<commit_message>
Added part about FMN
</commit_message>
<xml_diff>
--- a/docs/practice/report.docx
+++ b/docs/practice/report.docx
@@ -1383,6 +1383,13 @@
     <w:bookmarkStart w:id="0" w:name="_Toc70856784" w:displacedByCustomXml="next"/>
     <w:sdt>
       <w:sdtPr>
+        <w:rPr>
+          <w:rFonts w:eastAsiaTheme="minorHAnsi" w:cstheme="minorBidi"/>
+          <w:bCs w:val="0"/>
+          <w:color w:val="auto"/>
+          <w:szCs w:val="22"/>
+          <w:lang w:eastAsia="en-US"/>
+        </w:rPr>
         <w:id w:val="591197872"/>
         <w:docPartObj>
           <w:docPartGallery w:val="Table of Contents"/>
@@ -1391,12 +1398,8 @@
       </w:sdtPr>
       <w:sdtEndPr>
         <w:rPr>
-          <w:rFonts w:eastAsiaTheme="minorHAnsi" w:cstheme="minorBidi"/>
           <w:b/>
           <w:noProof/>
-          <w:color w:val="auto"/>
-          <w:szCs w:val="22"/>
-          <w:lang w:eastAsia="en-US"/>
         </w:rPr>
       </w:sdtEndPr>
       <w:sdtContent>
@@ -2810,25 +2813,7 @@
           <w:color w:val="000000" w:themeColor="text1"/>
           <w:szCs w:val="28"/>
         </w:rPr>
-        <w:t>И</w:t>
-      </w:r>
-      <w:r>
-        <w:rPr>
-          <w:rFonts w:cs="Times New Roman"/>
-          <w:bCs/>
-          <w:color w:val="000000" w:themeColor="text1"/>
-          <w:szCs w:val="28"/>
-        </w:rPr>
-        <w:t>зучить имеющийся в НУК ИУ МГТУ им. Н. Э. Баумана материал по теме ВКРМ и дополнить недостающий материал по теме ВКРМ</w:t>
-      </w:r>
-      <w:r>
-        <w:rPr>
-          <w:rFonts w:cs="Times New Roman"/>
-          <w:bCs/>
-          <w:color w:val="000000" w:themeColor="text1"/>
-          <w:szCs w:val="28"/>
-        </w:rPr>
-        <w:t>;</w:t>
+        <w:t>Изучить имеющийся в НУК ИУ МГТУ им. Н. Э. Баумана материал по теме ВКРМ и дополнить недостающий материал по теме ВКРМ;</w:t>
       </w:r>
     </w:p>
     <w:p>
@@ -3069,15 +3054,7 @@
           <w:color w:val="000000" w:themeColor="text1"/>
           <w:szCs w:val="28"/>
         </w:rPr>
-        <w:t>П</w:t>
-      </w:r>
-      <w:r>
-        <w:rPr>
-          <w:rFonts w:cs="Times New Roman"/>
-          <w:color w:val="000000" w:themeColor="text1"/>
-          <w:szCs w:val="28"/>
-        </w:rPr>
-        <w:t>орядок выполнения научно-исследовательских работ</w:t>
+        <w:t>Порядок выполнения научно-исследовательских работ</w:t>
       </w:r>
       <w:r>
         <w:rPr>
@@ -3185,23 +3162,7 @@
           <w:bCs/>
         </w:rPr>
         <w:lastRenderedPageBreak/>
-        <w:t>1</w:t>
-      </w:r>
-      <w:r>
-        <w:rPr>
-          <w:rStyle w:val="Heading1Char"/>
-          <w:b/>
-          <w:bCs/>
-        </w:rPr>
-        <w:t xml:space="preserve"> </w:t>
-      </w:r>
-      <w:r>
-        <w:rPr>
-          <w:rStyle w:val="Heading1Char"/>
-          <w:b/>
-          <w:bCs/>
-        </w:rPr>
-        <w:t>ОБЩАЯ ИНФОРМАЦИЯ О НУК ИУ МГТУ ИМ. Н. Э. БАУМАНА</w:t>
+        <w:t>1 ОБЩАЯ ИНФОРМАЦИЯ О НУК ИУ МГТУ ИМ. Н. Э. БАУМАНА</w:t>
       </w:r>
       <w:bookmarkEnd w:id="3"/>
     </w:p>
@@ -3405,15 +3366,713 @@
       <w:bookmarkStart w:id="6" w:name="_Toc159967831"/>
       <w:r>
         <w:lastRenderedPageBreak/>
-        <w:t>4</w:t>
-      </w:r>
-      <w:r>
-        <w:t xml:space="preserve"> ПОСЕЩЕНИЕ </w:t>
-      </w:r>
-      <w:r>
-        <w:t>НОЦ ФМН</w:t>
+        <w:t>4 ПОСЕЩЕНИЕ НОЦ ФМН</w:t>
       </w:r>
       <w:bookmarkEnd w:id="6"/>
+    </w:p>
+    <w:p>
+      <w:pPr>
+        <w:ind w:firstLine="708"/>
+      </w:pPr>
+      <w:r>
+        <w:t xml:space="preserve">НОЦ ФМН — научно-образовательный центр, реализующий совместные прикладные работы с институтами РАН, широким спектром отраслевых предприятий Российской Федерации и зарубежными партнерами. Является ключевой площадкой научных и инженерных открытий, обеспечивающих прогресс в квантовых технологиях, </w:t>
+      </w:r>
+      <w:proofErr w:type="spellStart"/>
+      <w:r>
+        <w:t>нанофотонике</w:t>
+      </w:r>
+      <w:proofErr w:type="spellEnd"/>
+      <w:r>
+        <w:t>, биотехнологиях и перспективных специальных разработках.</w:t>
+      </w:r>
+    </w:p>
+    <w:p>
+      <w:pPr>
+        <w:ind w:firstLine="708"/>
+      </w:pPr>
+      <w:r>
+        <w:t>В кооперации с ведущими мировыми командами научно-образовательный центр «Функциональные Микро/</w:t>
+      </w:r>
+      <w:proofErr w:type="spellStart"/>
+      <w:r>
+        <w:t>Наносистемы</w:t>
+      </w:r>
+      <w:proofErr w:type="spellEnd"/>
+      <w:r>
+        <w:t xml:space="preserve">» проводит масштабные прикладные исследования в области разработки технологий на основе последних открытий науки и техники: сверхпроводниковые квантовые компьютеры, однофотонные источники и детекторы излучения, высокоскоростные оптоэлектронные преобразователи и системы передачи данных, устройства </w:t>
+      </w:r>
+      <w:proofErr w:type="spellStart"/>
+      <w:r>
+        <w:t>наноплазмоники</w:t>
+      </w:r>
+      <w:proofErr w:type="spellEnd"/>
+      <w:r>
+        <w:t xml:space="preserve">, включая новые типы </w:t>
+      </w:r>
+      <w:proofErr w:type="spellStart"/>
+      <w:r>
+        <w:t>нанолазеров</w:t>
+      </w:r>
+      <w:proofErr w:type="spellEnd"/>
+      <w:r>
+        <w:t xml:space="preserve">, линейно-оптические фотонные интегральные схемы, биологические сенсоры и датчики сред, а также </w:t>
+      </w:r>
+      <w:proofErr w:type="spellStart"/>
+      <w:r>
+        <w:t>биоаналитические</w:t>
+      </w:r>
+      <w:proofErr w:type="spellEnd"/>
+      <w:r>
+        <w:t xml:space="preserve"> </w:t>
+      </w:r>
+      <w:proofErr w:type="spellStart"/>
+      <w:r>
+        <w:t>микрофлюидные</w:t>
+      </w:r>
+      <w:proofErr w:type="spellEnd"/>
+      <w:r>
+        <w:t xml:space="preserve"> платформы типа «лаборатория-на-чипе».</w:t>
+      </w:r>
+    </w:p>
+    <w:p>
+      <w:pPr>
+        <w:ind w:firstLine="708"/>
+      </w:pPr>
+      <w:r>
+        <w:t>Профессиональная команда ученых и инженеров центра выполняет работы полного производственного цикла: от постановки исследовательской задачи до отработки технологии и создания образцов техники на новых физических принципах. Революционные технологии НОЦ ФМН сегодня отмечены в России и используются ведущими научными группами мира. Руководитель НОЦ ФМН Илья Анатольевич Родионов, выпускник МГТУ им. Н.Э. Баумана, кандидат технических наук, лауреат Премии молодым ученым Правительства Москвы.</w:t>
+      </w:r>
+    </w:p>
+    <w:p>
+      <w:pPr>
+        <w:ind w:firstLine="708"/>
+      </w:pPr>
+      <w:r>
+        <w:t xml:space="preserve">Основные усилия команды НОЦ ФМН сосредоточены на достижении главных целей: </w:t>
+      </w:r>
+    </w:p>
+    <w:p>
+      <w:pPr>
+        <w:ind w:firstLine="708"/>
+      </w:pPr>
+      <w:r>
+        <w:t xml:space="preserve">- завоевание лидирующих мировых позиций при проведении междисциплинарных научных исследований на стыке таких направлений как </w:t>
+      </w:r>
+      <w:r>
+        <w:lastRenderedPageBreak/>
+        <w:t xml:space="preserve">наноэлектроника, материаловедение, биомедицина и биохимия с целью разработки сложных функциональных систем, основанных на новых принципах; </w:t>
+      </w:r>
+    </w:p>
+    <w:p>
+      <w:pPr>
+        <w:ind w:firstLine="708"/>
+      </w:pPr>
+      <w:r>
+        <w:t xml:space="preserve">- объединение усилий специалистов НОЦ ФМН, ведущих институтов РАН, медицинских, приборостроительных, машиностроительных отраслевых предприятий и зарубежных партнеров для проведения научно-исследовательских и опытно-конструкторских разработок в интересах Российской Федерации; </w:t>
+      </w:r>
+    </w:p>
+    <w:p>
+      <w:pPr>
+        <w:ind w:firstLine="708"/>
+      </w:pPr>
+      <w:r>
+        <w:t xml:space="preserve">- реализация «русского метода обучения ремеслам» - привлечение молодых научных и инженерных кадров, получающих фундаментальную университетскую подготовку, и вовлечение их в практически-прикладные работы посредством инженерной практики, магистратуры и аспирантуры, с последующим их трудоустройством; </w:t>
+      </w:r>
+    </w:p>
+    <w:p>
+      <w:pPr>
+        <w:ind w:firstLine="708"/>
+      </w:pPr>
+      <w:r>
+        <w:t>- привлечение к реализации научных исследований, опытно-конструкторских и промышленных разработок ведущих ученых, а также российских специалистов, живущих за рубежом, с целью дальнейшего возвращения в РФ.</w:t>
+      </w:r>
+    </w:p>
+    <w:p>
+      <w:pPr>
+        <w:ind w:firstLine="708"/>
+      </w:pPr>
+      <w:r>
+        <w:t>На дне открытых дверей рассказано о создании научно-образовательного центра Функциональные Микро/</w:t>
+      </w:r>
+      <w:proofErr w:type="spellStart"/>
+      <w:r>
+        <w:t>Наносистемы</w:t>
+      </w:r>
+      <w:proofErr w:type="spellEnd"/>
+      <w:r>
+        <w:t>, который стал межфакультетским технологическим центром, направленным на проведение научно-исследовательских и опытно-конструкторских разработок совместно с ведущими институтами РАН, а также медицинскими, приборостроительными, машиностроительными и другими отраслевыми предприятиями.</w:t>
+      </w:r>
+    </w:p>
+    <w:p>
+      <w:pPr>
+        <w:ind w:firstLine="708"/>
+      </w:pPr>
+      <w:r>
+        <w:t xml:space="preserve">Проведена презентация различных направлений, в которых работает НОЦ ФМН. Основными направлениями являются </w:t>
+      </w:r>
+      <w:proofErr w:type="spellStart"/>
+      <w:r>
+        <w:t>нанофотоника</w:t>
+      </w:r>
+      <w:proofErr w:type="spellEnd"/>
+      <w:r>
+        <w:t xml:space="preserve"> и оптика, </w:t>
+      </w:r>
+      <w:proofErr w:type="spellStart"/>
+      <w:r>
+        <w:t>бионанотехнологии</w:t>
+      </w:r>
+      <w:proofErr w:type="spellEnd"/>
+      <w:r>
+        <w:t>, МЭМС/НЭМС и альтернативная энергетика.</w:t>
+      </w:r>
+    </w:p>
+    <w:p>
+      <w:pPr>
+        <w:ind w:firstLine="708"/>
+      </w:pPr>
+    </w:p>
+    <w:p>
+      <w:pPr>
+        <w:ind w:firstLine="708"/>
+      </w:pPr>
+    </w:p>
+    <w:p>
+      <w:pPr>
+        <w:ind w:firstLine="708"/>
+        <w:jc w:val="center"/>
+      </w:pPr>
+      <w:r>
+        <w:rPr>
+          <w:noProof/>
+        </w:rPr>
+        <w:lastRenderedPageBreak/>
+        <w:drawing>
+          <wp:inline distT="0" distB="0" distL="0" distR="0" wp14:anchorId="51D1071A" wp14:editId="77F25A28">
+            <wp:extent cx="5284337" cy="2441923"/>
+            <wp:effectExtent l="0" t="0" r="0" b="0"/>
+            <wp:docPr id="1" name="Picture 1"/>
+            <wp:cNvGraphicFramePr>
+              <a:graphicFrameLocks xmlns:a="http://schemas.openxmlformats.org/drawingml/2006/main" noChangeAspect="1"/>
+            </wp:cNvGraphicFramePr>
+            <a:graphic xmlns:a="http://schemas.openxmlformats.org/drawingml/2006/main">
+              <a:graphicData uri="http://schemas.openxmlformats.org/drawingml/2006/picture">
+                <pic:pic xmlns:pic="http://schemas.openxmlformats.org/drawingml/2006/picture">
+                  <pic:nvPicPr>
+                    <pic:cNvPr id="0" name="Picture 1"/>
+                    <pic:cNvPicPr>
+                      <a:picLocks noChangeAspect="1" noChangeArrowheads="1"/>
+                    </pic:cNvPicPr>
+                  </pic:nvPicPr>
+                  <pic:blipFill>
+                    <a:blip r:embed="rId9" cstate="print">
+                      <a:extLst>
+                        <a:ext uri="{28A0092B-C50C-407E-A947-70E740481C1C}">
+                          <a14:useLocalDpi xmlns:a14="http://schemas.microsoft.com/office/drawing/2010/main" val="0"/>
+                        </a:ext>
+                      </a:extLst>
+                    </a:blip>
+                    <a:srcRect/>
+                    <a:stretch>
+                      <a:fillRect/>
+                    </a:stretch>
+                  </pic:blipFill>
+                  <pic:spPr bwMode="auto">
+                    <a:xfrm>
+                      <a:off x="0" y="0"/>
+                      <a:ext cx="5285594" cy="2442504"/>
+                    </a:xfrm>
+                    <a:prstGeom prst="rect">
+                      <a:avLst/>
+                    </a:prstGeom>
+                    <a:noFill/>
+                    <a:ln>
+                      <a:noFill/>
+                    </a:ln>
+                  </pic:spPr>
+                </pic:pic>
+              </a:graphicData>
+            </a:graphic>
+          </wp:inline>
+        </w:drawing>
+      </w:r>
+    </w:p>
+    <w:p>
+      <w:pPr>
+        <w:ind w:firstLine="708"/>
+        <w:jc w:val="center"/>
+      </w:pPr>
+      <w:r>
+        <w:t>Рисунок – Демонстрация оборудования и разработок НОЦ ФМН</w:t>
+      </w:r>
+    </w:p>
+    <w:p>
+      <w:pPr>
+        <w:ind w:firstLine="708"/>
+      </w:pPr>
+      <w:r>
+        <w:t xml:space="preserve">Направление </w:t>
+      </w:r>
+      <w:proofErr w:type="spellStart"/>
+      <w:r>
+        <w:t>нанофотоника</w:t>
+      </w:r>
+      <w:proofErr w:type="spellEnd"/>
+      <w:r>
+        <w:t xml:space="preserve"> и оптика занимается различными исследованиями и разработкой, которые нацелены на создание фотонных устройств с уникальными характеристиками или совершенно новыми функциональными возможностями. В этих устройствах эффекты концентрации и управления полями, обусловленные новыми оптическими явлениями, реализуют механизмы управления взаимодействием света с веществом.</w:t>
+      </w:r>
+    </w:p>
+    <w:p>
+      <w:pPr>
+        <w:ind w:firstLine="708"/>
+      </w:pPr>
+      <w:r>
+        <w:t xml:space="preserve">Направление </w:t>
+      </w:r>
+      <w:proofErr w:type="spellStart"/>
+      <w:r>
+        <w:t>бионанотехнологий</w:t>
+      </w:r>
+      <w:proofErr w:type="spellEnd"/>
+      <w:r>
+        <w:t xml:space="preserve"> занимается расширением спектра </w:t>
+      </w:r>
+      <w:proofErr w:type="spellStart"/>
+      <w:r>
+        <w:t>биоаналитических</w:t>
+      </w:r>
+      <w:proofErr w:type="spellEnd"/>
+      <w:r>
+        <w:t xml:space="preserve"> методов, основанных на комплексном использовании </w:t>
+      </w:r>
+      <w:proofErr w:type="spellStart"/>
+      <w:r>
+        <w:t>биосенсорных</w:t>
+      </w:r>
+      <w:proofErr w:type="spellEnd"/>
+      <w:r>
+        <w:t xml:space="preserve"> и </w:t>
+      </w:r>
+      <w:proofErr w:type="spellStart"/>
+      <w:r>
+        <w:t>микрофлюидных</w:t>
+      </w:r>
+      <w:proofErr w:type="spellEnd"/>
+      <w:r>
+        <w:t xml:space="preserve"> систем.</w:t>
+      </w:r>
+      <w:r>
+        <w:t xml:space="preserve"> </w:t>
+      </w:r>
+      <w:r>
+        <w:t xml:space="preserve">Перспективные разработки НОЦ ФМН сегодня нацелены на создание нового поколения </w:t>
+      </w:r>
+      <w:proofErr w:type="spellStart"/>
+      <w:r>
+        <w:t>биоаналитических</w:t>
+      </w:r>
+      <w:proofErr w:type="spellEnd"/>
+      <w:r>
+        <w:t xml:space="preserve"> приборов – лабораторий-на-чипе и устройств персонифицированной медицины, которые позволят существенно сократить объемы проб и дорогостоящих реагентов, увеличить скорость анализов, расширить спектр детектируемых </w:t>
+      </w:r>
+      <w:proofErr w:type="spellStart"/>
+      <w:r>
+        <w:t>биомаркеров</w:t>
+      </w:r>
+      <w:proofErr w:type="spellEnd"/>
+      <w:r>
+        <w:t>.</w:t>
+      </w:r>
+    </w:p>
+    <w:p>
+      <w:pPr>
+        <w:ind w:firstLine="708"/>
+      </w:pPr>
+      <w:r>
+        <w:t>Направление МЭМС/НЭМС занимается развитием концепции Индустрии 4.0, которая предусматривает сквозную цифровизацию всех технологических и физических процессов, их интеграцию в цифровую экосистему, насыщенную множеством разнообразных приборов, датчиков,</w:t>
+      </w:r>
+      <w:r>
+        <w:t xml:space="preserve"> </w:t>
+      </w:r>
+      <w:proofErr w:type="spellStart"/>
+      <w:r>
+        <w:lastRenderedPageBreak/>
+        <w:t>актуаторов</w:t>
+      </w:r>
+      <w:proofErr w:type="spellEnd"/>
+      <w:r>
+        <w:t>, объединенных в единую сеть посредством различных каналов связи</w:t>
+      </w:r>
+    </w:p>
+    <w:p>
+      <w:pPr>
+        <w:ind w:firstLine="708"/>
+      </w:pPr>
+      <w:r>
+        <w:t xml:space="preserve">По сравнению с прошлым годом в НОЦ ФМН удалось повысить качество разрабатываемых </w:t>
+      </w:r>
+      <w:proofErr w:type="spellStart"/>
+      <w:r>
+        <w:t>кубитов</w:t>
+      </w:r>
+      <w:proofErr w:type="spellEnd"/>
+      <w:r>
+        <w:t xml:space="preserve"> на порядок. Качество </w:t>
+      </w:r>
+      <w:proofErr w:type="spellStart"/>
+      <w:r>
+        <w:t>кубитов</w:t>
+      </w:r>
+      <w:proofErr w:type="spellEnd"/>
+      <w:r>
+        <w:t xml:space="preserve"> стало сравнимо с лучшими мировыми лабораториями, занимающимися исследованиями в данной сфере. Под параметром качества понимается время релаксации и когерентность у </w:t>
+      </w:r>
+      <w:proofErr w:type="spellStart"/>
+      <w:r>
+        <w:t>кубитов</w:t>
+      </w:r>
+      <w:proofErr w:type="spellEnd"/>
+      <w:r>
+        <w:t>. Визуализация достижений в данной области представлена на рисунке.</w:t>
+      </w:r>
+    </w:p>
+    <w:p>
+      <w:pPr>
+        <w:ind w:firstLine="708"/>
+      </w:pPr>
+      <w:r>
+        <w:rPr>
+          <w:noProof/>
+        </w:rPr>
+        <w:drawing>
+          <wp:inline distT="0" distB="0" distL="0" distR="0" wp14:anchorId="1667961C" wp14:editId="00CE09C7">
+            <wp:extent cx="4846848" cy="2239757"/>
+            <wp:effectExtent l="0" t="0" r="0" b="8255"/>
+            <wp:docPr id="3" name="Picture 3"/>
+            <wp:cNvGraphicFramePr>
+              <a:graphicFrameLocks xmlns:a="http://schemas.openxmlformats.org/drawingml/2006/main" noChangeAspect="1"/>
+            </wp:cNvGraphicFramePr>
+            <a:graphic xmlns:a="http://schemas.openxmlformats.org/drawingml/2006/main">
+              <a:graphicData uri="http://schemas.openxmlformats.org/drawingml/2006/picture">
+                <pic:pic xmlns:pic="http://schemas.openxmlformats.org/drawingml/2006/picture">
+                  <pic:nvPicPr>
+                    <pic:cNvPr id="0" name="Picture 8"/>
+                    <pic:cNvPicPr>
+                      <a:picLocks noChangeAspect="1" noChangeArrowheads="1"/>
+                    </pic:cNvPicPr>
+                  </pic:nvPicPr>
+                  <pic:blipFill>
+                    <a:blip r:embed="rId10" cstate="print">
+                      <a:extLst>
+                        <a:ext uri="{28A0092B-C50C-407E-A947-70E740481C1C}">
+                          <a14:useLocalDpi xmlns:a14="http://schemas.microsoft.com/office/drawing/2010/main" val="0"/>
+                        </a:ext>
+                      </a:extLst>
+                    </a:blip>
+                    <a:srcRect/>
+                    <a:stretch>
+                      <a:fillRect/>
+                    </a:stretch>
+                  </pic:blipFill>
+                  <pic:spPr bwMode="auto">
+                    <a:xfrm>
+                      <a:off x="0" y="0"/>
+                      <a:ext cx="4851287" cy="2241809"/>
+                    </a:xfrm>
+                    <a:prstGeom prst="rect">
+                      <a:avLst/>
+                    </a:prstGeom>
+                    <a:noFill/>
+                    <a:ln>
+                      <a:noFill/>
+                    </a:ln>
+                  </pic:spPr>
+                </pic:pic>
+              </a:graphicData>
+            </a:graphic>
+          </wp:inline>
+        </w:drawing>
+      </w:r>
+    </w:p>
+    <w:p>
+      <w:pPr>
+        <w:ind w:firstLine="708"/>
+        <w:jc w:val="center"/>
+      </w:pPr>
+      <w:proofErr w:type="gramStart"/>
+      <w:r>
+        <w:t>Рисунок  -</w:t>
+      </w:r>
+      <w:proofErr w:type="gramEnd"/>
+      <w:r>
+        <w:t xml:space="preserve"> Достижения НОЦ ФМН в области разработки </w:t>
+      </w:r>
+      <w:proofErr w:type="spellStart"/>
+      <w:r>
+        <w:t>кубитов</w:t>
+      </w:r>
+      <w:proofErr w:type="spellEnd"/>
+      <w:r>
+        <w:t xml:space="preserve"> за прошедший год</w:t>
+      </w:r>
+    </w:p>
+    <w:p>
+      <w:pPr>
+        <w:ind w:firstLine="708"/>
+      </w:pPr>
+      <w:r>
+        <w:t>Из нововведений также был</w:t>
+      </w:r>
+      <w:r>
+        <w:t xml:space="preserve">о презентовано одно из зданий нового кампуса МГТУ им. Баумана, в который планируется переезд НОЦ ФМН после завершения строительства. Здание называется </w:t>
+      </w:r>
+      <w:proofErr w:type="spellStart"/>
+      <w:r>
+        <w:t>Квантум</w:t>
+      </w:r>
+      <w:proofErr w:type="spellEnd"/>
+      <w:r>
+        <w:t xml:space="preserve"> Парк и в нем будет размещен не только НОЦ ФМН, </w:t>
+      </w:r>
+      <w:proofErr w:type="gramStart"/>
+      <w:r>
+        <w:t>и</w:t>
+      </w:r>
+      <w:proofErr w:type="gramEnd"/>
+      <w:r>
+        <w:t xml:space="preserve"> но другие НОЦ со смежными сферами исследовательских интересов. </w:t>
+      </w:r>
+      <w:r>
+        <w:t xml:space="preserve">Внешний вид нового здания НОЦ ФМН представлен на рисунке. </w:t>
+      </w:r>
+    </w:p>
+    <w:p>
+      <w:r>
+        <w:tab/>
+        <w:t xml:space="preserve">Также вместе с новым корпусом было представлено новое направление, которое будет развивать в НОЦ ФМН. Данное направление называется </w:t>
+      </w:r>
+      <w:proofErr w:type="spellStart"/>
+      <w:r>
+        <w:t>Шухов.</w:t>
+      </w:r>
+      <w:proofErr w:type="gramStart"/>
+      <w:r>
+        <w:t>Атом</w:t>
+      </w:r>
+      <w:proofErr w:type="spellEnd"/>
+      <w:proofErr w:type="gramEnd"/>
+      <w:r>
+        <w:t xml:space="preserve"> и оно будет заниматься метрологий микро- и нано-структур. Для развития данного направления было закуплено множество современного высокоточного оборудования. Данное направление будет также полезно и для </w:t>
+      </w:r>
+      <w:r>
+        <w:lastRenderedPageBreak/>
+        <w:t>других направлений, так как необходимо проводить точные измерения мельчайших частей устройств, которые разрабатываются в НОЦ ФМН.</w:t>
+      </w:r>
+    </w:p>
+    <w:p>
+      <w:pPr>
+        <w:jc w:val="center"/>
+      </w:pPr>
+      <w:r>
+        <w:rPr>
+          <w:noProof/>
+        </w:rPr>
+        <w:drawing>
+          <wp:inline distT="0" distB="0" distL="0" distR="0" wp14:anchorId="4AC953D4" wp14:editId="0A9D3BA3">
+            <wp:extent cx="4313008" cy="2425057"/>
+            <wp:effectExtent l="0" t="0" r="0" b="0"/>
+            <wp:docPr id="4" name="Picture 4" descr="Рафик Загрутдинов: квантум‑парк МГТУ им Н.Э. Баумана готов на 40% - РИАМО"/>
+            <wp:cNvGraphicFramePr>
+              <a:graphicFrameLocks xmlns:a="http://schemas.openxmlformats.org/drawingml/2006/main" noChangeAspect="1"/>
+            </wp:cNvGraphicFramePr>
+            <a:graphic xmlns:a="http://schemas.openxmlformats.org/drawingml/2006/main">
+              <a:graphicData uri="http://schemas.openxmlformats.org/drawingml/2006/picture">
+                <pic:pic xmlns:pic="http://schemas.openxmlformats.org/drawingml/2006/picture">
+                  <pic:nvPicPr>
+                    <pic:cNvPr id="0" name="Picture 10" descr="Рафик Загрутдинов: квантум‑парк МГТУ им Н.Э. Баумана готов на 40% - РИАМО"/>
+                    <pic:cNvPicPr>
+                      <a:picLocks noChangeAspect="1" noChangeArrowheads="1"/>
+                    </pic:cNvPicPr>
+                  </pic:nvPicPr>
+                  <pic:blipFill>
+                    <a:blip r:embed="rId11">
+                      <a:extLst>
+                        <a:ext uri="{28A0092B-C50C-407E-A947-70E740481C1C}">
+                          <a14:useLocalDpi xmlns:a14="http://schemas.microsoft.com/office/drawing/2010/main" val="0"/>
+                        </a:ext>
+                      </a:extLst>
+                    </a:blip>
+                    <a:srcRect/>
+                    <a:stretch>
+                      <a:fillRect/>
+                    </a:stretch>
+                  </pic:blipFill>
+                  <pic:spPr bwMode="auto">
+                    <a:xfrm>
+                      <a:off x="0" y="0"/>
+                      <a:ext cx="4342109" cy="2441419"/>
+                    </a:xfrm>
+                    <a:prstGeom prst="rect">
+                      <a:avLst/>
+                    </a:prstGeom>
+                    <a:noFill/>
+                    <a:ln>
+                      <a:noFill/>
+                    </a:ln>
+                  </pic:spPr>
+                </pic:pic>
+              </a:graphicData>
+            </a:graphic>
+          </wp:inline>
+        </w:drawing>
+      </w:r>
+    </w:p>
+    <w:p>
+      <w:pPr>
+        <w:jc w:val="center"/>
+      </w:pPr>
+      <w:r>
+        <w:t xml:space="preserve">Рисунок – Новый корпус </w:t>
+      </w:r>
+      <w:proofErr w:type="spellStart"/>
+      <w:r>
+        <w:t>Квантум</w:t>
+      </w:r>
+      <w:proofErr w:type="spellEnd"/>
+      <w:r>
+        <w:t xml:space="preserve"> Парк</w:t>
+      </w:r>
+    </w:p>
+    <w:p>
+      <w:r>
+        <w:tab/>
+        <w:t xml:space="preserve">Из изменений по сравнению с прошлым годом также стоит отметить появление наглядных видеороликов, визуализирующих </w:t>
+      </w:r>
+      <w:r>
+        <w:t xml:space="preserve">деятельность, которой занимаются в каждом из направлений. Они позволяют более наглядно рассмотреть процессы, происходящий в рамках деятельности каждого из направлений и дают более четкую картину о том, чем конкретно занимаются на каждом из направлений. Это может быть полезно для демонстрации работы слушателям, не имеющим глубоких представлений в области знаний определенного направления НОЦ ФМН. </w:t>
+      </w:r>
+    </w:p>
+    <w:p>
+      <w:r>
+        <w:tab/>
+        <w:t xml:space="preserve">Также в презентациях появился список доступных вакансий по каждому из направлений. Был представлен обширный список вакансий. Это связано с практически полным отсутствием специалистов в данной области на рынке труда, а также с расширением НОЦ ФМН за счет переезда в новый корпус </w:t>
+      </w:r>
+      <w:proofErr w:type="spellStart"/>
+      <w:r>
+        <w:t>Квантум</w:t>
+      </w:r>
+      <w:proofErr w:type="spellEnd"/>
+      <w:r>
+        <w:t xml:space="preserve"> Парка. </w:t>
+      </w:r>
+    </w:p>
+    <w:p>
+      <w:r>
+        <w:tab/>
+        <w:t xml:space="preserve">В результате посещения НОЦ ФМН было получено представление о том, чем в общем занимается данный НОЦ, в каких конкретно направлениях он работает, какие задачи выполняет и какие проблемы сейчас стоят на пути развития микро и наноэлектроники в целом. Были получены некоторые </w:t>
+      </w:r>
+      <w:r>
+        <w:lastRenderedPageBreak/>
+        <w:t xml:space="preserve">начальные знания по данным направления, сотрудники НОЦ ответили на все интересующие вопросы посетителей. </w:t>
+      </w:r>
+    </w:p>
+    <w:p>
+      <w:pPr>
+        <w:jc w:val="center"/>
+      </w:pPr>
+      <w:r>
+        <w:rPr>
+          <w:noProof/>
+        </w:rPr>
+        <w:drawing>
+          <wp:inline distT="0" distB="0" distL="0" distR="0" wp14:anchorId="01196A30" wp14:editId="1909C7D8">
+            <wp:extent cx="4793086" cy="3594174"/>
+            <wp:effectExtent l="0" t="0" r="7620" b="6350"/>
+            <wp:docPr id="5" name="Picture 5"/>
+            <wp:cNvGraphicFramePr>
+              <a:graphicFrameLocks xmlns:a="http://schemas.openxmlformats.org/drawingml/2006/main" noChangeAspect="1"/>
+            </wp:cNvGraphicFramePr>
+            <a:graphic xmlns:a="http://schemas.openxmlformats.org/drawingml/2006/main">
+              <a:graphicData uri="http://schemas.openxmlformats.org/drawingml/2006/picture">
+                <pic:pic xmlns:pic="http://schemas.openxmlformats.org/drawingml/2006/picture">
+                  <pic:nvPicPr>
+                    <pic:cNvPr id="0" name="Picture 12"/>
+                    <pic:cNvPicPr>
+                      <a:picLocks noChangeAspect="1" noChangeArrowheads="1"/>
+                    </pic:cNvPicPr>
+                  </pic:nvPicPr>
+                  <pic:blipFill>
+                    <a:blip r:embed="rId12" cstate="print">
+                      <a:extLst>
+                        <a:ext uri="{28A0092B-C50C-407E-A947-70E740481C1C}">
+                          <a14:useLocalDpi xmlns:a14="http://schemas.microsoft.com/office/drawing/2010/main" val="0"/>
+                        </a:ext>
+                      </a:extLst>
+                    </a:blip>
+                    <a:srcRect/>
+                    <a:stretch>
+                      <a:fillRect/>
+                    </a:stretch>
+                  </pic:blipFill>
+                  <pic:spPr bwMode="auto">
+                    <a:xfrm>
+                      <a:off x="0" y="0"/>
+                      <a:ext cx="4796013" cy="3596369"/>
+                    </a:xfrm>
+                    <a:prstGeom prst="rect">
+                      <a:avLst/>
+                    </a:prstGeom>
+                    <a:noFill/>
+                    <a:ln>
+                      <a:noFill/>
+                    </a:ln>
+                  </pic:spPr>
+                </pic:pic>
+              </a:graphicData>
+            </a:graphic>
+          </wp:inline>
+        </w:drawing>
+      </w:r>
+    </w:p>
+    <w:p>
+      <w:pPr>
+        <w:jc w:val="center"/>
+      </w:pPr>
+      <w:r>
+        <w:t>Рисунок – Фото с дня открытых дверей</w:t>
+      </w:r>
+    </w:p>
+    <w:p>
+      <w:pPr>
+        <w:ind w:firstLine="708"/>
+      </w:pPr>
+      <w:r>
+        <w:t xml:space="preserve">НОЦ ФМН является ключевой площадкой научных и инженерных открытий, обеспечивающих прогресс в квантовых технологиях, </w:t>
+      </w:r>
+      <w:proofErr w:type="spellStart"/>
+      <w:r>
+        <w:t>нанофотонике</w:t>
+      </w:r>
+      <w:proofErr w:type="spellEnd"/>
+      <w:r>
+        <w:t>, биотехнологиях и перспективных специальных разработках. НОЦ предлагает интересную работу молодым ученым, которые хотят двигать микро и наноэлектронику вперед и изучать что-то совершенно новое, чего никто в мире не делал до этого.</w:t>
+      </w:r>
+      <w:r>
+        <w:br w:type="page"/>
+      </w:r>
+    </w:p>
+    <w:p>
+      <w:pPr>
+        <w:pStyle w:val="Heading1"/>
+      </w:pPr>
+      <w:bookmarkStart w:id="7" w:name="_Toc159967832"/>
+      <w:r>
+        <w:lastRenderedPageBreak/>
+        <w:t>5 ПОСЕЩЕНИЕ ВЫСТАВКИ ЭКСПОЭЛЕКТРОНИКА</w:t>
+      </w:r>
+      <w:r>
+        <w:t xml:space="preserve"> 2024</w:t>
+      </w:r>
+      <w:bookmarkEnd w:id="7"/>
     </w:p>
     <w:p>
       <w:pPr>
@@ -3428,21 +4087,24 @@
       <w:pPr>
         <w:pStyle w:val="Heading1"/>
       </w:pPr>
-      <w:bookmarkStart w:id="7" w:name="_Toc159967832"/>
+      <w:bookmarkStart w:id="8" w:name="_Toc159967833"/>
       <w:r>
         <w:lastRenderedPageBreak/>
-        <w:t>5</w:t>
-      </w:r>
-      <w:r>
-        <w:t xml:space="preserve"> ПОСЕЩЕНИЕ </w:t>
-      </w:r>
-      <w:r>
-        <w:t>ВЫСТАВКИ ЭКСПОЭЛЕКТРОНИКА</w:t>
-      </w:r>
-      <w:r>
-        <w:t xml:space="preserve"> 2024</w:t>
-      </w:r>
-      <w:bookmarkEnd w:id="7"/>
+        <w:t>6</w:t>
+      </w:r>
+      <w:r>
+        <w:t xml:space="preserve"> </w:t>
+      </w:r>
+      <w:r>
+        <w:t>СПЕЦИФИК</w:t>
+      </w:r>
+      <w:r>
+        <w:t>А</w:t>
+      </w:r>
+      <w:r>
+        <w:t xml:space="preserve"> РАБОТЫ ИНЖЕНЕРА-КОНСТРУКТОРА В НУК ИУ МГТУ ИМ. Н. Э. БАУМАНА</w:t>
+      </w:r>
+      <w:bookmarkEnd w:id="8"/>
     </w:p>
     <w:p>
       <w:pPr>
@@ -3456,45 +4118,13 @@
     <w:p>
       <w:pPr>
         <w:pStyle w:val="Heading1"/>
-      </w:pPr>
-      <w:bookmarkStart w:id="8" w:name="_Toc159967833"/>
-      <w:r>
-        <w:lastRenderedPageBreak/>
-        <w:t>6</w:t>
-      </w:r>
-      <w:r>
-        <w:t xml:space="preserve"> </w:t>
-      </w:r>
-      <w:r>
-        <w:t>СПЕЦИФИК</w:t>
-      </w:r>
-      <w:r>
-        <w:t>А</w:t>
-      </w:r>
-      <w:r>
-        <w:t xml:space="preserve"> РАБОТЫ ИНЖЕНЕРА-КОНСТРУКТОРА В НУК ИУ МГТУ ИМ. Н. Э. БАУМАНА</w:t>
-      </w:r>
-      <w:bookmarkEnd w:id="8"/>
-    </w:p>
-    <w:p>
-      <w:pPr>
-        <w:spacing w:after="160" w:line="259" w:lineRule="auto"/>
-        <w:jc w:val="left"/>
-      </w:pPr>
-      <w:r>
-        <w:br w:type="page"/>
-      </w:r>
-    </w:p>
-    <w:p>
-      <w:pPr>
-        <w:pStyle w:val="Heading1"/>
-        <w:rPr>
-          <w:rFonts w:cs="Times New Roman"/>
-          <w:szCs w:val="28"/>
-        </w:rPr>
-      </w:pPr>
-      <w:bookmarkStart w:id="9" w:name="_Toc70856792"/>
-      <w:bookmarkStart w:id="10" w:name="_Toc159967834"/>
+        <w:rPr>
+          <w:rFonts w:cs="Times New Roman"/>
+          <w:szCs w:val="28"/>
+        </w:rPr>
+      </w:pPr>
+      <w:bookmarkStart w:id="9" w:name="_Toc159967834"/>
+      <w:bookmarkStart w:id="10" w:name="_Toc70856792"/>
       <w:r>
         <w:rPr>
           <w:rFonts w:cs="Times New Roman"/>
@@ -3531,7 +4161,7 @@
         </w:rPr>
         <w:t xml:space="preserve"> ГОСТ Р 15.101-2021 «ПОРЯДОК ВЫПОЛНЕНИЯ НАУЧНО-ИССЛЕДОВАТЕЛЬСКИХ РАБОТ»</w:t>
       </w:r>
-      <w:bookmarkEnd w:id="10"/>
+      <w:bookmarkEnd w:id="9"/>
     </w:p>
     <w:p>
       <w:pPr>
@@ -3613,7 +4243,7 @@
         </w:rPr>
       </w:pPr>
       <w:bookmarkStart w:id="12" w:name="_Toc159967836"/>
-      <w:bookmarkEnd w:id="9"/>
+      <w:bookmarkEnd w:id="10"/>
       <w:r>
         <w:rPr>
           <w:rFonts w:cs="Times New Roman"/>

</xml_diff>

<commit_message>
Added about thesis defence
</commit_message>
<xml_diff>
--- a/docs/practice/report.docx
+++ b/docs/practice/report.docx
@@ -878,27 +878,7 @@
           <w:szCs w:val="20"/>
           <w:lang w:eastAsia="zh-CN"/>
         </w:rPr>
-        <w:t>________________</w:t>
-      </w:r>
-      <w:proofErr w:type="gramStart"/>
-      <w:r>
-        <w:rPr>
-          <w:rFonts w:eastAsia="Times New Roman" w:cs="Times New Roman"/>
-          <w:b/>
-          <w:szCs w:val="20"/>
-          <w:lang w:eastAsia="zh-CN"/>
-        </w:rPr>
-        <w:t>_  _</w:t>
-      </w:r>
-      <w:proofErr w:type="gramEnd"/>
-      <w:r>
-        <w:rPr>
-          <w:rFonts w:eastAsia="Times New Roman" w:cs="Times New Roman"/>
-          <w:b/>
-          <w:szCs w:val="20"/>
-          <w:lang w:eastAsia="zh-CN"/>
-        </w:rPr>
-        <w:t>___</w:t>
+        <w:t>_________________  ____</w:t>
       </w:r>
       <w:r>
         <w:rPr>
@@ -1056,27 +1036,7 @@
           <w:szCs w:val="20"/>
           <w:lang w:eastAsia="zh-CN"/>
         </w:rPr>
-        <w:t>________________</w:t>
-      </w:r>
-      <w:proofErr w:type="gramStart"/>
-      <w:r>
-        <w:rPr>
-          <w:rFonts w:eastAsia="Times New Roman" w:cs="Times New Roman"/>
-          <w:b/>
-          <w:szCs w:val="20"/>
-          <w:lang w:eastAsia="zh-CN"/>
-        </w:rPr>
-        <w:t>_  _</w:t>
-      </w:r>
-      <w:proofErr w:type="gramEnd"/>
-      <w:r>
-        <w:rPr>
-          <w:rFonts w:eastAsia="Times New Roman" w:cs="Times New Roman"/>
-          <w:b/>
-          <w:szCs w:val="20"/>
-          <w:lang w:eastAsia="zh-CN"/>
-        </w:rPr>
-        <w:t>__</w:t>
+        <w:t>_________________  ___</w:t>
       </w:r>
       <w:r>
         <w:rPr>
@@ -1229,23 +1189,13 @@
           <w:lang w:eastAsia="zh-CN"/>
         </w:rPr>
       </w:pPr>
-      <w:proofErr w:type="gramStart"/>
-      <w:r>
-        <w:rPr>
-          <w:rFonts w:eastAsia="Times New Roman" w:cs="Times New Roman"/>
-          <w:szCs w:val="28"/>
-          <w:lang w:eastAsia="zh-CN"/>
-        </w:rPr>
-        <w:t>Оценка  _</w:t>
-      </w:r>
-      <w:proofErr w:type="gramEnd"/>
-      <w:r>
-        <w:rPr>
-          <w:rFonts w:eastAsia="Times New Roman" w:cs="Times New Roman"/>
-          <w:szCs w:val="28"/>
-          <w:lang w:eastAsia="zh-CN"/>
-        </w:rPr>
-        <w:t xml:space="preserve">_________________________________   </w:t>
+      <w:r>
+        <w:rPr>
+          <w:rFonts w:eastAsia="Times New Roman" w:cs="Times New Roman"/>
+          <w:szCs w:val="28"/>
+          <w:lang w:eastAsia="zh-CN"/>
+        </w:rPr>
+        <w:t xml:space="preserve">Оценка  __________________________________   </w:t>
       </w:r>
     </w:p>
     <w:p>
@@ -3352,6 +3302,565 @@
     </w:p>
     <w:p>
       <w:pPr>
+        <w:ind w:firstLine="708"/>
+      </w:pPr>
+      <w:r>
+        <w:t>Защита диссертации кандидата технических наук – это одно из самых важных событий в жизни ученого, которое имеет огромное значение для его карьеры и научного статуса. Следует отметить, что процесс защиты диссертации является сложным и ответственным этапом, который требует от кандидата тщательной подготовки и глубоких знаний в выбранной области.</w:t>
+      </w:r>
+    </w:p>
+    <w:p>
+      <w:pPr>
+        <w:ind w:firstLine="708"/>
+      </w:pPr>
+      <w:r>
+        <w:t xml:space="preserve">Процесс защиты кандидатской диссертации состоит из нескольких этапов. </w:t>
+      </w:r>
+      <w:r>
+        <w:t>Перед проведением защиты кандидат должен пройти ряд экзаменов, включая проверку знаний по истории и философии науки, иностранному языку и специализированным предметам</w:t>
+      </w:r>
+      <w:r>
+        <w:t xml:space="preserve"> </w:t>
+      </w:r>
+      <w:r>
+        <w:t>(так называемый кандидатский минимум)</w:t>
+      </w:r>
+      <w:r>
+        <w:t>.</w:t>
+      </w:r>
+    </w:p>
+    <w:p>
+      <w:pPr>
+        <w:ind w:firstLine="708"/>
+      </w:pPr>
+      <w:r>
+        <w:t xml:space="preserve">Далее </w:t>
+      </w:r>
+      <w:r>
+        <w:t>опубликовывается автореферат диссертации, который распространяется за два месяца до защиты по крупным научным библиотекам и университетам России, а также членам диссертационного совета и экспертам в соответствующей области. Кроме того, тексты диссертации и автореферата выкладываются на веб-сайте учреждения, создавшего диссертационный совет, который принял диссертацию к защите.</w:t>
+      </w:r>
+    </w:p>
+    <w:p>
+      <w:pPr>
+        <w:ind w:firstLine="708"/>
+      </w:pPr>
+      <w:r>
+        <w:t>Сам</w:t>
+      </w:r>
+      <w:r>
+        <w:t xml:space="preserve">а </w:t>
+      </w:r>
+      <w:r>
+        <w:t>диссертация также за два месяца до защиты становится общедоступной в библиотеке учреждения, где будет проходить защита, а также</w:t>
+      </w:r>
+      <w:r>
+        <w:t xml:space="preserve"> отправляется</w:t>
+      </w:r>
+      <w:r>
+        <w:t xml:space="preserve"> двум официальным оппонентам, которые предварительно подготовляют и затем в день защиты представляют свой отзыв. Оппоненты не могут иметь каких-либо связей по соавторству или месту работы с кандидатом; кроме того, один из оппонентов должен быть доктором наук.</w:t>
+      </w:r>
+    </w:p>
+    <w:p>
+      <w:pPr>
+        <w:ind w:firstLine="708"/>
+      </w:pPr>
+      <w:r>
+        <w:t xml:space="preserve">Во время самой защиты кандидат представляет результаты своей диссертационной работы, отвечает на вопросы членов диссертационного совета по своему выступлению, диссертации и автореферату. Затем читаются отзывы представляющей организации и других экспертов, а также </w:t>
+      </w:r>
+      <w:r>
+        <w:t>соискатель отвечает</w:t>
+      </w:r>
+      <w:r>
+        <w:t xml:space="preserve"> на замечания, высказанные в этих отзывах. После этого выступают официальные оппоненты, за которыми следуют ответы на их вопросы и </w:t>
+      </w:r>
+      <w:r>
+        <w:lastRenderedPageBreak/>
+        <w:t>замечания. После этого происходит свободная дискуссия, в ходе которой могут выступить все присутствующие. После чего кандидат отвечает на вопросы и замечания, высказанные в ходе этой дискуссии, и производится закрытое голосование, в котором участвуют только члены диссертационного совета.</w:t>
+      </w:r>
+      <w:r>
+        <w:t xml:space="preserve"> В результате голосования определяется, присуждать ли соискателю степень кандидата наук.</w:t>
+      </w:r>
+    </w:p>
+    <w:p>
+      <w:pPr>
+        <w:ind w:firstLine="708"/>
+      </w:pPr>
+      <w:r>
+        <w:t xml:space="preserve">На посещенной защите Терехов В.В. защищал </w:t>
+      </w:r>
+      <w:r>
+        <w:t>диссертации на соискание ученой степени</w:t>
+      </w:r>
+      <w:r>
+        <w:t xml:space="preserve"> </w:t>
+      </w:r>
+      <w:r>
+        <w:t>кандидата технических наук</w:t>
+      </w:r>
+      <w:r>
+        <w:t xml:space="preserve"> по теме «Автоматизация проектирования фрактальных микросистем электростатического типа, устойчивых к воздействию тяжёлых заряженных частиц». </w:t>
+      </w:r>
+      <w:r>
+        <w:t xml:space="preserve">Цель работы </w:t>
+      </w:r>
+      <w:r>
+        <w:t>состояла</w:t>
+      </w:r>
+      <w:r>
+        <w:t xml:space="preserve"> в разработке и исследовании методов и алгоритмов</w:t>
+      </w:r>
+      <w:r>
+        <w:t xml:space="preserve"> </w:t>
+      </w:r>
+      <w:r>
+        <w:t>компьютерного моделирования радиационной стойкости, электрических и</w:t>
+      </w:r>
+      <w:r>
+        <w:t xml:space="preserve"> </w:t>
+      </w:r>
+      <w:r>
+        <w:t>механических характеристик ФМЭМС электростатического типа и их программной</w:t>
+      </w:r>
+      <w:r>
+        <w:t xml:space="preserve"> </w:t>
+      </w:r>
+      <w:r>
+        <w:t>реализации.</w:t>
+      </w:r>
+    </w:p>
+    <w:p>
+      <w:pPr>
+        <w:ind w:firstLine="708"/>
+      </w:pPr>
+      <w:r>
+        <w:t>Для достижения поставленных целей были решены</w:t>
+      </w:r>
+      <w:r>
+        <w:t xml:space="preserve"> </w:t>
+      </w:r>
+      <w:r>
+        <w:t>следующие задачи:</w:t>
+      </w:r>
+    </w:p>
+    <w:p>
+      <w:pPr>
+        <w:pStyle w:val="ListParagraph"/>
+        <w:numPr>
+          <w:ilvl w:val="0"/>
+          <w:numId w:val="6"/>
+        </w:numPr>
+        <w:ind w:left="0" w:firstLine="720"/>
+      </w:pPr>
+      <w:r>
+        <w:t>Анализ существующих подходов и алгоритмов компьютерного моделирования</w:t>
+      </w:r>
+      <w:r>
+        <w:t xml:space="preserve"> </w:t>
+      </w:r>
+      <w:r>
+        <w:t>воздействий тяжёлых заряженных частиц на фрактальные МЭМС</w:t>
+      </w:r>
+      <w:r>
+        <w:t xml:space="preserve"> </w:t>
+      </w:r>
+      <w:r>
+        <w:t>электростатического типа.</w:t>
+      </w:r>
+    </w:p>
+    <w:p>
+      <w:pPr>
+        <w:pStyle w:val="ListParagraph"/>
+        <w:numPr>
+          <w:ilvl w:val="0"/>
+          <w:numId w:val="6"/>
+        </w:numPr>
+        <w:ind w:left="0" w:firstLine="720"/>
+      </w:pPr>
+      <w:r>
+        <w:t>Разработка и исследование алгоритмов компьютерного моделирования</w:t>
+      </w:r>
+      <w:r>
+        <w:t xml:space="preserve"> </w:t>
+      </w:r>
+      <w:r>
+        <w:t>стойкости одиночных и распределённых ФМЭМС электростатического типа, к</w:t>
+      </w:r>
+      <w:r>
+        <w:t xml:space="preserve"> </w:t>
+      </w:r>
+      <w:r>
+        <w:t>воздействию тяжёлых заряженных частиц (ТЗЧ).</w:t>
+      </w:r>
+    </w:p>
+    <w:p>
+      <w:pPr>
+        <w:pStyle w:val="ListParagraph"/>
+        <w:numPr>
+          <w:ilvl w:val="0"/>
+          <w:numId w:val="6"/>
+        </w:numPr>
+        <w:ind w:left="0" w:firstLine="720"/>
+      </w:pPr>
+      <w:r>
+        <w:t>Разработка и исследование алгоритмов компьютерного моделирования</w:t>
+      </w:r>
+      <w:r>
+        <w:t xml:space="preserve"> </w:t>
+      </w:r>
+      <w:r>
+        <w:t>механических характеристик фрактальных МЭМС электростатического типа.</w:t>
+      </w:r>
+    </w:p>
+    <w:p>
+      <w:pPr>
+        <w:pStyle w:val="ListParagraph"/>
+        <w:numPr>
+          <w:ilvl w:val="0"/>
+          <w:numId w:val="6"/>
+        </w:numPr>
+        <w:ind w:left="0" w:firstLine="720"/>
+      </w:pPr>
+      <w:r>
+        <w:t>Разработка и исследование алгоритма генерации топологии</w:t>
+      </w:r>
+      <w:r>
+        <w:t xml:space="preserve"> </w:t>
+      </w:r>
+      <w:r>
+        <w:t>электростатических ФМЭМС по заданным электрическим характеристикам.</w:t>
+      </w:r>
+    </w:p>
+    <w:p>
+      <w:pPr>
+        <w:pStyle w:val="ListParagraph"/>
+        <w:numPr>
+          <w:ilvl w:val="0"/>
+          <w:numId w:val="6"/>
+        </w:numPr>
+        <w:ind w:left="0" w:firstLine="720"/>
+      </w:pPr>
+      <w:r>
+        <w:t>Исследование способов снижения вычислительных затрат при компьютерном</w:t>
+      </w:r>
+      <w:r>
+        <w:t xml:space="preserve"> </w:t>
+      </w:r>
+      <w:r>
+        <w:t>моделировании стойкости фрактальных микросистем электростатического</w:t>
+      </w:r>
+      <w:r>
+        <w:t xml:space="preserve"> </w:t>
+      </w:r>
+      <w:r>
+        <w:t>типа к воздействию тяжёлых заряженных частиц.</w:t>
+      </w:r>
+    </w:p>
+    <w:p>
+      <w:pPr>
+        <w:ind w:firstLine="708"/>
+      </w:pPr>
+      <w:r>
+        <w:lastRenderedPageBreak/>
+        <w:t>В первой главе</w:t>
+      </w:r>
+      <w:r>
+        <w:t xml:space="preserve"> диссертации</w:t>
+      </w:r>
+      <w:r>
+        <w:t xml:space="preserve"> представлен аналитический обзор существующих методов</w:t>
+      </w:r>
+      <w:r>
+        <w:t xml:space="preserve"> </w:t>
+      </w:r>
+      <w:r>
+        <w:t>компьютерного моделирования, которые могут быть использованы для анализа</w:t>
+      </w:r>
+      <w:r>
+        <w:t xml:space="preserve"> </w:t>
+      </w:r>
+      <w:r>
+        <w:t>радиационной стойкости МЭМС. Приведены алгоритмы, которые применяются дл</w:t>
+      </w:r>
+      <w:r>
+        <w:t xml:space="preserve">я </w:t>
+      </w:r>
+      <w:r>
+        <w:t>решения задач компьютерного моделирования радиационной стойкости</w:t>
+      </w:r>
+      <w:r>
+        <w:t xml:space="preserve"> </w:t>
+      </w:r>
+      <w:r>
+        <w:t>микросистем.</w:t>
+      </w:r>
+    </w:p>
+    <w:p>
+      <w:pPr>
+        <w:ind w:firstLine="708"/>
+      </w:pPr>
+      <w:r>
+        <w:t>Во второй главе приведены разработанные алгоритмы компьютерного</w:t>
+      </w:r>
+      <w:r>
+        <w:t xml:space="preserve"> </w:t>
+      </w:r>
+      <w:r>
+        <w:t>моделирования устойчивости одиночных фрактальных МЭМС</w:t>
+      </w:r>
+      <w:r>
+        <w:t xml:space="preserve"> </w:t>
+      </w:r>
+      <w:r>
+        <w:t>электростатического</w:t>
+      </w:r>
+      <w:r>
+        <w:t xml:space="preserve"> </w:t>
+      </w:r>
+      <w:r>
+        <w:t>типа к попаданию тяжёлых заряженных частиц на примере отдельных элементов</w:t>
+      </w:r>
+      <w:r>
+        <w:t xml:space="preserve"> </w:t>
+      </w:r>
+      <w:r>
+        <w:t>ёмкостного типа.</w:t>
+      </w:r>
+      <w:r>
+        <w:t xml:space="preserve"> </w:t>
+      </w:r>
+      <w:r>
+        <w:t>Для компьютерного моделирования воздействия тяжёлых заряженных частиц</w:t>
+      </w:r>
+      <w:r>
+        <w:t xml:space="preserve"> </w:t>
+      </w:r>
+      <w:r>
+        <w:t xml:space="preserve">на микросистемы в САПР </w:t>
+      </w:r>
+      <w:proofErr w:type="spellStart"/>
+      <w:r>
+        <w:t>Sentaurus</w:t>
+      </w:r>
+      <w:proofErr w:type="spellEnd"/>
+      <w:r>
+        <w:t xml:space="preserve"> TCAD были разработаны модели ёмкостных</w:t>
+      </w:r>
+      <w:r>
+        <w:t xml:space="preserve"> </w:t>
+      </w:r>
+      <w:r>
+        <w:t>элементов ФМЭМС</w:t>
+      </w:r>
+      <w:r>
+        <w:t>.</w:t>
+      </w:r>
+    </w:p>
+    <w:p>
+      <w:pPr>
+        <w:ind w:firstLine="708"/>
+      </w:pPr>
+    </w:p>
+    <w:p>
+      <w:pPr>
+        <w:ind w:firstLine="708"/>
+        <w:jc w:val="center"/>
+      </w:pPr>
+      <w:r>
+        <w:drawing>
+          <wp:inline distT="0" distB="0" distL="0" distR="0" wp14:anchorId="69E43294" wp14:editId="02BB15A5">
+            <wp:extent cx="4943475" cy="1574197"/>
+            <wp:effectExtent l="0" t="0" r="0" b="6985"/>
+            <wp:docPr id="2" name="Picture 2"/>
+            <wp:cNvGraphicFramePr>
+              <a:graphicFrameLocks xmlns:a="http://schemas.openxmlformats.org/drawingml/2006/main" noChangeAspect="1"/>
+            </wp:cNvGraphicFramePr>
+            <a:graphic xmlns:a="http://schemas.openxmlformats.org/drawingml/2006/main">
+              <a:graphicData uri="http://schemas.openxmlformats.org/drawingml/2006/picture">
+                <pic:pic xmlns:pic="http://schemas.openxmlformats.org/drawingml/2006/picture">
+                  <pic:nvPicPr>
+                    <pic:cNvPr id="1" name=""/>
+                    <pic:cNvPicPr/>
+                  </pic:nvPicPr>
+                  <pic:blipFill>
+                    <a:blip r:embed="rId9"/>
+                    <a:stretch>
+                      <a:fillRect/>
+                    </a:stretch>
+                  </pic:blipFill>
+                  <pic:spPr>
+                    <a:xfrm>
+                      <a:off x="0" y="0"/>
+                      <a:ext cx="4950076" cy="1576299"/>
+                    </a:xfrm>
+                    <a:prstGeom prst="rect">
+                      <a:avLst/>
+                    </a:prstGeom>
+                  </pic:spPr>
+                </pic:pic>
+              </a:graphicData>
+            </a:graphic>
+          </wp:inline>
+        </w:drawing>
+      </w:r>
+    </w:p>
+    <w:p>
+      <w:pPr>
+        <w:ind w:firstLine="708"/>
+        <w:jc w:val="center"/>
+      </w:pPr>
+      <w:r>
+        <w:t xml:space="preserve">Рисунок - </w:t>
+      </w:r>
+      <w:r>
+        <w:t>Модели ёмкостных элементов МЭМС с плоской топологие</w:t>
+      </w:r>
+      <w:r>
+        <w:t xml:space="preserve">й </w:t>
+      </w:r>
+      <w:r>
+        <w:t>(а),</w:t>
+      </w:r>
+      <w:r>
+        <w:t xml:space="preserve"> </w:t>
+      </w:r>
+      <w:r>
+        <w:t>параллельной фрактальной топологией (б), фрактальной топологией</w:t>
+      </w:r>
+      <w:r>
+        <w:t xml:space="preserve"> </w:t>
+      </w:r>
+      <w:r>
+        <w:t>«Снежинка</w:t>
+      </w:r>
+      <w:r>
+        <w:t xml:space="preserve"> </w:t>
+      </w:r>
+      <w:r>
+        <w:t>Коха» (в)</w:t>
+      </w:r>
+    </w:p>
+    <w:p>
+      <w:pPr>
+        <w:ind w:firstLine="708"/>
+      </w:pPr>
+      <w:r>
+        <w:t>В третьей главе рассматривается методология моделирования фрактальных</w:t>
+      </w:r>
+      <w:r>
+        <w:t xml:space="preserve"> </w:t>
+      </w:r>
+      <w:r>
+        <w:t>МЭМС электростатического типа при учёте технологических погрешностей.</w:t>
+      </w:r>
+      <w:r>
+        <w:t xml:space="preserve"> </w:t>
+      </w:r>
+    </w:p>
+    <w:p>
+      <w:pPr>
+        <w:ind w:firstLine="708"/>
+      </w:pPr>
+      <w:r>
+        <w:t>В четвёртой главе рассматривается программное обеспечение, реализующее</w:t>
+      </w:r>
+      <w:r>
+        <w:t xml:space="preserve"> </w:t>
+      </w:r>
+      <w:r>
+        <w:t>алгоритмы, предложенные во второй и третьей главах. Программное обеспечение,</w:t>
+      </w:r>
+      <w:r>
+        <w:t xml:space="preserve"> </w:t>
+      </w:r>
+      <w:r>
+        <w:t>реализующее алгоритм компьютерного моделирования воздействия тяжёлых</w:t>
+      </w:r>
+      <w:r>
+        <w:t xml:space="preserve"> </w:t>
+      </w:r>
+      <w:r>
+        <w:t>заряженных частиц на электростатические микросистемы, а также</w:t>
+      </w:r>
+      <w:r>
+        <w:t xml:space="preserve"> </w:t>
+      </w:r>
+      <w:r>
+        <w:t xml:space="preserve">модифицированный алгоритм </w:t>
+      </w:r>
+      <w:r>
+        <w:lastRenderedPageBreak/>
+        <w:t>компьютерного моделирования воздействия тяжёлых</w:t>
+      </w:r>
+      <w:r>
+        <w:t xml:space="preserve"> </w:t>
+      </w:r>
+      <w:r>
+        <w:t>заряженных частиц на электростатические микросистемы с учётом технологических</w:t>
+      </w:r>
+      <w:r>
+        <w:t xml:space="preserve"> </w:t>
+      </w:r>
+      <w:r>
+        <w:t>погрешностей</w:t>
+      </w:r>
+      <w:r>
+        <w:t>.</w:t>
+      </w:r>
+    </w:p>
+    <w:p>
+      <w:pPr>
+        <w:ind w:firstLine="708"/>
+      </w:pPr>
+      <w:r>
+        <w:t>На защите к</w:t>
+      </w:r>
+      <w:r>
+        <w:t>андидат представил свою работу перед комиссией известных ученых и специалистов в области</w:t>
+      </w:r>
+      <w:r>
+        <w:t xml:space="preserve"> проведенного исследования</w:t>
+      </w:r>
+      <w:r>
+        <w:t>, которые задавали ему вопросы и высказывали свои замечания по диссертации.</w:t>
+      </w:r>
+      <w:r>
+        <w:t xml:space="preserve"> </w:t>
+      </w:r>
+      <w:r>
+        <w:t>В процессе защиты к</w:t>
+      </w:r>
+      <w:r>
+        <w:t>андидат продемонстрировал высокий уровень подготовки, профессионализма и глубоких знаний в своей области и успешно отвечал на все вопросы комиссии. Его исследование было оценено как оригинальное и важное для развития науки. Кроме того, кандидат продемонстрировал хорошие навыки публичного выступления и умение убедительно защищать свои научные позиции.</w:t>
+      </w:r>
+    </w:p>
+    <w:p>
+      <w:pPr>
+        <w:ind w:firstLine="708"/>
+      </w:pPr>
+      <w:r>
+        <w:t>Комиссия задавала интересные и насыщенные вопросы, что позволило кандидату продемонстрировать свои знания и умения. В целом, защита прошла успешно, и кандидату было высказано решение о присвоении степени кандидата технических наук.</w:t>
+      </w:r>
+    </w:p>
+    <w:p>
+      <w:pPr>
+        <w:ind w:firstLine="708"/>
+      </w:pPr>
+      <w:r>
+        <w:t xml:space="preserve">Проведение защиты диссертации кандидата технических наук представляет собой </w:t>
+      </w:r>
+      <w:r>
+        <w:t>важное</w:t>
+      </w:r>
+      <w:r>
+        <w:t xml:space="preserve"> событие в научном сообществе, где оцениваются научная значимость, академическая квалификация и уровень подготовки соискателя. Этот процесс является важным этапом в научной карьере кандидата, позволяя продемонстрировать экспертам свои научные достижения, интеллектуальные способности и исследовательские навыки. Проведение защиты диссертации стимулирует развитие научного диалога, способствует обмену научными знаниями и опытом, а также способствует развитию научного сообщества. </w:t>
+      </w:r>
+    </w:p>
+    <w:p>
+      <w:pPr>
+        <w:ind w:firstLine="708"/>
+      </w:pPr>
+    </w:p>
+    <w:p>
+      <w:pPr>
         <w:spacing w:after="160" w:line="259" w:lineRule="auto"/>
         <w:jc w:val="left"/>
       </w:pPr>
@@ -3564,7 +4073,7 @@
                     </pic:cNvPicPr>
                   </pic:nvPicPr>
                   <pic:blipFill>
-                    <a:blip r:embed="rId9" cstate="print">
+                    <a:blip r:embed="rId10" cstate="print">
                       <a:extLst>
                         <a:ext uri="{28A0092B-C50C-407E-A947-70E740481C1C}">
                           <a14:useLocalDpi xmlns:a14="http://schemas.microsoft.com/office/drawing/2010/main" val="0"/>
@@ -3761,7 +4270,7 @@
                     </pic:cNvPicPr>
                   </pic:nvPicPr>
                   <pic:blipFill>
-                    <a:blip r:embed="rId10" cstate="print">
+                    <a:blip r:embed="rId11" cstate="print">
                       <a:extLst>
                         <a:ext uri="{28A0092B-C50C-407E-A947-70E740481C1C}">
                           <a14:useLocalDpi xmlns:a14="http://schemas.microsoft.com/office/drawing/2010/main" val="0"/>
@@ -3798,13 +4307,8 @@
         <w:ind w:firstLine="708"/>
         <w:jc w:val="center"/>
       </w:pPr>
-      <w:proofErr w:type="gramStart"/>
-      <w:r>
-        <w:t>Рисунок  -</w:t>
-      </w:r>
-      <w:proofErr w:type="gramEnd"/>
-      <w:r>
-        <w:t xml:space="preserve"> Достижения НОЦ ФМН в области разработки </w:t>
+      <w:r>
+        <w:t xml:space="preserve">Рисунок  - Достижения НОЦ ФМН в области разработки </w:t>
       </w:r>
       <w:proofErr w:type="spellStart"/>
       <w:r>
@@ -3831,15 +4335,7 @@
       </w:r>
       <w:proofErr w:type="spellEnd"/>
       <w:r>
-        <w:t xml:space="preserve"> Парк и в нем будет размещен не только НОЦ ФМН, </w:t>
-      </w:r>
-      <w:proofErr w:type="gramStart"/>
-      <w:r>
-        <w:t>и</w:t>
-      </w:r>
-      <w:proofErr w:type="gramEnd"/>
-      <w:r>
-        <w:t xml:space="preserve"> но другие НОЦ со смежными сферами исследовательских интересов. </w:t>
+        <w:t xml:space="preserve"> Парк и в нем будет размещен не только НОЦ ФМН, и но другие НОЦ со смежными сферами исследовательских интересов. </w:t>
       </w:r>
       <w:r>
         <w:t xml:space="preserve">Внешний вид нового здания НОЦ ФМН представлен на рисунке. </w:t>
@@ -3852,20 +4348,21 @@
       </w:r>
       <w:proofErr w:type="spellStart"/>
       <w:r>
-        <w:t>Шухов.</w:t>
-      </w:r>
-      <w:proofErr w:type="gramStart"/>
-      <w:r>
-        <w:t>Атом</w:t>
+        <w:t>Шухов.Атом</w:t>
       </w:r>
       <w:proofErr w:type="spellEnd"/>
-      <w:proofErr w:type="gramEnd"/>
-      <w:r>
-        <w:t xml:space="preserve"> и оно будет заниматься метрологий микро- и нано-структур. Для развития данного направления было закуплено множество современного высокоточного оборудования. Данное направление будет также полезно и для </w:t>
+      <w:r>
+        <w:t xml:space="preserve"> и оно будет заниматься</w:t>
+      </w:r>
+      <w:r>
+        <w:t xml:space="preserve"> прецизионной</w:t>
+      </w:r>
+      <w:r>
+        <w:t xml:space="preserve"> метрологий микро- и нано-структур. Для развития данного направления было закуплено множество современного высокоточного оборудования. Данное направление будет также полезно и для других направлений, так как необходимо проводить точные </w:t>
       </w:r>
       <w:r>
         <w:lastRenderedPageBreak/>
-        <w:t>других направлений, так как необходимо проводить точные измерения мельчайших частей устройств, которые разрабатываются в НОЦ ФМН.</w:t>
+        <w:t>измерения мельчайших частей устройств, которые разрабатываются в НОЦ ФМН.</w:t>
       </w:r>
     </w:p>
     <w:p>
@@ -3894,7 +4391,7 @@
                     </pic:cNvPicPr>
                   </pic:nvPicPr>
                   <pic:blipFill>
-                    <a:blip r:embed="rId11">
+                    <a:blip r:embed="rId12">
                       <a:extLst>
                         <a:ext uri="{28A0092B-C50C-407E-A947-70E740481C1C}">
                           <a14:useLocalDpi xmlns:a14="http://schemas.microsoft.com/office/drawing/2010/main" val="0"/>
@@ -4001,7 +4498,7 @@
                     </pic:cNvPicPr>
                   </pic:nvPicPr>
                   <pic:blipFill>
-                    <a:blip r:embed="rId12" cstate="print">
+                    <a:blip r:embed="rId13" cstate="print">
                       <a:extLst>
                         <a:ext uri="{28A0092B-C50C-407E-A947-70E740481C1C}">
                           <a14:useLocalDpi xmlns:a14="http://schemas.microsoft.com/office/drawing/2010/main" val="0"/>
@@ -4442,6 +4939,92 @@
     </w:lvl>
   </w:abstractNum>
   <w:abstractNum w:abstractNumId="1" w15:restartNumberingAfterBreak="0">
+    <w:nsid w:val="0AEC41C9"/>
+    <w:multiLevelType w:val="hybridMultilevel"/>
+    <w:tmpl w:val="F288D6D0"/>
+    <w:lvl w:ilvl="0" w:tplc="0419000F">
+      <w:start w:val="1"/>
+      <w:numFmt w:val="decimal"/>
+      <w:lvlText w:val="%1."/>
+      <w:lvlJc w:val="left"/>
+      <w:pPr>
+        <w:ind w:left="1428" w:hanging="360"/>
+      </w:pPr>
+    </w:lvl>
+    <w:lvl w:ilvl="1" w:tplc="04190019" w:tentative="1">
+      <w:start w:val="1"/>
+      <w:numFmt w:val="lowerLetter"/>
+      <w:lvlText w:val="%2."/>
+      <w:lvlJc w:val="left"/>
+      <w:pPr>
+        <w:ind w:left="2148" w:hanging="360"/>
+      </w:pPr>
+    </w:lvl>
+    <w:lvl w:ilvl="2" w:tplc="0419001B" w:tentative="1">
+      <w:start w:val="1"/>
+      <w:numFmt w:val="lowerRoman"/>
+      <w:lvlText w:val="%3."/>
+      <w:lvlJc w:val="right"/>
+      <w:pPr>
+        <w:ind w:left="2868" w:hanging="180"/>
+      </w:pPr>
+    </w:lvl>
+    <w:lvl w:ilvl="3" w:tplc="0419000F" w:tentative="1">
+      <w:start w:val="1"/>
+      <w:numFmt w:val="decimal"/>
+      <w:lvlText w:val="%4."/>
+      <w:lvlJc w:val="left"/>
+      <w:pPr>
+        <w:ind w:left="3588" w:hanging="360"/>
+      </w:pPr>
+    </w:lvl>
+    <w:lvl w:ilvl="4" w:tplc="04190019" w:tentative="1">
+      <w:start w:val="1"/>
+      <w:numFmt w:val="lowerLetter"/>
+      <w:lvlText w:val="%5."/>
+      <w:lvlJc w:val="left"/>
+      <w:pPr>
+        <w:ind w:left="4308" w:hanging="360"/>
+      </w:pPr>
+    </w:lvl>
+    <w:lvl w:ilvl="5" w:tplc="0419001B" w:tentative="1">
+      <w:start w:val="1"/>
+      <w:numFmt w:val="lowerRoman"/>
+      <w:lvlText w:val="%6."/>
+      <w:lvlJc w:val="right"/>
+      <w:pPr>
+        <w:ind w:left="5028" w:hanging="180"/>
+      </w:pPr>
+    </w:lvl>
+    <w:lvl w:ilvl="6" w:tplc="0419000F" w:tentative="1">
+      <w:start w:val="1"/>
+      <w:numFmt w:val="decimal"/>
+      <w:lvlText w:val="%7."/>
+      <w:lvlJc w:val="left"/>
+      <w:pPr>
+        <w:ind w:left="5748" w:hanging="360"/>
+      </w:pPr>
+    </w:lvl>
+    <w:lvl w:ilvl="7" w:tplc="04190019" w:tentative="1">
+      <w:start w:val="1"/>
+      <w:numFmt w:val="lowerLetter"/>
+      <w:lvlText w:val="%8."/>
+      <w:lvlJc w:val="left"/>
+      <w:pPr>
+        <w:ind w:left="6468" w:hanging="360"/>
+      </w:pPr>
+    </w:lvl>
+    <w:lvl w:ilvl="8" w:tplc="0419001B" w:tentative="1">
+      <w:start w:val="1"/>
+      <w:numFmt w:val="lowerRoman"/>
+      <w:lvlText w:val="%9."/>
+      <w:lvlJc w:val="right"/>
+      <w:pPr>
+        <w:ind w:left="7188" w:hanging="180"/>
+      </w:pPr>
+    </w:lvl>
+  </w:abstractNum>
+  <w:abstractNum w:abstractNumId="2" w15:restartNumberingAfterBreak="0">
     <w:nsid w:val="0BC06C03"/>
     <w:multiLevelType w:val="multilevel"/>
     <w:tmpl w:val="0E1A8106"/>
@@ -4590,7 +5173,7 @@
       </w:rPr>
     </w:lvl>
   </w:abstractNum>
-  <w:abstractNum w:abstractNumId="2" w15:restartNumberingAfterBreak="0">
+  <w:abstractNum w:abstractNumId="3" w15:restartNumberingAfterBreak="0">
     <w:nsid w:val="3D760AD0"/>
     <w:multiLevelType w:val="hybridMultilevel"/>
     <w:tmpl w:val="57720486"/>
@@ -4703,7 +5286,7 @@
       </w:rPr>
     </w:lvl>
   </w:abstractNum>
-  <w:abstractNum w:abstractNumId="3" w15:restartNumberingAfterBreak="0">
+  <w:abstractNum w:abstractNumId="4" w15:restartNumberingAfterBreak="0">
     <w:nsid w:val="42405F64"/>
     <w:multiLevelType w:val="multilevel"/>
     <w:tmpl w:val="0BF40DEA"/>
@@ -4826,7 +5409,7 @@
       </w:rPr>
     </w:lvl>
   </w:abstractNum>
-  <w:abstractNum w:abstractNumId="4" w15:restartNumberingAfterBreak="0">
+  <w:abstractNum w:abstractNumId="5" w15:restartNumberingAfterBreak="0">
     <w:nsid w:val="56122FE1"/>
     <w:multiLevelType w:val="multilevel"/>
     <w:tmpl w:val="222E8B4E"/>
@@ -4979,16 +5562,19 @@
     <w:abstractNumId w:val="0"/>
   </w:num>
   <w:num w:numId="2">
+    <w:abstractNumId w:val="5"/>
+  </w:num>
+  <w:num w:numId="3">
     <w:abstractNumId w:val="4"/>
   </w:num>
-  <w:num w:numId="3">
+  <w:num w:numId="4">
+    <w:abstractNumId w:val="2"/>
+  </w:num>
+  <w:num w:numId="5">
     <w:abstractNumId w:val="3"/>
   </w:num>
-  <w:num w:numId="4">
+  <w:num w:numId="6">
     <w:abstractNumId w:val="1"/>
-  </w:num>
-  <w:num w:numId="5">
-    <w:abstractNumId w:val="2"/>
   </w:num>
 </w:numbering>
 </file>

</xml_diff>

<commit_message>
Added chapter about INME RAS
</commit_message>
<xml_diff>
--- a/docs/practice/report.docx
+++ b/docs/practice/report.docx
@@ -1432,6 +1432,8 @@
               <w:i w:val="0"/>
               <w:iCs w:val="0"/>
               <w:noProof/>
+              <w:sz w:val="28"/>
+              <w:szCs w:val="28"/>
               <w:lang w:eastAsia="ru-RU"/>
             </w:rPr>
           </w:pPr>
@@ -1456,7 +1458,7 @@
             </w:rPr>
             <w:fldChar w:fldCharType="separate"/>
           </w:r>
-          <w:hyperlink w:anchor="_Toc164446895" w:history="1">
+          <w:hyperlink w:anchor="_Toc165390128" w:history="1">
             <w:r>
               <w:rPr>
                 <w:rStyle w:val="Hyperlink"/>
@@ -1499,7 +1501,7 @@
                 <w:sz w:val="28"/>
                 <w:szCs w:val="28"/>
               </w:rPr>
-              <w:instrText xml:space="preserve"> PAGEREF _Toc164446895 \h </w:instrText>
+              <w:instrText xml:space="preserve"> PAGEREF _Toc165390128 \h </w:instrText>
             </w:r>
             <w:r>
               <w:rPr>
@@ -1559,10 +1561,12 @@
               <w:i w:val="0"/>
               <w:iCs w:val="0"/>
               <w:noProof/>
+              <w:sz w:val="28"/>
+              <w:szCs w:val="28"/>
               <w:lang w:eastAsia="ru-RU"/>
             </w:rPr>
           </w:pPr>
-          <w:hyperlink w:anchor="_Toc164446896" w:history="1">
+          <w:hyperlink w:anchor="_Toc165390129" w:history="1">
             <w:r>
               <w:rPr>
                 <w:rStyle w:val="Hyperlink"/>
@@ -1605,7 +1609,7 @@
                 <w:sz w:val="28"/>
                 <w:szCs w:val="28"/>
               </w:rPr>
-              <w:instrText xml:space="preserve"> PAGEREF _Toc164446896 \h </w:instrText>
+              <w:instrText xml:space="preserve"> PAGEREF _Toc165390129 \h </w:instrText>
             </w:r>
             <w:r>
               <w:rPr>
@@ -1665,10 +1669,12 @@
               <w:i w:val="0"/>
               <w:iCs w:val="0"/>
               <w:noProof/>
+              <w:sz w:val="28"/>
+              <w:szCs w:val="28"/>
               <w:lang w:eastAsia="ru-RU"/>
             </w:rPr>
           </w:pPr>
-          <w:hyperlink w:anchor="_Toc164446897" w:history="1">
+          <w:hyperlink w:anchor="_Toc165390130" w:history="1">
             <w:r>
               <w:rPr>
                 <w:rStyle w:val="Hyperlink"/>
@@ -1711,7 +1717,7 @@
                 <w:sz w:val="28"/>
                 <w:szCs w:val="28"/>
               </w:rPr>
-              <w:instrText xml:space="preserve"> PAGEREF _Toc164446897 \h </w:instrText>
+              <w:instrText xml:space="preserve"> PAGEREF _Toc165390130 \h </w:instrText>
             </w:r>
             <w:r>
               <w:rPr>
@@ -1771,10 +1777,12 @@
               <w:i w:val="0"/>
               <w:iCs w:val="0"/>
               <w:noProof/>
+              <w:sz w:val="28"/>
+              <w:szCs w:val="28"/>
               <w:lang w:eastAsia="ru-RU"/>
             </w:rPr>
           </w:pPr>
-          <w:hyperlink w:anchor="_Toc164446898" w:history="1">
+          <w:hyperlink w:anchor="_Toc165390131" w:history="1">
             <w:r>
               <w:rPr>
                 <w:rStyle w:val="Hyperlink"/>
@@ -1817,7 +1825,7 @@
                 <w:sz w:val="28"/>
                 <w:szCs w:val="28"/>
               </w:rPr>
-              <w:instrText xml:space="preserve"> PAGEREF _Toc164446898 \h </w:instrText>
+              <w:instrText xml:space="preserve"> PAGEREF _Toc165390131 \h </w:instrText>
             </w:r>
             <w:r>
               <w:rPr>
@@ -1877,10 +1885,12 @@
               <w:i w:val="0"/>
               <w:iCs w:val="0"/>
               <w:noProof/>
+              <w:sz w:val="28"/>
+              <w:szCs w:val="28"/>
               <w:lang w:eastAsia="ru-RU"/>
             </w:rPr>
           </w:pPr>
-          <w:hyperlink w:anchor="_Toc164446899" w:history="1">
+          <w:hyperlink w:anchor="_Toc165390132" w:history="1">
             <w:r>
               <w:rPr>
                 <w:rStyle w:val="Hyperlink"/>
@@ -1923,7 +1933,7 @@
                 <w:sz w:val="28"/>
                 <w:szCs w:val="28"/>
               </w:rPr>
-              <w:instrText xml:space="preserve"> PAGEREF _Toc164446899 \h </w:instrText>
+              <w:instrText xml:space="preserve"> PAGEREF _Toc165390132 \h </w:instrText>
             </w:r>
             <w:r>
               <w:rPr>
@@ -1983,10 +1993,12 @@
               <w:i w:val="0"/>
               <w:iCs w:val="0"/>
               <w:noProof/>
+              <w:sz w:val="28"/>
+              <w:szCs w:val="28"/>
               <w:lang w:eastAsia="ru-RU"/>
             </w:rPr>
           </w:pPr>
-          <w:hyperlink w:anchor="_Toc164446900" w:history="1">
+          <w:hyperlink w:anchor="_Toc165390133" w:history="1">
             <w:r>
               <w:rPr>
                 <w:rStyle w:val="Hyperlink"/>
@@ -2029,7 +2041,7 @@
                 <w:sz w:val="28"/>
                 <w:szCs w:val="28"/>
               </w:rPr>
-              <w:instrText xml:space="preserve"> PAGEREF _Toc164446900 \h </w:instrText>
+              <w:instrText xml:space="preserve"> PAGEREF _Toc165390133 \h </w:instrText>
             </w:r>
             <w:r>
               <w:rPr>
@@ -2089,10 +2101,12 @@
               <w:i w:val="0"/>
               <w:iCs w:val="0"/>
               <w:noProof/>
+              <w:sz w:val="28"/>
+              <w:szCs w:val="28"/>
               <w:lang w:eastAsia="ru-RU"/>
             </w:rPr>
           </w:pPr>
-          <w:hyperlink w:anchor="_Toc164446901" w:history="1">
+          <w:hyperlink w:anchor="_Toc165390134" w:history="1">
             <w:r>
               <w:rPr>
                 <w:rStyle w:val="Hyperlink"/>
@@ -2135,7 +2149,7 @@
                 <w:sz w:val="28"/>
                 <w:szCs w:val="28"/>
               </w:rPr>
-              <w:instrText xml:space="preserve"> PAGEREF _Toc164446901 \h </w:instrText>
+              <w:instrText xml:space="preserve"> PAGEREF _Toc165390134 \h </w:instrText>
             </w:r>
             <w:r>
               <w:rPr>
@@ -2195,10 +2209,12 @@
               <w:i w:val="0"/>
               <w:iCs w:val="0"/>
               <w:noProof/>
+              <w:sz w:val="28"/>
+              <w:szCs w:val="28"/>
               <w:lang w:eastAsia="ru-RU"/>
             </w:rPr>
           </w:pPr>
-          <w:hyperlink w:anchor="_Toc164446902" w:history="1">
+          <w:hyperlink w:anchor="_Toc165390135" w:history="1">
             <w:r>
               <w:rPr>
                 <w:rStyle w:val="Hyperlink"/>
@@ -2242,7 +2258,7 @@
                 <w:sz w:val="28"/>
                 <w:szCs w:val="28"/>
               </w:rPr>
-              <w:instrText xml:space="preserve"> PAGEREF _Toc164446902 \h </w:instrText>
+              <w:instrText xml:space="preserve"> PAGEREF _Toc165390135 \h </w:instrText>
             </w:r>
             <w:r>
               <w:rPr>
@@ -2300,18 +2316,16 @@
               <w:b w:val="0"/>
               <w:bCs w:val="0"/>
               <w:noProof/>
-              <w:sz w:val="24"/>
-              <w:szCs w:val="24"/>
+              <w:szCs w:val="28"/>
               <w:lang w:eastAsia="ru-RU"/>
             </w:rPr>
           </w:pPr>
-          <w:hyperlink w:anchor="_Toc164446903" w:history="1">
+          <w:hyperlink w:anchor="_Toc165390136" w:history="1">
             <w:r>
               <w:rPr>
                 <w:rStyle w:val="Hyperlink"/>
                 <w:noProof/>
-                <w:sz w:val="32"/>
-                <w:szCs w:val="24"/>
+                <w:szCs w:val="28"/>
               </w:rPr>
               <w:t>7.1 Изучение ГОСТ Р 15.101-2021 «Порядок выполнения научно-исследовательских работ»</w:t>
             </w:r>
@@ -2319,8 +2333,7 @@
               <w:rPr>
                 <w:noProof/>
                 <w:webHidden/>
-                <w:sz w:val="32"/>
-                <w:szCs w:val="24"/>
+                <w:szCs w:val="28"/>
               </w:rPr>
               <w:tab/>
             </w:r>
@@ -2328,8 +2341,7 @@
               <w:rPr>
                 <w:noProof/>
                 <w:webHidden/>
-                <w:sz w:val="32"/>
-                <w:szCs w:val="24"/>
+                <w:szCs w:val="28"/>
               </w:rPr>
               <w:fldChar w:fldCharType="begin"/>
             </w:r>
@@ -2337,25 +2349,22 @@
               <w:rPr>
                 <w:noProof/>
                 <w:webHidden/>
-                <w:sz w:val="32"/>
-                <w:szCs w:val="24"/>
+                <w:szCs w:val="28"/>
               </w:rPr>
-              <w:instrText xml:space="preserve"> PAGEREF _Toc164446903 \h </w:instrText>
+              <w:instrText xml:space="preserve"> PAGEREF _Toc165390136 \h </w:instrText>
             </w:r>
             <w:r>
               <w:rPr>
                 <w:noProof/>
                 <w:webHidden/>
-                <w:sz w:val="32"/>
-                <w:szCs w:val="24"/>
+                <w:szCs w:val="28"/>
               </w:rPr>
             </w:r>
             <w:r>
               <w:rPr>
                 <w:noProof/>
                 <w:webHidden/>
-                <w:sz w:val="32"/>
-                <w:szCs w:val="24"/>
+                <w:szCs w:val="28"/>
               </w:rPr>
               <w:fldChar w:fldCharType="separate"/>
             </w:r>
@@ -2363,8 +2372,7 @@
               <w:rPr>
                 <w:noProof/>
                 <w:webHidden/>
-                <w:sz w:val="32"/>
-                <w:szCs w:val="24"/>
+                <w:szCs w:val="28"/>
               </w:rPr>
               <w:t>32</w:t>
             </w:r>
@@ -2372,8 +2380,7 @@
               <w:rPr>
                 <w:noProof/>
                 <w:webHidden/>
-                <w:sz w:val="32"/>
-                <w:szCs w:val="24"/>
+                <w:szCs w:val="28"/>
               </w:rPr>
               <w:fldChar w:fldCharType="end"/>
             </w:r>
@@ -2390,18 +2397,16 @@
               <w:b w:val="0"/>
               <w:bCs w:val="0"/>
               <w:noProof/>
-              <w:sz w:val="24"/>
-              <w:szCs w:val="24"/>
+              <w:szCs w:val="28"/>
               <w:lang w:eastAsia="ru-RU"/>
             </w:rPr>
           </w:pPr>
-          <w:hyperlink w:anchor="_Toc164446904" w:history="1">
+          <w:hyperlink w:anchor="_Toc165390137" w:history="1">
             <w:r>
               <w:rPr>
                 <w:rStyle w:val="Hyperlink"/>
                 <w:noProof/>
-                <w:sz w:val="32"/>
-                <w:szCs w:val="24"/>
+                <w:szCs w:val="28"/>
               </w:rPr>
               <w:t>7.2 Изучение ГОСТ Р 58048-2017 «Трансфер технологий. Методические указания по оценке уровня зрелости технологий»</w:t>
             </w:r>
@@ -2409,8 +2414,7 @@
               <w:rPr>
                 <w:noProof/>
                 <w:webHidden/>
-                <w:sz w:val="32"/>
-                <w:szCs w:val="24"/>
+                <w:szCs w:val="28"/>
               </w:rPr>
               <w:tab/>
             </w:r>
@@ -2418,8 +2422,7 @@
               <w:rPr>
                 <w:noProof/>
                 <w:webHidden/>
-                <w:sz w:val="32"/>
-                <w:szCs w:val="24"/>
+                <w:szCs w:val="28"/>
               </w:rPr>
               <w:fldChar w:fldCharType="begin"/>
             </w:r>
@@ -2427,25 +2430,22 @@
               <w:rPr>
                 <w:noProof/>
                 <w:webHidden/>
-                <w:sz w:val="32"/>
-                <w:szCs w:val="24"/>
+                <w:szCs w:val="28"/>
               </w:rPr>
-              <w:instrText xml:space="preserve"> PAGEREF _Toc164446904 \h </w:instrText>
+              <w:instrText xml:space="preserve"> PAGEREF _Toc165390137 \h </w:instrText>
             </w:r>
             <w:r>
               <w:rPr>
                 <w:noProof/>
                 <w:webHidden/>
-                <w:sz w:val="32"/>
-                <w:szCs w:val="24"/>
+                <w:szCs w:val="28"/>
               </w:rPr>
             </w:r>
             <w:r>
               <w:rPr>
                 <w:noProof/>
                 <w:webHidden/>
-                <w:sz w:val="32"/>
-                <w:szCs w:val="24"/>
+                <w:szCs w:val="28"/>
               </w:rPr>
               <w:fldChar w:fldCharType="separate"/>
             </w:r>
@@ -2453,8 +2453,7 @@
               <w:rPr>
                 <w:noProof/>
                 <w:webHidden/>
-                <w:sz w:val="32"/>
-                <w:szCs w:val="24"/>
+                <w:szCs w:val="28"/>
               </w:rPr>
               <w:t>35</w:t>
             </w:r>
@@ -2462,8 +2461,7 @@
               <w:rPr>
                 <w:noProof/>
                 <w:webHidden/>
-                <w:sz w:val="32"/>
-                <w:szCs w:val="24"/>
+                <w:szCs w:val="28"/>
               </w:rPr>
               <w:fldChar w:fldCharType="end"/>
             </w:r>
@@ -2482,10 +2480,12 @@
               <w:i w:val="0"/>
               <w:iCs w:val="0"/>
               <w:noProof/>
+              <w:sz w:val="28"/>
+              <w:szCs w:val="28"/>
               <w:lang w:eastAsia="ru-RU"/>
             </w:rPr>
           </w:pPr>
-          <w:hyperlink w:anchor="_Toc164446905" w:history="1">
+          <w:hyperlink w:anchor="_Toc165390138" w:history="1">
             <w:r>
               <w:rPr>
                 <w:rStyle w:val="Hyperlink"/>
@@ -2496,31 +2496,7 @@
                 <w:sz w:val="28"/>
                 <w:szCs w:val="28"/>
               </w:rPr>
-              <w:t>8 УЧАСТИЕ В НА</w:t>
-            </w:r>
-            <w:r>
-              <w:rPr>
-                <w:rStyle w:val="Hyperlink"/>
-                <w:rFonts w:cs="Times New Roman"/>
-                <w:i w:val="0"/>
-                <w:iCs w:val="0"/>
-                <w:noProof/>
-                <w:sz w:val="28"/>
-                <w:szCs w:val="28"/>
-              </w:rPr>
-              <w:t>У</w:t>
-            </w:r>
-            <w:r>
-              <w:rPr>
-                <w:rStyle w:val="Hyperlink"/>
-                <w:rFonts w:cs="Times New Roman"/>
-                <w:i w:val="0"/>
-                <w:iCs w:val="0"/>
-                <w:noProof/>
-                <w:sz w:val="28"/>
-                <w:szCs w:val="28"/>
-              </w:rPr>
-              <w:t>ЧНО-ТЕХНИЧЕСКОЙ КОНФЕРЕНЦИИ</w:t>
+              <w:t>8 УЧАСТИЕ В НАУЧНО-ТЕХНИЧЕСКОЙ КОНФЕРЕНЦИИ</w:t>
             </w:r>
             <w:r>
               <w:rPr>
@@ -2553,7 +2529,7 @@
                 <w:sz w:val="28"/>
                 <w:szCs w:val="28"/>
               </w:rPr>
-              <w:instrText xml:space="preserve"> PAGEREF _Toc164446905 \h </w:instrText>
+              <w:instrText xml:space="preserve"> PAGEREF _Toc165390138 \h </w:instrText>
             </w:r>
             <w:r>
               <w:rPr>
@@ -2613,21 +2589,22 @@
               <w:i w:val="0"/>
               <w:iCs w:val="0"/>
               <w:noProof/>
+              <w:sz w:val="28"/>
+              <w:szCs w:val="28"/>
               <w:lang w:eastAsia="ru-RU"/>
             </w:rPr>
           </w:pPr>
-          <w:hyperlink w:anchor="_Toc164446906" w:history="1">
+          <w:hyperlink w:anchor="_Toc165390139" w:history="1">
             <w:r>
               <w:rPr>
                 <w:rStyle w:val="Hyperlink"/>
-                <w:rFonts w:cs="Times New Roman"/>
                 <w:i w:val="0"/>
                 <w:iCs w:val="0"/>
                 <w:noProof/>
                 <w:sz w:val="28"/>
                 <w:szCs w:val="28"/>
               </w:rPr>
-              <w:t>ЗАКЛЮЧЕНИЕ</w:t>
+              <w:t>9 ПОСЕЩЕНИЕ ДОКЛАДА «ОБЗОР ИССЛЕДОВАНИЙ В ИНМЭ РАН»</w:t>
             </w:r>
             <w:r>
               <w:rPr>
@@ -2660,114 +2637,7 @@
                 <w:sz w:val="28"/>
                 <w:szCs w:val="28"/>
               </w:rPr>
-              <w:instrText xml:space="preserve"> PAGEREF _Toc164446906 \h </w:instrText>
-            </w:r>
-            <w:r>
-              <w:rPr>
-                <w:i w:val="0"/>
-                <w:iCs w:val="0"/>
-                <w:noProof/>
-                <w:webHidden/>
-                <w:sz w:val="28"/>
-                <w:szCs w:val="28"/>
-              </w:rPr>
-            </w:r>
-            <w:r>
-              <w:rPr>
-                <w:i w:val="0"/>
-                <w:iCs w:val="0"/>
-                <w:noProof/>
-                <w:webHidden/>
-                <w:sz w:val="28"/>
-                <w:szCs w:val="28"/>
-              </w:rPr>
-              <w:fldChar w:fldCharType="separate"/>
-            </w:r>
-            <w:r>
-              <w:rPr>
-                <w:i w:val="0"/>
-                <w:iCs w:val="0"/>
-                <w:noProof/>
-                <w:webHidden/>
-                <w:sz w:val="28"/>
-                <w:szCs w:val="28"/>
-              </w:rPr>
-              <w:t>39</w:t>
-            </w:r>
-            <w:r>
-              <w:rPr>
-                <w:i w:val="0"/>
-                <w:iCs w:val="0"/>
-                <w:noProof/>
-                <w:webHidden/>
-                <w:sz w:val="28"/>
-                <w:szCs w:val="28"/>
-              </w:rPr>
-              <w:fldChar w:fldCharType="end"/>
-            </w:r>
-          </w:hyperlink>
-        </w:p>
-        <w:p>
-          <w:pPr>
-            <w:pStyle w:val="TOC1"/>
-            <w:tabs>
-              <w:tab w:val="right" w:leader="dot" w:pos="9345"/>
-            </w:tabs>
-            <w:rPr>
-              <w:rFonts w:asciiTheme="minorHAnsi" w:eastAsiaTheme="minorEastAsia" w:hAnsiTheme="minorHAnsi"/>
-              <w:b w:val="0"/>
-              <w:bCs w:val="0"/>
-              <w:i w:val="0"/>
-              <w:iCs w:val="0"/>
-              <w:noProof/>
-              <w:lang w:eastAsia="ru-RU"/>
-            </w:rPr>
-          </w:pPr>
-          <w:hyperlink w:anchor="_Toc164446907" w:history="1">
-            <w:r>
-              <w:rPr>
-                <w:rStyle w:val="Hyperlink"/>
-                <w:rFonts w:cs="Times New Roman"/>
-                <w:i w:val="0"/>
-                <w:iCs w:val="0"/>
-                <w:noProof/>
-                <w:sz w:val="28"/>
-                <w:szCs w:val="28"/>
-              </w:rPr>
-              <w:t>СПИСОК ИСПОЛЬЗОВАННЫХ ИСТОЧНИКОВ</w:t>
-            </w:r>
-            <w:r>
-              <w:rPr>
-                <w:i w:val="0"/>
-                <w:iCs w:val="0"/>
-                <w:noProof/>
-                <w:webHidden/>
-                <w:sz w:val="28"/>
-                <w:szCs w:val="28"/>
-              </w:rPr>
-              <w:tab/>
-            </w:r>
-            <w:r>
-              <w:rPr>
-                <w:i w:val="0"/>
-                <w:iCs w:val="0"/>
-                <w:noProof/>
-                <w:webHidden/>
-                <w:sz w:val="28"/>
-                <w:szCs w:val="28"/>
-              </w:rPr>
-              <w:fldChar w:fldCharType="begin"/>
-            </w:r>
-            <w:r>
-              <w:rPr>
-                <w:i w:val="0"/>
-                <w:iCs w:val="0"/>
-                <w:noProof/>
-                <w:webHidden/>
-                <w:sz w:val="28"/>
-                <w:szCs w:val="28"/>
-              </w:rPr>
-              <w:instrText xml:space="preserve"> PAGEREF _Toc164446907 \h </w:instrText>
+              <w:instrText xml:space="preserve"> PAGEREF _Toc165390139 \h </w:instrText>
             </w:r>
             <w:r>
               <w:rPr>
@@ -2815,6 +2685,224 @@
           </w:hyperlink>
         </w:p>
         <w:p>
+          <w:pPr>
+            <w:pStyle w:val="TOC1"/>
+            <w:tabs>
+              <w:tab w:val="right" w:leader="dot" w:pos="9345"/>
+            </w:tabs>
+            <w:rPr>
+              <w:rFonts w:asciiTheme="minorHAnsi" w:eastAsiaTheme="minorEastAsia" w:hAnsiTheme="minorHAnsi"/>
+              <w:b w:val="0"/>
+              <w:bCs w:val="0"/>
+              <w:i w:val="0"/>
+              <w:iCs w:val="0"/>
+              <w:noProof/>
+              <w:sz w:val="28"/>
+              <w:szCs w:val="28"/>
+              <w:lang w:eastAsia="ru-RU"/>
+            </w:rPr>
+          </w:pPr>
+          <w:hyperlink w:anchor="_Toc165390140" w:history="1">
+            <w:r>
+              <w:rPr>
+                <w:rStyle w:val="Hyperlink"/>
+                <w:rFonts w:cs="Times New Roman"/>
+                <w:i w:val="0"/>
+                <w:iCs w:val="0"/>
+                <w:noProof/>
+                <w:sz w:val="28"/>
+                <w:szCs w:val="28"/>
+              </w:rPr>
+              <w:t>ЗАКЛЮЧЕНИЕ</w:t>
+            </w:r>
+            <w:r>
+              <w:rPr>
+                <w:i w:val="0"/>
+                <w:iCs w:val="0"/>
+                <w:noProof/>
+                <w:webHidden/>
+                <w:sz w:val="28"/>
+                <w:szCs w:val="28"/>
+              </w:rPr>
+              <w:tab/>
+            </w:r>
+            <w:r>
+              <w:rPr>
+                <w:i w:val="0"/>
+                <w:iCs w:val="0"/>
+                <w:noProof/>
+                <w:webHidden/>
+                <w:sz w:val="28"/>
+                <w:szCs w:val="28"/>
+              </w:rPr>
+              <w:fldChar w:fldCharType="begin"/>
+            </w:r>
+            <w:r>
+              <w:rPr>
+                <w:i w:val="0"/>
+                <w:iCs w:val="0"/>
+                <w:noProof/>
+                <w:webHidden/>
+                <w:sz w:val="28"/>
+                <w:szCs w:val="28"/>
+              </w:rPr>
+              <w:instrText xml:space="preserve"> PAGEREF _Toc165390140 \h </w:instrText>
+            </w:r>
+            <w:r>
+              <w:rPr>
+                <w:i w:val="0"/>
+                <w:iCs w:val="0"/>
+                <w:noProof/>
+                <w:webHidden/>
+                <w:sz w:val="28"/>
+                <w:szCs w:val="28"/>
+              </w:rPr>
+            </w:r>
+            <w:r>
+              <w:rPr>
+                <w:i w:val="0"/>
+                <w:iCs w:val="0"/>
+                <w:noProof/>
+                <w:webHidden/>
+                <w:sz w:val="28"/>
+                <w:szCs w:val="28"/>
+              </w:rPr>
+              <w:fldChar w:fldCharType="separate"/>
+            </w:r>
+            <w:r>
+              <w:rPr>
+                <w:i w:val="0"/>
+                <w:iCs w:val="0"/>
+                <w:noProof/>
+                <w:webHidden/>
+                <w:sz w:val="28"/>
+                <w:szCs w:val="28"/>
+              </w:rPr>
+              <w:t>44</w:t>
+            </w:r>
+            <w:r>
+              <w:rPr>
+                <w:i w:val="0"/>
+                <w:iCs w:val="0"/>
+                <w:noProof/>
+                <w:webHidden/>
+                <w:sz w:val="28"/>
+                <w:szCs w:val="28"/>
+              </w:rPr>
+              <w:fldChar w:fldCharType="end"/>
+            </w:r>
+          </w:hyperlink>
+        </w:p>
+        <w:p>
+          <w:pPr>
+            <w:pStyle w:val="TOC1"/>
+            <w:tabs>
+              <w:tab w:val="right" w:leader="dot" w:pos="9345"/>
+            </w:tabs>
+            <w:rPr>
+              <w:rFonts w:asciiTheme="minorHAnsi" w:eastAsiaTheme="minorEastAsia" w:hAnsiTheme="minorHAnsi"/>
+              <w:b w:val="0"/>
+              <w:bCs w:val="0"/>
+              <w:i w:val="0"/>
+              <w:iCs w:val="0"/>
+              <w:noProof/>
+              <w:sz w:val="28"/>
+              <w:szCs w:val="28"/>
+              <w:lang w:eastAsia="ru-RU"/>
+            </w:rPr>
+          </w:pPr>
+          <w:hyperlink w:anchor="_Toc165390141" w:history="1">
+            <w:r>
+              <w:rPr>
+                <w:rStyle w:val="Hyperlink"/>
+                <w:rFonts w:cs="Times New Roman"/>
+                <w:i w:val="0"/>
+                <w:iCs w:val="0"/>
+                <w:noProof/>
+                <w:sz w:val="28"/>
+                <w:szCs w:val="28"/>
+              </w:rPr>
+              <w:t>СПИСОК ИСПОЛЬЗОВАННЫХ ИСТОЧНИКОВ</w:t>
+            </w:r>
+            <w:r>
+              <w:rPr>
+                <w:i w:val="0"/>
+                <w:iCs w:val="0"/>
+                <w:noProof/>
+                <w:webHidden/>
+                <w:sz w:val="28"/>
+                <w:szCs w:val="28"/>
+              </w:rPr>
+              <w:tab/>
+            </w:r>
+            <w:r>
+              <w:rPr>
+                <w:i w:val="0"/>
+                <w:iCs w:val="0"/>
+                <w:noProof/>
+                <w:webHidden/>
+                <w:sz w:val="28"/>
+                <w:szCs w:val="28"/>
+              </w:rPr>
+              <w:fldChar w:fldCharType="begin"/>
+            </w:r>
+            <w:r>
+              <w:rPr>
+                <w:i w:val="0"/>
+                <w:iCs w:val="0"/>
+                <w:noProof/>
+                <w:webHidden/>
+                <w:sz w:val="28"/>
+                <w:szCs w:val="28"/>
+              </w:rPr>
+              <w:instrText xml:space="preserve"> PAGEREF _Toc165390141 \h </w:instrText>
+            </w:r>
+            <w:r>
+              <w:rPr>
+                <w:i w:val="0"/>
+                <w:iCs w:val="0"/>
+                <w:noProof/>
+                <w:webHidden/>
+                <w:sz w:val="28"/>
+                <w:szCs w:val="28"/>
+              </w:rPr>
+            </w:r>
+            <w:r>
+              <w:rPr>
+                <w:i w:val="0"/>
+                <w:iCs w:val="0"/>
+                <w:noProof/>
+                <w:webHidden/>
+                <w:sz w:val="28"/>
+                <w:szCs w:val="28"/>
+              </w:rPr>
+              <w:fldChar w:fldCharType="separate"/>
+            </w:r>
+            <w:r>
+              <w:rPr>
+                <w:i w:val="0"/>
+                <w:iCs w:val="0"/>
+                <w:noProof/>
+                <w:webHidden/>
+                <w:sz w:val="28"/>
+                <w:szCs w:val="28"/>
+              </w:rPr>
+              <w:t>45</w:t>
+            </w:r>
+            <w:r>
+              <w:rPr>
+                <w:i w:val="0"/>
+                <w:iCs w:val="0"/>
+                <w:noProof/>
+                <w:webHidden/>
+                <w:sz w:val="28"/>
+                <w:szCs w:val="28"/>
+              </w:rPr>
+              <w:fldChar w:fldCharType="end"/>
+            </w:r>
+          </w:hyperlink>
+        </w:p>
+        <w:p>
           <w:r>
             <w:rPr>
               <w:b/>
@@ -2852,7 +2940,7 @@
         <w:pStyle w:val="Heading1"/>
       </w:pPr>
       <w:bookmarkStart w:id="1" w:name="_Toc159967801"/>
-      <w:bookmarkStart w:id="2" w:name="_Toc164446895"/>
+      <w:bookmarkStart w:id="2" w:name="_Toc165390128"/>
       <w:r>
         <w:lastRenderedPageBreak/>
         <w:t>ВВЕДЕНИЕ</w:t>
@@ -3353,7 +3441,6 @@
           <w:ilvl w:val="0"/>
           <w:numId w:val="2"/>
         </w:numPr>
-        <w:spacing w:before="1"/>
         <w:ind w:left="0" w:firstLine="720"/>
         <w:rPr>
           <w:rFonts w:cs="Times New Roman"/>
@@ -3367,7 +3454,7 @@
           <w:color w:val="000000" w:themeColor="text1"/>
           <w:szCs w:val="28"/>
         </w:rPr>
-        <w:t>Подготовить отчет о преддипломной практике</w:t>
+        <w:t>Подготовить отчет о посещении доклада «</w:t>
       </w:r>
       <w:r>
         <w:rPr>
@@ -3375,7 +3462,15 @@
           <w:color w:val="000000" w:themeColor="text1"/>
           <w:szCs w:val="28"/>
         </w:rPr>
-        <w:t>.</w:t>
+        <w:t>Обзор исследований в ИНМЭ РАН</w:t>
+      </w:r>
+      <w:r>
+        <w:rPr>
+          <w:rFonts w:cs="Times New Roman"/>
+          <w:color w:val="000000" w:themeColor="text1"/>
+          <w:szCs w:val="28"/>
+        </w:rPr>
+        <w:t>»;</w:t>
       </w:r>
     </w:p>
     <w:p>
@@ -3399,37 +3494,15 @@
           <w:color w:val="000000" w:themeColor="text1"/>
           <w:szCs w:val="28"/>
         </w:rPr>
-        <w:br w:type="page"/>
-      </w:r>
-    </w:p>
-    <w:p>
-      <w:pPr>
-        <w:pStyle w:val="Heading1"/>
+        <w:t>Подготовить отчет о преддипломной практике</w:t>
+      </w:r>
+      <w:r>
         <w:rPr>
           <w:rFonts w:cs="Times New Roman"/>
-          <w:b w:val="0"/>
-          <w:bCs/>
+          <w:color w:val="000000" w:themeColor="text1"/>
           <w:szCs w:val="28"/>
         </w:rPr>
-      </w:pPr>
-      <w:bookmarkStart w:id="3" w:name="_Toc164446896"/>
-      <w:r>
-        <w:rPr>
-          <w:rStyle w:val="Heading1Char"/>
-          <w:b/>
-          <w:bCs/>
-        </w:rPr>
-        <w:lastRenderedPageBreak/>
-        <w:t>1 ОБЩАЯ ИНФОРМАЦИЯ О НУК ИУ МГТУ ИМ. Н. Э. БАУМАНА</w:t>
-      </w:r>
-      <w:bookmarkEnd w:id="3"/>
-    </w:p>
-    <w:p>
-      <w:pPr>
-        <w:ind w:firstLine="708"/>
-      </w:pPr>
-      <w:r>
-        <w:t xml:space="preserve">НУК ИУ (научно-учебный комплекс факультета «ИУ») образован в 1988 году. В его состав входят следующие структурные подразделения: </w:t>
+        <w:t>.</w:t>
       </w:r>
     </w:p>
     <w:p>
@@ -3439,9 +3512,51 @@
           <w:ilvl w:val="0"/>
           <w:numId w:val="2"/>
         </w:numPr>
-      </w:pPr>
-      <w:r>
-        <w:t>Факультет «ИУ»;</w:t>
+        <w:spacing w:before="1"/>
+        <w:ind w:left="0" w:firstLine="720"/>
+        <w:rPr>
+          <w:rFonts w:cs="Times New Roman"/>
+          <w:color w:val="000000" w:themeColor="text1"/>
+          <w:szCs w:val="28"/>
+        </w:rPr>
+      </w:pPr>
+      <w:r>
+        <w:rPr>
+          <w:rFonts w:cs="Times New Roman"/>
+          <w:color w:val="000000" w:themeColor="text1"/>
+          <w:szCs w:val="28"/>
+        </w:rPr>
+        <w:br w:type="page"/>
+      </w:r>
+    </w:p>
+    <w:p>
+      <w:pPr>
+        <w:pStyle w:val="Heading1"/>
+        <w:rPr>
+          <w:rFonts w:cs="Times New Roman"/>
+          <w:b w:val="0"/>
+          <w:bCs/>
+          <w:szCs w:val="28"/>
+        </w:rPr>
+      </w:pPr>
+      <w:bookmarkStart w:id="3" w:name="_Toc165390129"/>
+      <w:r>
+        <w:rPr>
+          <w:rStyle w:val="Heading1Char"/>
+          <w:b/>
+          <w:bCs/>
+        </w:rPr>
+        <w:lastRenderedPageBreak/>
+        <w:t>1 ОБЩАЯ ИНФОРМАЦИЯ О НУК ИУ МГТУ ИМ. Н. Э. БАУМАНА</w:t>
+      </w:r>
+      <w:bookmarkEnd w:id="3"/>
+    </w:p>
+    <w:p>
+      <w:pPr>
+        <w:ind w:firstLine="708"/>
+      </w:pPr>
+      <w:r>
+        <w:t xml:space="preserve">НУК ИУ (научно-учебный комплекс факультета «ИУ») образован в 1988 году. В его состав входят следующие структурные подразделения: </w:t>
       </w:r>
     </w:p>
     <w:p>
@@ -3453,7 +3568,7 @@
         </w:numPr>
       </w:pPr>
       <w:r>
-        <w:t>Научно-исследовательский институт – НИИ ИСУ;</w:t>
+        <w:t>Факультет «ИУ»;</w:t>
       </w:r>
     </w:p>
     <w:p>
@@ -3465,7 +3580,7 @@
         </w:numPr>
       </w:pPr>
       <w:r>
-        <w:t>Вычислительный центр;</w:t>
+        <w:t>Научно-исследовательский институт – НИИ ИСУ;</w:t>
       </w:r>
     </w:p>
     <w:p>
@@ -3477,6 +3592,18 @@
         </w:numPr>
       </w:pPr>
       <w:r>
+        <w:t>Вычислительный центр;</w:t>
+      </w:r>
+    </w:p>
+    <w:p>
+      <w:pPr>
+        <w:pStyle w:val="ListParagraph"/>
+        <w:numPr>
+          <w:ilvl w:val="0"/>
+          <w:numId w:val="2"/>
+        </w:numPr>
+      </w:pPr>
+      <w:r>
         <w:t>Специальные научно-учебные центры.</w:t>
       </w:r>
     </w:p>
@@ -3567,7 +3694,7 @@
       <w:pPr>
         <w:pStyle w:val="Heading1"/>
       </w:pPr>
-      <w:bookmarkStart w:id="4" w:name="_Toc164446897"/>
+      <w:bookmarkStart w:id="4" w:name="_Toc165390130"/>
       <w:r>
         <w:lastRenderedPageBreak/>
         <w:t>2</w:t>
@@ -3601,7 +3728,7 @@
       <w:pPr>
         <w:pStyle w:val="Heading1"/>
       </w:pPr>
-      <w:bookmarkStart w:id="5" w:name="_Toc164446898"/>
+      <w:bookmarkStart w:id="5" w:name="_Toc165390131"/>
       <w:r>
         <w:lastRenderedPageBreak/>
         <w:t>3 ПОСЕЩЕНИЕ ЗАЩИТЫ КАНДИДАТСКОЙ ДИССЕРТАЦИИ</w:t>
@@ -3946,7 +4073,7 @@
       <w:pPr>
         <w:pStyle w:val="Heading1"/>
       </w:pPr>
-      <w:bookmarkStart w:id="6" w:name="_Toc164446899"/>
+      <w:bookmarkStart w:id="6" w:name="_Toc165390132"/>
       <w:r>
         <w:lastRenderedPageBreak/>
         <w:t>4 ПОСЕЩЕНИЕ НОЦ ФМН</w:t>
@@ -4653,7 +4780,7 @@
       <w:pPr>
         <w:pStyle w:val="Heading1"/>
       </w:pPr>
-      <w:bookmarkStart w:id="7" w:name="_Toc164446900"/>
+      <w:bookmarkStart w:id="7" w:name="_Toc165390133"/>
       <w:r>
         <w:lastRenderedPageBreak/>
         <w:t>5 ПОСЕЩЕНИЕ ВЫСТАВКИ ЭКСПОЭЛЕКТРОНИКА</w:t>
@@ -5325,7 +5452,7 @@
       <w:pPr>
         <w:pStyle w:val="Heading1"/>
       </w:pPr>
-      <w:bookmarkStart w:id="8" w:name="_Toc164446901"/>
+      <w:bookmarkStart w:id="8" w:name="_Toc165390134"/>
       <w:r>
         <w:lastRenderedPageBreak/>
         <w:t>6</w:t>
@@ -6401,7 +6528,7 @@
         </w:rPr>
       </w:pPr>
       <w:bookmarkStart w:id="9" w:name="_Toc70856792"/>
-      <w:bookmarkStart w:id="10" w:name="_Toc164446902"/>
+      <w:bookmarkStart w:id="10" w:name="_Toc165390135"/>
       <w:r>
         <w:rPr>
           <w:rFonts w:cs="Times New Roman"/>
@@ -6452,7 +6579,7 @@
         <w:pStyle w:val="Heading2"/>
         <w:ind w:firstLine="708"/>
       </w:pPr>
-      <w:bookmarkStart w:id="11" w:name="_Toc164446903"/>
+      <w:bookmarkStart w:id="11" w:name="_Toc165390136"/>
       <w:r>
         <w:t xml:space="preserve">7.1 Изучение </w:t>
       </w:r>
@@ -7021,7 +7148,7 @@
         <w:pStyle w:val="Heading2"/>
         <w:ind w:firstLine="708"/>
       </w:pPr>
-      <w:bookmarkStart w:id="12" w:name="_Toc164446904"/>
+      <w:bookmarkStart w:id="12" w:name="_Toc165390137"/>
       <w:r>
         <w:lastRenderedPageBreak/>
         <w:t xml:space="preserve">7.2 </w:t>
@@ -7640,7 +7767,7 @@
           <w:szCs w:val="28"/>
         </w:rPr>
       </w:pPr>
-      <w:bookmarkStart w:id="13" w:name="_Toc164446905"/>
+      <w:bookmarkStart w:id="13" w:name="_Toc165390138"/>
       <w:r>
         <w:rPr>
           <w:rFonts w:cs="Times New Roman"/>
@@ -7806,22 +7933,525 @@
     <w:p>
       <w:pPr>
         <w:pStyle w:val="Heading1"/>
+      </w:pPr>
+      <w:bookmarkStart w:id="14" w:name="_Toc165390139"/>
+      <w:bookmarkEnd w:id="9"/>
+      <w:r>
+        <w:lastRenderedPageBreak/>
+        <w:t>9</w:t>
+      </w:r>
+      <w:r>
+        <w:t xml:space="preserve"> </w:t>
+      </w:r>
+      <w:r>
+        <w:t>ПОСЕЩЕНИЕ ДОКЛАДА «</w:t>
+      </w:r>
+      <w:r>
+        <w:t>ОБЗОР ИССЛЕДОВАНИЙ В ИНМЭ РАН</w:t>
+      </w:r>
+      <w:r>
+        <w:t>»</w:t>
+      </w:r>
+      <w:bookmarkEnd w:id="14"/>
+    </w:p>
+    <w:p>
+      <w:r>
+        <w:rPr>
+          <w:b/>
+        </w:rPr>
+        <w:tab/>
+      </w:r>
+      <w:r>
+        <w:t>Федеральное государственное бюджетное учреждение науки Институт нанотехнологий микроэлектроники Российской академии наук</w:t>
+      </w:r>
+      <w:r>
+        <w:t xml:space="preserve"> (ИНМЭ РАН)</w:t>
+      </w:r>
+      <w:r>
+        <w:t xml:space="preserve"> создано постановлением Президиума Российской академии наук и состоит при Президиуме РАН, осуществляющем научно-методическое и научно-организационное руководство Институтом.</w:t>
+      </w:r>
+    </w:p>
+    <w:p>
+      <w:pPr>
+        <w:ind w:firstLine="708"/>
+      </w:pPr>
+      <w:r>
+        <w:t>Основной целью Института является изучения проблем и перспектив развития нанотехнологий микроэлектроники, подготовки на этой основе аналитической, статистической, методологической и прогнозной информации для руководства Министерства науки и высшего образования Российской Федерации, РАН и органов государственной власти Российской Федерации.</w:t>
+      </w:r>
+    </w:p>
+    <w:p>
+      <w:pPr>
+        <w:ind w:firstLine="708"/>
+      </w:pPr>
+      <w:r>
+        <w:t>В соответствии с указанной целью Институт осуществляет свою деятельность по следующим основным направлениям:</w:t>
+      </w:r>
+    </w:p>
+    <w:p>
+      <w:pPr>
+        <w:pStyle w:val="ListParagraph"/>
+        <w:numPr>
+          <w:ilvl w:val="0"/>
+          <w:numId w:val="36"/>
+        </w:numPr>
+      </w:pPr>
+      <w:r>
+        <w:t>участие в разработке, создании и совершенствовании механизмов формирования государственной политики в области нанотехнологий;</w:t>
+      </w:r>
+    </w:p>
+    <w:p>
+      <w:pPr>
+        <w:pStyle w:val="ListParagraph"/>
+        <w:numPr>
+          <w:ilvl w:val="0"/>
+          <w:numId w:val="36"/>
+        </w:numPr>
+      </w:pPr>
+      <w:r>
+        <w:t>создание исследовательской инфраструктуры, развитие фундаментальных исследований по перспективным направлениям науки и технологий, определяющим прогресс в области нанотехнологий микроэлектроники;</w:t>
+      </w:r>
+    </w:p>
+    <w:p>
+      <w:pPr>
+        <w:pStyle w:val="ListParagraph"/>
+        <w:numPr>
+          <w:ilvl w:val="0"/>
+          <w:numId w:val="36"/>
+        </w:numPr>
+      </w:pPr>
+      <w:r>
+        <w:t xml:space="preserve">мониторинг физико-технологических особенностей реализации перспективной </w:t>
+      </w:r>
+      <w:proofErr w:type="spellStart"/>
+      <w:r>
+        <w:t>наноразмерной</w:t>
+      </w:r>
+      <w:proofErr w:type="spellEnd"/>
+      <w:r>
+        <w:t xml:space="preserve"> элементной базы микроэлектронных устройств;</w:t>
+      </w:r>
+    </w:p>
+    <w:p>
+      <w:pPr>
+        <w:pStyle w:val="ListParagraph"/>
+        <w:numPr>
+          <w:ilvl w:val="0"/>
+          <w:numId w:val="36"/>
+        </w:numPr>
+      </w:pPr>
+      <w:r>
+        <w:t xml:space="preserve">создание современных высокотехнологичных интегрированных комплексов </w:t>
+      </w:r>
+      <w:proofErr w:type="spellStart"/>
+      <w:r>
+        <w:t>сверхлокальной</w:t>
+      </w:r>
+      <w:proofErr w:type="spellEnd"/>
+      <w:r>
+        <w:t xml:space="preserve"> диагностики и модификации физических свойств наноматериалов и наноструктур;</w:t>
+      </w:r>
+    </w:p>
+    <w:p>
+      <w:pPr>
+        <w:pStyle w:val="ListParagraph"/>
+        <w:numPr>
+          <w:ilvl w:val="0"/>
+          <w:numId w:val="36"/>
+        </w:numPr>
+      </w:pPr>
+      <w:r>
+        <w:t>разработка и создание методов и средств контрольно-диагностической аппаратуры, используемой при создании и исследовании нанотехнологической элементной базы устройств микроэлектроники.</w:t>
+      </w:r>
+    </w:p>
+    <w:p/>
+    <w:p>
+      <w:pPr>
+        <w:ind w:firstLine="708"/>
+      </w:pPr>
+      <w:r>
+        <w:lastRenderedPageBreak/>
+        <w:t xml:space="preserve">На посещенном докладе кандидат технических наук, научный сотрудник ИНМЭ РАН </w:t>
+      </w:r>
+      <w:proofErr w:type="spellStart"/>
+      <w:r>
+        <w:t>Филлипов</w:t>
+      </w:r>
+      <w:proofErr w:type="spellEnd"/>
+      <w:r>
+        <w:t xml:space="preserve"> И.А. презентовал различные направления деятельности ИНМЭ РАН. Начало доклада представлено на рисунке.</w:t>
+      </w:r>
+    </w:p>
+    <w:p>
+      <w:pPr>
+        <w:ind w:firstLine="708"/>
+        <w:jc w:val="center"/>
+      </w:pPr>
+      <w:r>
+        <w:rPr>
+          <w:noProof/>
+        </w:rPr>
+        <w:drawing>
+          <wp:inline distT="0" distB="0" distL="0" distR="0" wp14:anchorId="293FFE3A" wp14:editId="648132CD">
+            <wp:extent cx="4305300" cy="2367914"/>
+            <wp:effectExtent l="0" t="0" r="0" b="0"/>
+            <wp:docPr id="13" name="Picture 13"/>
+            <wp:cNvGraphicFramePr>
+              <a:graphicFrameLocks xmlns:a="http://schemas.openxmlformats.org/drawingml/2006/main" noChangeAspect="1"/>
+            </wp:cNvGraphicFramePr>
+            <a:graphic xmlns:a="http://schemas.openxmlformats.org/drawingml/2006/main">
+              <a:graphicData uri="http://schemas.openxmlformats.org/drawingml/2006/picture">
+                <pic:pic xmlns:pic="http://schemas.openxmlformats.org/drawingml/2006/picture">
+                  <pic:nvPicPr>
+                    <pic:cNvPr id="0" name="Picture 3"/>
+                    <pic:cNvPicPr>
+                      <a:picLocks noChangeAspect="1" noChangeArrowheads="1"/>
+                    </pic:cNvPicPr>
+                  </pic:nvPicPr>
+                  <pic:blipFill rotWithShape="1">
+                    <a:blip r:embed="rId20" cstate="print">
+                      <a:extLst>
+                        <a:ext uri="{28A0092B-C50C-407E-A947-70E740481C1C}">
+                          <a14:useLocalDpi xmlns:a14="http://schemas.microsoft.com/office/drawing/2010/main" val="0"/>
+                        </a:ext>
+                      </a:extLst>
+                    </a:blip>
+                    <a:srcRect r="15981"/>
+                    <a:stretch/>
+                  </pic:blipFill>
+                  <pic:spPr bwMode="auto">
+                    <a:xfrm>
+                      <a:off x="0" y="0"/>
+                      <a:ext cx="4315910" cy="2373750"/>
+                    </a:xfrm>
+                    <a:prstGeom prst="rect">
+                      <a:avLst/>
+                    </a:prstGeom>
+                    <a:noFill/>
+                    <a:ln>
+                      <a:noFill/>
+                    </a:ln>
+                    <a:extLst>
+                      <a:ext uri="{53640926-AAD7-44D8-BBD7-CCE9431645EC}">
+                        <a14:shadowObscured xmlns:a14="http://schemas.microsoft.com/office/drawing/2010/main"/>
+                      </a:ext>
+                    </a:extLst>
+                  </pic:spPr>
+                </pic:pic>
+              </a:graphicData>
+            </a:graphic>
+          </wp:inline>
+        </w:drawing>
+      </w:r>
+    </w:p>
+    <w:p>
+      <w:pPr>
+        <w:ind w:firstLine="708"/>
+        <w:jc w:val="center"/>
+      </w:pPr>
+      <w:r>
+        <w:t>Рисунок – Доклад «О</w:t>
+      </w:r>
+      <w:r>
+        <w:t>бзор исследований в ИНМЭ РАН</w:t>
+      </w:r>
+      <w:r>
+        <w:t>»</w:t>
+      </w:r>
+    </w:p>
+    <w:p>
+      <w:pPr>
+        <w:ind w:firstLine="708"/>
+      </w:pPr>
+      <w:r>
+        <w:t xml:space="preserve">В рамках доклада были представлены возможности технологической площадки ИНМЭ РАН по производству микро и наноэлектроники. </w:t>
+      </w:r>
+      <w:r>
+        <w:t xml:space="preserve">ИНМЭ РАН занимается исследованием и созданием новых материалов с уникальными свойствами, которые могут быть использованы в производстве микро и </w:t>
+      </w:r>
+      <w:proofErr w:type="spellStart"/>
+      <w:r>
+        <w:t>наноэлектронных</w:t>
+      </w:r>
+      <w:proofErr w:type="spellEnd"/>
+      <w:r>
+        <w:t xml:space="preserve"> устройств.</w:t>
+      </w:r>
+      <w:r>
+        <w:t xml:space="preserve"> </w:t>
+      </w:r>
+      <w:r>
+        <w:t>Технологическая площадка ИНМЭ РАН предоставляет оборудование и технологии для обработки материалов, используемых в производстве микро- и наноэлектроники. Это включает в себя процессы литографии, травления, осаждения и другие.</w:t>
+      </w:r>
+      <w:r>
+        <w:t xml:space="preserve"> </w:t>
+      </w:r>
+    </w:p>
+    <w:p>
+      <w:pPr>
+        <w:ind w:firstLine="708"/>
+        <w:jc w:val="center"/>
+      </w:pPr>
+      <w:r>
+        <w:rPr>
+          <w:noProof/>
+        </w:rPr>
+        <w:drawing>
+          <wp:inline distT="0" distB="0" distL="0" distR="0" wp14:anchorId="10D80E5D" wp14:editId="751AECDB">
+            <wp:extent cx="3348038" cy="2330687"/>
+            <wp:effectExtent l="0" t="0" r="5080" b="0"/>
+            <wp:docPr id="14" name="Picture 14"/>
+            <wp:cNvGraphicFramePr>
+              <a:graphicFrameLocks xmlns:a="http://schemas.openxmlformats.org/drawingml/2006/main" noChangeAspect="1"/>
+            </wp:cNvGraphicFramePr>
+            <a:graphic xmlns:a="http://schemas.openxmlformats.org/drawingml/2006/main">
+              <a:graphicData uri="http://schemas.openxmlformats.org/drawingml/2006/picture">
+                <pic:pic xmlns:pic="http://schemas.openxmlformats.org/drawingml/2006/picture">
+                  <pic:nvPicPr>
+                    <pic:cNvPr id="0" name="Picture 5"/>
+                    <pic:cNvPicPr>
+                      <a:picLocks noChangeAspect="1" noChangeArrowheads="1"/>
+                    </pic:cNvPicPr>
+                  </pic:nvPicPr>
+                  <pic:blipFill rotWithShape="1">
+                    <a:blip r:embed="rId21" cstate="print">
+                      <a:extLst>
+                        <a:ext uri="{28A0092B-C50C-407E-A947-70E740481C1C}">
+                          <a14:useLocalDpi xmlns:a14="http://schemas.microsoft.com/office/drawing/2010/main" val="0"/>
+                        </a:ext>
+                      </a:extLst>
+                    </a:blip>
+                    <a:srcRect l="12667" r="20951"/>
+                    <a:stretch/>
+                  </pic:blipFill>
+                  <pic:spPr bwMode="auto">
+                    <a:xfrm>
+                      <a:off x="0" y="0"/>
+                      <a:ext cx="3351664" cy="2333211"/>
+                    </a:xfrm>
+                    <a:prstGeom prst="rect">
+                      <a:avLst/>
+                    </a:prstGeom>
+                    <a:noFill/>
+                    <a:ln>
+                      <a:noFill/>
+                    </a:ln>
+                    <a:extLst>
+                      <a:ext uri="{53640926-AAD7-44D8-BBD7-CCE9431645EC}">
+                        <a14:shadowObscured xmlns:a14="http://schemas.microsoft.com/office/drawing/2010/main"/>
+                      </a:ext>
+                    </a:extLst>
+                  </pic:spPr>
+                </pic:pic>
+              </a:graphicData>
+            </a:graphic>
+          </wp:inline>
+        </w:drawing>
+      </w:r>
+    </w:p>
+    <w:p>
+      <w:pPr>
+        <w:ind w:firstLine="708"/>
+        <w:jc w:val="center"/>
+      </w:pPr>
+      <w:r>
+        <w:t>Рисунок – Возможности технологической площадки ИНМЭ РАН</w:t>
+      </w:r>
+    </w:p>
+    <w:p>
+      <w:pPr>
+        <w:ind w:firstLine="708"/>
+      </w:pPr>
+      <w:r>
+        <w:lastRenderedPageBreak/>
+        <w:t xml:space="preserve">Технологическая площадка ИНМЭ РАН оснащена современным оборудованием для тестирования и контроля качества микро- и </w:t>
+      </w:r>
+      <w:proofErr w:type="spellStart"/>
+      <w:r>
+        <w:t>наноэлектронных</w:t>
+      </w:r>
+      <w:proofErr w:type="spellEnd"/>
+      <w:r>
+        <w:t xml:space="preserve"> устройств.</w:t>
+      </w:r>
+      <w:r>
+        <w:t xml:space="preserve"> Она позволяет проводить полный цикл технологического процесса производства изделий микро и наноэлектроники</w:t>
+      </w:r>
+      <w:r>
+        <w:t>, который начинается с кремниевой пластины и заканчивается готовым изделием.</w:t>
+      </w:r>
+    </w:p>
+    <w:p>
+      <w:pPr>
+        <w:ind w:firstLine="708"/>
+        <w:jc w:val="center"/>
+      </w:pPr>
+      <w:r>
+        <w:rPr>
+          <w:noProof/>
+        </w:rPr>
+        <w:drawing>
+          <wp:inline distT="0" distB="0" distL="0" distR="0" wp14:anchorId="1EDED5FD" wp14:editId="033A307C">
+            <wp:extent cx="4443095" cy="2744930"/>
+            <wp:effectExtent l="0" t="0" r="0" b="0"/>
+            <wp:docPr id="16" name="Picture 16"/>
+            <wp:cNvGraphicFramePr>
+              <a:graphicFrameLocks xmlns:a="http://schemas.openxmlformats.org/drawingml/2006/main" noChangeAspect="1"/>
+            </wp:cNvGraphicFramePr>
+            <a:graphic xmlns:a="http://schemas.openxmlformats.org/drawingml/2006/main">
+              <a:graphicData uri="http://schemas.openxmlformats.org/drawingml/2006/picture">
+                <pic:pic xmlns:pic="http://schemas.openxmlformats.org/drawingml/2006/picture">
+                  <pic:nvPicPr>
+                    <pic:cNvPr id="0" name="Picture 7"/>
+                    <pic:cNvPicPr>
+                      <a:picLocks noChangeAspect="1" noChangeArrowheads="1"/>
+                    </pic:cNvPicPr>
+                  </pic:nvPicPr>
+                  <pic:blipFill rotWithShape="1">
+                    <a:blip r:embed="rId22" cstate="print">
+                      <a:extLst>
+                        <a:ext uri="{28A0092B-C50C-407E-A947-70E740481C1C}">
+                          <a14:useLocalDpi xmlns:a14="http://schemas.microsoft.com/office/drawing/2010/main" val="0"/>
+                        </a:ext>
+                      </a:extLst>
+                    </a:blip>
+                    <a:srcRect l="9140" r="16061"/>
+                    <a:stretch/>
+                  </pic:blipFill>
+                  <pic:spPr bwMode="auto">
+                    <a:xfrm>
+                      <a:off x="0" y="0"/>
+                      <a:ext cx="4443377" cy="2745105"/>
+                    </a:xfrm>
+                    <a:prstGeom prst="rect">
+                      <a:avLst/>
+                    </a:prstGeom>
+                    <a:noFill/>
+                    <a:ln>
+                      <a:noFill/>
+                    </a:ln>
+                    <a:extLst>
+                      <a:ext uri="{53640926-AAD7-44D8-BBD7-CCE9431645EC}">
+                        <a14:shadowObscured xmlns:a14="http://schemas.microsoft.com/office/drawing/2010/main"/>
+                      </a:ext>
+                    </a:extLst>
+                  </pic:spPr>
+                </pic:pic>
+              </a:graphicData>
+            </a:graphic>
+          </wp:inline>
+        </w:drawing>
+      </w:r>
+    </w:p>
+    <w:p>
+      <w:pPr>
+        <w:ind w:firstLine="708"/>
+        <w:jc w:val="center"/>
+      </w:pPr>
+      <w:r>
+        <w:t>Рисунок – Направления исследований ИНМЭ РАН</w:t>
+      </w:r>
+    </w:p>
+    <w:p>
+      <w:pPr>
+        <w:ind w:firstLine="708"/>
+      </w:pPr>
+      <w:r>
+        <w:t xml:space="preserve">В соответствии с целями и задачами, поставленными перед институтом Министерством образования и науки и Российской академией наук можно выделить следующие важнейшие направлений научной деятельности, реализуемых в ИНМЭ РАН: кремний-углеродные технологии для создания автоэмиссионных источников электронов, формирование элементов и создание устройств планарной фотоники, разработки технологических методов гетерогенной интеграция, формирование и исследования структур для интегральной </w:t>
+      </w:r>
+      <w:proofErr w:type="spellStart"/>
+      <w:r>
+        <w:t>биосенсорики</w:t>
+      </w:r>
+      <w:proofErr w:type="spellEnd"/>
+      <w:r>
+        <w:t>. Данные направления исследования в области наноэлектроники и наноматериалов, как хорошо известно, должны быть подкреплены существенными работами в области аналитических и метрологических исследований, что приводит к выделению его в самостоятельное направлени</w:t>
+      </w:r>
+      <w:r>
+        <w:t>я</w:t>
+      </w:r>
+      <w:r>
+        <w:t>.</w:t>
+      </w:r>
+      <w:r>
+        <w:t xml:space="preserve"> В рамках выполнения задач по данным направлениям в институте разработаны новые технологические процессы, </w:t>
+      </w:r>
+      <w:r>
+        <w:lastRenderedPageBreak/>
+        <w:t>новые различные изделия микро и наноэлектроники, а также методики проведения исследований.</w:t>
+      </w:r>
+    </w:p>
+    <w:p>
+      <w:pPr>
+        <w:ind w:firstLine="708"/>
+      </w:pPr>
+      <w:r>
+        <w:t>Таким образом, д</w:t>
+      </w:r>
+      <w:r>
+        <w:t>альнейшие исследования в ИНМЭ РАН будут способствовать созданию новых материалов и технологий, которые могут найти применение в различных отраслях промышленности. Это позволит укрепить позиции России на мировом рынке и повысить её конкурентоспособность.</w:t>
+      </w:r>
+      <w:r>
+        <w:t xml:space="preserve"> </w:t>
+      </w:r>
+      <w:r>
+        <w:t>В целом, исследования в ИНМЭ РАН представляют собой важный вклад в развитие науки и техники и могут привести к значительным достижениям в различных областях промышленности.</w:t>
+      </w:r>
+    </w:p>
+    <w:p>
+      <w:pPr>
+        <w:ind w:firstLine="708"/>
+      </w:pPr>
+      <w:r>
+        <w:t xml:space="preserve"> </w:t>
+      </w:r>
+    </w:p>
+    <w:p>
+      <w:pPr>
+        <w:ind w:firstLine="708"/>
+      </w:pPr>
+    </w:p>
+    <w:p>
+      <w:pPr>
+        <w:ind w:firstLine="708"/>
+      </w:pPr>
+    </w:p>
+    <w:p>
+      <w:pPr>
+        <w:spacing w:after="160" w:line="259" w:lineRule="auto"/>
+        <w:jc w:val="left"/>
+        <w:rPr>
+          <w:rFonts w:eastAsiaTheme="majorEastAsia" w:cs="Times New Roman"/>
+          <w:b/>
+          <w:color w:val="000000" w:themeColor="text1"/>
+          <w:szCs w:val="28"/>
+        </w:rPr>
+      </w:pPr>
+      <w:r>
         <w:rPr>
           <w:rFonts w:cs="Times New Roman"/>
           <w:szCs w:val="28"/>
         </w:rPr>
-      </w:pPr>
-      <w:bookmarkStart w:id="14" w:name="_Toc164446906"/>
-      <w:bookmarkEnd w:id="9"/>
-      <w:r>
+        <w:br w:type="page"/>
+      </w:r>
+    </w:p>
+    <w:p>
+      <w:pPr>
+        <w:pStyle w:val="Heading1"/>
         <w:rPr>
           <w:rFonts w:cs="Times New Roman"/>
           <w:szCs w:val="28"/>
         </w:rPr>
+      </w:pPr>
+      <w:bookmarkStart w:id="15" w:name="_Toc165390140"/>
+      <w:r>
+        <w:rPr>
+          <w:rFonts w:cs="Times New Roman"/>
+          <w:szCs w:val="28"/>
+        </w:rPr>
         <w:lastRenderedPageBreak/>
         <w:t>ЗАКЛЮЧЕНИЕ</w:t>
       </w:r>
-      <w:bookmarkEnd w:id="14"/>
+      <w:bookmarkEnd w:id="15"/>
     </w:p>
     <w:p>
       <w:pPr>
@@ -7848,7 +8478,7 @@
           <w:szCs w:val="28"/>
         </w:rPr>
       </w:pPr>
-      <w:bookmarkStart w:id="15" w:name="_Toc164446907"/>
+      <w:bookmarkStart w:id="16" w:name="_Toc165390141"/>
       <w:r>
         <w:rPr>
           <w:rFonts w:cs="Times New Roman"/>
@@ -7857,7 +8487,7 @@
         <w:lastRenderedPageBreak/>
         <w:t>СПИСОК ИСПОЛЬЗОВАННЫХ ИСТОЧНИКОВ</w:t>
       </w:r>
-      <w:bookmarkEnd w:id="15"/>
+      <w:bookmarkEnd w:id="16"/>
     </w:p>
     <w:sectPr>
       <w:pgSz w:w="11906" w:h="16838"/>
@@ -10426,6 +11056,119 @@
     </w:lvl>
   </w:abstractNum>
   <w:abstractNum w:abstractNumId="23" w15:restartNumberingAfterBreak="0">
+    <w:nsid w:val="4E2E7B05"/>
+    <w:multiLevelType w:val="hybridMultilevel"/>
+    <w:tmpl w:val="5F20E480"/>
+    <w:lvl w:ilvl="0" w:tplc="04190001">
+      <w:start w:val="1"/>
+      <w:numFmt w:val="bullet"/>
+      <w:lvlText w:val=""/>
+      <w:lvlJc w:val="left"/>
+      <w:pPr>
+        <w:ind w:left="720" w:hanging="360"/>
+      </w:pPr>
+      <w:rPr>
+        <w:rFonts w:ascii="Symbol" w:hAnsi="Symbol" w:hint="default"/>
+      </w:rPr>
+    </w:lvl>
+    <w:lvl w:ilvl="1" w:tplc="04190003" w:tentative="1">
+      <w:start w:val="1"/>
+      <w:numFmt w:val="bullet"/>
+      <w:lvlText w:val="o"/>
+      <w:lvlJc w:val="left"/>
+      <w:pPr>
+        <w:ind w:left="1440" w:hanging="360"/>
+      </w:pPr>
+      <w:rPr>
+        <w:rFonts w:ascii="Courier New" w:hAnsi="Courier New" w:cs="Courier New" w:hint="default"/>
+      </w:rPr>
+    </w:lvl>
+    <w:lvl w:ilvl="2" w:tplc="04190005" w:tentative="1">
+      <w:start w:val="1"/>
+      <w:numFmt w:val="bullet"/>
+      <w:lvlText w:val=""/>
+      <w:lvlJc w:val="left"/>
+      <w:pPr>
+        <w:ind w:left="2160" w:hanging="360"/>
+      </w:pPr>
+      <w:rPr>
+        <w:rFonts w:ascii="Wingdings" w:hAnsi="Wingdings" w:hint="default"/>
+      </w:rPr>
+    </w:lvl>
+    <w:lvl w:ilvl="3" w:tplc="04190001" w:tentative="1">
+      <w:start w:val="1"/>
+      <w:numFmt w:val="bullet"/>
+      <w:lvlText w:val=""/>
+      <w:lvlJc w:val="left"/>
+      <w:pPr>
+        <w:ind w:left="2880" w:hanging="360"/>
+      </w:pPr>
+      <w:rPr>
+        <w:rFonts w:ascii="Symbol" w:hAnsi="Symbol" w:hint="default"/>
+      </w:rPr>
+    </w:lvl>
+    <w:lvl w:ilvl="4" w:tplc="04190003" w:tentative="1">
+      <w:start w:val="1"/>
+      <w:numFmt w:val="bullet"/>
+      <w:lvlText w:val="o"/>
+      <w:lvlJc w:val="left"/>
+      <w:pPr>
+        <w:ind w:left="3600" w:hanging="360"/>
+      </w:pPr>
+      <w:rPr>
+        <w:rFonts w:ascii="Courier New" w:hAnsi="Courier New" w:cs="Courier New" w:hint="default"/>
+      </w:rPr>
+    </w:lvl>
+    <w:lvl w:ilvl="5" w:tplc="04190005" w:tentative="1">
+      <w:start w:val="1"/>
+      <w:numFmt w:val="bullet"/>
+      <w:lvlText w:val=""/>
+      <w:lvlJc w:val="left"/>
+      <w:pPr>
+        <w:ind w:left="4320" w:hanging="360"/>
+      </w:pPr>
+      <w:rPr>
+        <w:rFonts w:ascii="Wingdings" w:hAnsi="Wingdings" w:hint="default"/>
+      </w:rPr>
+    </w:lvl>
+    <w:lvl w:ilvl="6" w:tplc="04190001" w:tentative="1">
+      <w:start w:val="1"/>
+      <w:numFmt w:val="bullet"/>
+      <w:lvlText w:val=""/>
+      <w:lvlJc w:val="left"/>
+      <w:pPr>
+        <w:ind w:left="5040" w:hanging="360"/>
+      </w:pPr>
+      <w:rPr>
+        <w:rFonts w:ascii="Symbol" w:hAnsi="Symbol" w:hint="default"/>
+      </w:rPr>
+    </w:lvl>
+    <w:lvl w:ilvl="7" w:tplc="04190003" w:tentative="1">
+      <w:start w:val="1"/>
+      <w:numFmt w:val="bullet"/>
+      <w:lvlText w:val="o"/>
+      <w:lvlJc w:val="left"/>
+      <w:pPr>
+        <w:ind w:left="5760" w:hanging="360"/>
+      </w:pPr>
+      <w:rPr>
+        <w:rFonts w:ascii="Courier New" w:hAnsi="Courier New" w:cs="Courier New" w:hint="default"/>
+      </w:rPr>
+    </w:lvl>
+    <w:lvl w:ilvl="8" w:tplc="04190005" w:tentative="1">
+      <w:start w:val="1"/>
+      <w:numFmt w:val="bullet"/>
+      <w:lvlText w:val=""/>
+      <w:lvlJc w:val="left"/>
+      <w:pPr>
+        <w:ind w:left="6480" w:hanging="360"/>
+      </w:pPr>
+      <w:rPr>
+        <w:rFonts w:ascii="Wingdings" w:hAnsi="Wingdings" w:hint="default"/>
+      </w:rPr>
+    </w:lvl>
+  </w:abstractNum>
+  <w:abstractNum w:abstractNumId="24" w15:restartNumberingAfterBreak="0">
     <w:nsid w:val="52C64B9E"/>
     <w:multiLevelType w:val="hybridMultilevel"/>
     <w:tmpl w:val="42B22BEE"/>
@@ -10538,7 +11281,7 @@
       </w:rPr>
     </w:lvl>
   </w:abstractNum>
-  <w:abstractNum w:abstractNumId="24" w15:restartNumberingAfterBreak="0">
+  <w:abstractNum w:abstractNumId="25" w15:restartNumberingAfterBreak="0">
     <w:nsid w:val="5B1A413B"/>
     <w:multiLevelType w:val="hybridMultilevel"/>
     <w:tmpl w:val="7ABE5B56"/>
@@ -10651,7 +11394,7 @@
       </w:rPr>
     </w:lvl>
   </w:abstractNum>
-  <w:abstractNum w:abstractNumId="25" w15:restartNumberingAfterBreak="0">
+  <w:abstractNum w:abstractNumId="26" w15:restartNumberingAfterBreak="0">
     <w:nsid w:val="5CF14ACA"/>
     <w:multiLevelType w:val="hybridMultilevel"/>
     <w:tmpl w:val="BBF075F2"/>
@@ -10764,7 +11507,7 @@
       </w:rPr>
     </w:lvl>
   </w:abstractNum>
-  <w:abstractNum w:abstractNumId="26" w15:restartNumberingAfterBreak="0">
+  <w:abstractNum w:abstractNumId="27" w15:restartNumberingAfterBreak="0">
     <w:nsid w:val="5F005646"/>
     <w:multiLevelType w:val="hybridMultilevel"/>
     <w:tmpl w:val="2B4C609E"/>
@@ -10877,7 +11620,7 @@
       </w:rPr>
     </w:lvl>
   </w:abstractNum>
-  <w:abstractNum w:abstractNumId="27" w15:restartNumberingAfterBreak="0">
+  <w:abstractNum w:abstractNumId="28" w15:restartNumberingAfterBreak="0">
     <w:nsid w:val="61827C90"/>
     <w:multiLevelType w:val="hybridMultilevel"/>
     <w:tmpl w:val="C3AA0A3E"/>
@@ -10990,7 +11733,7 @@
       </w:rPr>
     </w:lvl>
   </w:abstractNum>
-  <w:abstractNum w:abstractNumId="28" w15:restartNumberingAfterBreak="0">
+  <w:abstractNum w:abstractNumId="29" w15:restartNumberingAfterBreak="0">
     <w:nsid w:val="629A00D6"/>
     <w:multiLevelType w:val="hybridMultilevel"/>
     <w:tmpl w:val="62943BD0"/>
@@ -11103,7 +11846,7 @@
       </w:rPr>
     </w:lvl>
   </w:abstractNum>
-  <w:abstractNum w:abstractNumId="29" w15:restartNumberingAfterBreak="0">
+  <w:abstractNum w:abstractNumId="30" w15:restartNumberingAfterBreak="0">
     <w:nsid w:val="69B33722"/>
     <w:multiLevelType w:val="hybridMultilevel"/>
     <w:tmpl w:val="94D088B6"/>
@@ -11216,7 +11959,7 @@
       </w:rPr>
     </w:lvl>
   </w:abstractNum>
-  <w:abstractNum w:abstractNumId="30" w15:restartNumberingAfterBreak="0">
+  <w:abstractNum w:abstractNumId="31" w15:restartNumberingAfterBreak="0">
     <w:nsid w:val="6A6E4468"/>
     <w:multiLevelType w:val="hybridMultilevel"/>
     <w:tmpl w:val="3DAEAF60"/>
@@ -11329,7 +12072,7 @@
       </w:rPr>
     </w:lvl>
   </w:abstractNum>
-  <w:abstractNum w:abstractNumId="31" w15:restartNumberingAfterBreak="0">
+  <w:abstractNum w:abstractNumId="32" w15:restartNumberingAfterBreak="0">
     <w:nsid w:val="6CC4619D"/>
     <w:multiLevelType w:val="hybridMultilevel"/>
     <w:tmpl w:val="0B08A826"/>
@@ -11415,7 +12158,7 @@
       </w:pPr>
     </w:lvl>
   </w:abstractNum>
-  <w:abstractNum w:abstractNumId="32" w15:restartNumberingAfterBreak="0">
+  <w:abstractNum w:abstractNumId="33" w15:restartNumberingAfterBreak="0">
     <w:nsid w:val="6F195F7C"/>
     <w:multiLevelType w:val="hybridMultilevel"/>
     <w:tmpl w:val="E1E80DB4"/>
@@ -11528,7 +12271,7 @@
       </w:rPr>
     </w:lvl>
   </w:abstractNum>
-  <w:abstractNum w:abstractNumId="33" w15:restartNumberingAfterBreak="0">
+  <w:abstractNum w:abstractNumId="34" w15:restartNumberingAfterBreak="0">
     <w:nsid w:val="703149DD"/>
     <w:multiLevelType w:val="hybridMultilevel"/>
     <w:tmpl w:val="C944AEEA"/>
@@ -11641,7 +12384,7 @@
       </w:rPr>
     </w:lvl>
   </w:abstractNum>
-  <w:abstractNum w:abstractNumId="34" w15:restartNumberingAfterBreak="0">
+  <w:abstractNum w:abstractNumId="35" w15:restartNumberingAfterBreak="0">
     <w:nsid w:val="70651064"/>
     <w:multiLevelType w:val="hybridMultilevel"/>
     <w:tmpl w:val="00B6A55A"/>
@@ -11764,13 +12507,13 @@
     <w:abstractNumId w:val="4"/>
   </w:num>
   <w:num w:numId="4">
-    <w:abstractNumId w:val="28"/>
+    <w:abstractNumId w:val="29"/>
   </w:num>
   <w:num w:numId="5">
     <w:abstractNumId w:val="15"/>
   </w:num>
   <w:num w:numId="6">
-    <w:abstractNumId w:val="29"/>
+    <w:abstractNumId w:val="30"/>
   </w:num>
   <w:num w:numId="7">
     <w:abstractNumId w:val="8"/>
@@ -11788,22 +12531,22 @@
     <w:abstractNumId w:val="12"/>
   </w:num>
   <w:num w:numId="12">
-    <w:abstractNumId w:val="27"/>
+    <w:abstractNumId w:val="28"/>
   </w:num>
   <w:num w:numId="13">
-    <w:abstractNumId w:val="33"/>
+    <w:abstractNumId w:val="34"/>
   </w:num>
   <w:num w:numId="14">
-    <w:abstractNumId w:val="34"/>
+    <w:abstractNumId w:val="35"/>
   </w:num>
   <w:num w:numId="15">
     <w:abstractNumId w:val="20"/>
   </w:num>
   <w:num w:numId="16">
-    <w:abstractNumId w:val="32"/>
+    <w:abstractNumId w:val="33"/>
   </w:num>
   <w:num w:numId="17">
-    <w:abstractNumId w:val="24"/>
+    <w:abstractNumId w:val="25"/>
   </w:num>
   <w:num w:numId="18">
     <w:abstractNumId w:val="2"/>
@@ -11812,13 +12555,13 @@
     <w:abstractNumId w:val="11"/>
   </w:num>
   <w:num w:numId="20">
-    <w:abstractNumId w:val="30"/>
+    <w:abstractNumId w:val="31"/>
   </w:num>
   <w:num w:numId="21">
     <w:abstractNumId w:val="3"/>
   </w:num>
   <w:num w:numId="22">
-    <w:abstractNumId w:val="31"/>
+    <w:abstractNumId w:val="32"/>
   </w:num>
   <w:num w:numId="23">
     <w:abstractNumId w:val="16"/>
@@ -11836,16 +12579,16 @@
     <w:abstractNumId w:val="9"/>
   </w:num>
   <w:num w:numId="28">
-    <w:abstractNumId w:val="25"/>
+    <w:abstractNumId w:val="26"/>
   </w:num>
   <w:num w:numId="29">
-    <w:abstractNumId w:val="23"/>
+    <w:abstractNumId w:val="24"/>
   </w:num>
   <w:num w:numId="30">
     <w:abstractNumId w:val="0"/>
   </w:num>
   <w:num w:numId="31">
-    <w:abstractNumId w:val="26"/>
+    <w:abstractNumId w:val="27"/>
   </w:num>
   <w:num w:numId="32">
     <w:abstractNumId w:val="1"/>
@@ -11858,6 +12601,9 @@
   </w:num>
   <w:num w:numId="35">
     <w:abstractNumId w:val="7"/>
+  </w:num>
+  <w:num w:numId="36">
+    <w:abstractNumId w:val="23"/>
   </w:num>
   <w:numIdMacAtCleanup w:val="34"/>
 </w:numbering>

</xml_diff>

<commit_message>
Added chapter about degree
</commit_message>
<xml_diff>
--- a/docs/practice/report.docx
+++ b/docs/practice/report.docx
@@ -514,7 +514,6 @@
           <w:lang w:eastAsia="zh-CN"/>
         </w:rPr>
       </w:pPr>
-      <w:proofErr w:type="spellStart"/>
       <w:r>
         <w:rPr>
           <w:rFonts w:eastAsia="Times New Roman" w:cs="Times New Roman"/>
@@ -541,9 +540,73 @@
           <w:u w:val="single"/>
           <w:lang w:eastAsia="zh-CN"/>
         </w:rPr>
-        <w:t>Кутаев</w:t>
-      </w:r>
-      <w:proofErr w:type="spellEnd"/>
+        <w:t>Кутаев Кирилл Сергеевич</w:t>
+      </w:r>
+      <w:r>
+        <w:rPr>
+          <w:rFonts w:eastAsia="Times New Roman" w:cs="Times New Roman"/>
+          <w:bCs/>
+          <w:szCs w:val="28"/>
+          <w:lang w:eastAsia="zh-CN"/>
+        </w:rPr>
+        <w:t>____________________</w:t>
+      </w:r>
+    </w:p>
+    <w:p>
+      <w:pPr>
+        <w:spacing w:after="0" w:line="240" w:lineRule="auto"/>
+        <w:jc w:val="center"/>
+        <w:rPr>
+          <w:rFonts w:eastAsia="Times New Roman" w:cs="Times New Roman"/>
+          <w:bCs/>
+          <w:i/>
+          <w:szCs w:val="28"/>
+          <w:lang w:eastAsia="zh-CN"/>
+        </w:rPr>
+      </w:pPr>
+      <w:r>
+        <w:rPr>
+          <w:rFonts w:eastAsia="Times New Roman" w:cs="Times New Roman"/>
+          <w:bCs/>
+          <w:i/>
+          <w:szCs w:val="28"/>
+          <w:lang w:eastAsia="zh-CN"/>
+        </w:rPr>
+        <w:t>фамилия, имя, отчество</w:t>
+      </w:r>
+    </w:p>
+    <w:p>
+      <w:pPr>
+        <w:spacing w:after="0" w:line="240" w:lineRule="auto"/>
+        <w:jc w:val="center"/>
+        <w:rPr>
+          <w:rFonts w:eastAsia="Times New Roman" w:cs="Times New Roman"/>
+          <w:bCs/>
+          <w:i/>
+          <w:szCs w:val="28"/>
+          <w:lang w:eastAsia="zh-CN"/>
+        </w:rPr>
+      </w:pPr>
+    </w:p>
+    <w:p>
+      <w:pPr>
+        <w:spacing w:after="0" w:line="240" w:lineRule="auto"/>
+        <w:rPr>
+          <w:rFonts w:eastAsia="Times New Roman" w:cs="Times New Roman"/>
+          <w:bCs/>
+          <w:szCs w:val="28"/>
+          <w:lang w:eastAsia="zh-CN"/>
+        </w:rPr>
+      </w:pPr>
+      <w:r>
+        <w:rPr>
+          <w:rFonts w:eastAsia="Times New Roman" w:cs="Times New Roman"/>
+          <w:bCs/>
+          <w:szCs w:val="28"/>
+          <w:lang w:eastAsia="zh-CN"/>
+        </w:rPr>
+        <w:t>Группа_____</w:t>
+      </w:r>
       <w:r>
         <w:rPr>
           <w:rFonts w:eastAsia="Times New Roman" w:cs="Times New Roman"/>
@@ -552,72 +615,7 @@
           <w:u w:val="single"/>
           <w:lang w:eastAsia="zh-CN"/>
         </w:rPr>
-        <w:t xml:space="preserve"> Кирилл Сергеевич</w:t>
-      </w:r>
-      <w:r>
-        <w:rPr>
-          <w:rFonts w:eastAsia="Times New Roman" w:cs="Times New Roman"/>
-          <w:bCs/>
-          <w:szCs w:val="28"/>
-          <w:lang w:eastAsia="zh-CN"/>
-        </w:rPr>
-        <w:t>____________________</w:t>
-      </w:r>
-    </w:p>
-    <w:p>
-      <w:pPr>
-        <w:spacing w:after="0" w:line="240" w:lineRule="auto"/>
-        <w:jc w:val="center"/>
-        <w:rPr>
-          <w:rFonts w:eastAsia="Times New Roman" w:cs="Times New Roman"/>
-          <w:bCs/>
-          <w:i/>
-          <w:szCs w:val="28"/>
-          <w:lang w:eastAsia="zh-CN"/>
-        </w:rPr>
-      </w:pPr>
-      <w:r>
-        <w:rPr>
-          <w:rFonts w:eastAsia="Times New Roman" w:cs="Times New Roman"/>
-          <w:bCs/>
-          <w:i/>
-          <w:szCs w:val="28"/>
-          <w:lang w:eastAsia="zh-CN"/>
-        </w:rPr>
-        <w:t>фамилия, имя, отчество</w:t>
-      </w:r>
-    </w:p>
-    <w:p>
-      <w:pPr>
-        <w:spacing w:after="0" w:line="240" w:lineRule="auto"/>
-        <w:jc w:val="center"/>
-        <w:rPr>
-          <w:rFonts w:eastAsia="Times New Roman" w:cs="Times New Roman"/>
-          <w:bCs/>
-          <w:i/>
-          <w:szCs w:val="28"/>
-          <w:lang w:eastAsia="zh-CN"/>
-        </w:rPr>
-      </w:pPr>
-    </w:p>
-    <w:p>
-      <w:pPr>
-        <w:spacing w:after="0" w:line="240" w:lineRule="auto"/>
-        <w:rPr>
-          <w:rFonts w:eastAsia="Times New Roman" w:cs="Times New Roman"/>
-          <w:bCs/>
-          <w:szCs w:val="28"/>
-          <w:lang w:eastAsia="zh-CN"/>
-        </w:rPr>
-      </w:pPr>
-      <w:r>
-        <w:rPr>
-          <w:rFonts w:eastAsia="Times New Roman" w:cs="Times New Roman"/>
-          <w:bCs/>
-          <w:szCs w:val="28"/>
-          <w:lang w:eastAsia="zh-CN"/>
-        </w:rPr>
-        <w:t>Группа_____</w:t>
+        <w:t>ИУ4-4</w:t>
       </w:r>
       <w:r>
         <w:rPr>
@@ -627,7 +625,7 @@
           <w:u w:val="single"/>
           <w:lang w:eastAsia="zh-CN"/>
         </w:rPr>
-        <w:t>ИУ4-4</w:t>
+        <w:t>1</w:t>
       </w:r>
       <w:r>
         <w:rPr>
@@ -637,7 +635,48 @@
           <w:u w:val="single"/>
           <w:lang w:eastAsia="zh-CN"/>
         </w:rPr>
-        <w:t>1</w:t>
+        <w:t>М</w:t>
+      </w:r>
+      <w:r>
+        <w:rPr>
+          <w:rFonts w:eastAsia="Times New Roman" w:cs="Times New Roman"/>
+          <w:bCs/>
+          <w:szCs w:val="28"/>
+          <w:lang w:eastAsia="zh-CN"/>
+        </w:rPr>
+        <w:t>______________</w:t>
+      </w:r>
+    </w:p>
+    <w:p>
+      <w:pPr>
+        <w:spacing w:after="0" w:line="240" w:lineRule="auto"/>
+        <w:jc w:val="center"/>
+        <w:rPr>
+          <w:rFonts w:eastAsia="Times New Roman" w:cs="Times New Roman"/>
+          <w:bCs/>
+          <w:szCs w:val="28"/>
+          <w:lang w:eastAsia="zh-CN"/>
+        </w:rPr>
+      </w:pPr>
+    </w:p>
+    <w:p>
+      <w:pPr>
+        <w:spacing w:after="0" w:line="240" w:lineRule="auto"/>
+        <w:rPr>
+          <w:rFonts w:eastAsia="Times New Roman" w:cs="Times New Roman"/>
+          <w:sz w:val="20"/>
+          <w:szCs w:val="20"/>
+          <w:lang w:eastAsia="zh-CN"/>
+        </w:rPr>
+      </w:pPr>
+      <w:r>
+        <w:rPr>
+          <w:rFonts w:eastAsia="Times New Roman" w:cs="Times New Roman"/>
+          <w:bCs/>
+          <w:szCs w:val="28"/>
+          <w:lang w:eastAsia="zh-CN"/>
+        </w:rPr>
+        <w:t>Тип практики _____________________</w:t>
       </w:r>
       <w:r>
         <w:rPr>
@@ -647,57 +686,6 @@
           <w:u w:val="single"/>
           <w:lang w:eastAsia="zh-CN"/>
         </w:rPr>
-        <w:t>М</w:t>
-      </w:r>
-      <w:r>
-        <w:rPr>
-          <w:rFonts w:eastAsia="Times New Roman" w:cs="Times New Roman"/>
-          <w:bCs/>
-          <w:szCs w:val="28"/>
-          <w:lang w:eastAsia="zh-CN"/>
-        </w:rPr>
-        <w:t>______________</w:t>
-      </w:r>
-    </w:p>
-    <w:p>
-      <w:pPr>
-        <w:spacing w:after="0" w:line="240" w:lineRule="auto"/>
-        <w:jc w:val="center"/>
-        <w:rPr>
-          <w:rFonts w:eastAsia="Times New Roman" w:cs="Times New Roman"/>
-          <w:bCs/>
-          <w:szCs w:val="28"/>
-          <w:lang w:eastAsia="zh-CN"/>
-        </w:rPr>
-      </w:pPr>
-    </w:p>
-    <w:p>
-      <w:pPr>
-        <w:spacing w:after="0" w:line="240" w:lineRule="auto"/>
-        <w:rPr>
-          <w:rFonts w:eastAsia="Times New Roman" w:cs="Times New Roman"/>
-          <w:sz w:val="20"/>
-          <w:szCs w:val="20"/>
-          <w:lang w:eastAsia="zh-CN"/>
-        </w:rPr>
-      </w:pPr>
-      <w:r>
-        <w:rPr>
-          <w:rFonts w:eastAsia="Times New Roman" w:cs="Times New Roman"/>
-          <w:bCs/>
-          <w:szCs w:val="28"/>
-          <w:lang w:eastAsia="zh-CN"/>
-        </w:rPr>
-        <w:t>Тип практики _____________________</w:t>
-      </w:r>
-      <w:r>
-        <w:rPr>
-          <w:rFonts w:eastAsia="Times New Roman" w:cs="Times New Roman"/>
-          <w:bCs/>
-          <w:szCs w:val="28"/>
-          <w:u w:val="single"/>
-          <w:lang w:eastAsia="zh-CN"/>
-        </w:rPr>
         <w:t>преддипломная</w:t>
       </w:r>
       <w:r>
@@ -878,27 +866,7 @@
           <w:szCs w:val="20"/>
           <w:lang w:eastAsia="zh-CN"/>
         </w:rPr>
-        <w:t>________________</w:t>
-      </w:r>
-      <w:proofErr w:type="gramStart"/>
-      <w:r>
-        <w:rPr>
-          <w:rFonts w:eastAsia="Times New Roman" w:cs="Times New Roman"/>
-          <w:b/>
-          <w:szCs w:val="20"/>
-          <w:lang w:eastAsia="zh-CN"/>
-        </w:rPr>
-        <w:t>_  _</w:t>
-      </w:r>
-      <w:proofErr w:type="gramEnd"/>
-      <w:r>
-        <w:rPr>
-          <w:rFonts w:eastAsia="Times New Roman" w:cs="Times New Roman"/>
-          <w:b/>
-          <w:szCs w:val="20"/>
-          <w:lang w:eastAsia="zh-CN"/>
-        </w:rPr>
-        <w:t>___</w:t>
+        <w:t>_________________  ____</w:t>
       </w:r>
       <w:r>
         <w:rPr>
@@ -970,10 +938,12 @@
           <w:lang w:eastAsia="zh-CN"/>
         </w:rPr>
         <w:tab/>
-        <w:t xml:space="preserve">         подпись, дата                   фамилия, </w:t>
-      </w:r>
-      <w:proofErr w:type="spellStart"/>
-      <w:r>
+        <w:t xml:space="preserve">         подпись, дата                   фамилия, и.о.       </w:t>
+      </w:r>
+    </w:p>
+    <w:p>
+      <w:pPr>
+        <w:spacing w:after="0" w:line="240" w:lineRule="auto"/>
         <w:rPr>
           <w:rFonts w:eastAsia="Times New Roman" w:cs="Times New Roman"/>
           <w:i/>
@@ -981,9 +951,102 @@
           <w:szCs w:val="18"/>
           <w:lang w:eastAsia="zh-CN"/>
         </w:rPr>
-        <w:t>и.о</w:t>
-      </w:r>
-      <w:proofErr w:type="spellEnd"/>
+      </w:pPr>
+    </w:p>
+    <w:p>
+      <w:pPr>
+        <w:spacing w:after="0" w:line="240" w:lineRule="auto"/>
+        <w:rPr>
+          <w:rFonts w:eastAsia="Times New Roman" w:cs="Times New Roman"/>
+          <w:sz w:val="20"/>
+          <w:szCs w:val="20"/>
+          <w:lang w:eastAsia="zh-CN"/>
+        </w:rPr>
+      </w:pPr>
+      <w:r>
+        <w:rPr>
+          <w:rFonts w:eastAsia="Times New Roman" w:cs="Times New Roman"/>
+          <w:szCs w:val="20"/>
+          <w:lang w:eastAsia="zh-CN"/>
+        </w:rPr>
+        <w:t>Руководитель практики</w:t>
+      </w:r>
+      <w:r>
+        <w:rPr>
+          <w:rFonts w:eastAsia="Times New Roman" w:cs="Times New Roman"/>
+          <w:szCs w:val="20"/>
+          <w:lang w:eastAsia="zh-CN"/>
+        </w:rPr>
+        <w:tab/>
+      </w:r>
+      <w:r>
+        <w:rPr>
+          <w:rFonts w:eastAsia="Times New Roman" w:cs="Times New Roman"/>
+          <w:szCs w:val="20"/>
+          <w:lang w:eastAsia="zh-CN"/>
+        </w:rPr>
+        <w:tab/>
+      </w:r>
+      <w:r>
+        <w:rPr>
+          <w:rFonts w:eastAsia="Times New Roman" w:cs="Times New Roman"/>
+          <w:szCs w:val="20"/>
+          <w:lang w:eastAsia="zh-CN"/>
+        </w:rPr>
+        <w:tab/>
+      </w:r>
+      <w:r>
+        <w:rPr>
+          <w:rFonts w:eastAsia="Times New Roman" w:cs="Times New Roman"/>
+          <w:b/>
+          <w:szCs w:val="20"/>
+          <w:lang w:eastAsia="zh-CN"/>
+        </w:rPr>
+        <w:t>_________________  ___</w:t>
+      </w:r>
+      <w:r>
+        <w:rPr>
+          <w:rFonts w:eastAsia="Times New Roman" w:cs="Times New Roman"/>
+          <w:b/>
+          <w:szCs w:val="20"/>
+          <w:u w:val="single"/>
+          <w:lang w:eastAsia="zh-CN"/>
+        </w:rPr>
+        <w:t>Зинченко Л.А.</w:t>
+      </w:r>
+      <w:r>
+        <w:rPr>
+          <w:rFonts w:eastAsia="Times New Roman" w:cs="Times New Roman"/>
+          <w:b/>
+          <w:szCs w:val="20"/>
+          <w:lang w:eastAsia="zh-CN"/>
+        </w:rPr>
+        <w:t>__</w:t>
+      </w:r>
+      <w:r>
+        <w:t xml:space="preserve"> </w:t>
+      </w:r>
+      <w:r>
+        <w:rPr>
+          <w:rFonts w:eastAsia="Times New Roman" w:cs="Times New Roman"/>
+          <w:b/>
+          <w:szCs w:val="20"/>
+          <w:lang w:eastAsia="zh-CN"/>
+        </w:rPr>
+        <w:t xml:space="preserve"> </w:t>
+      </w:r>
+    </w:p>
+    <w:p>
+      <w:pPr>
+        <w:spacing w:after="0" w:line="240" w:lineRule="auto"/>
+        <w:ind w:left="709" w:right="565" w:firstLine="709"/>
+        <w:rPr>
+          <w:rFonts w:eastAsia="Times New Roman" w:cs="Times New Roman"/>
+          <w:sz w:val="20"/>
+          <w:szCs w:val="20"/>
+          <w:lang w:eastAsia="zh-CN"/>
+        </w:rPr>
+      </w:pPr>
       <w:r>
         <w:rPr>
           <w:rFonts w:eastAsia="Times New Roman" w:cs="Times New Roman"/>
@@ -992,12 +1055,9 @@
           <w:szCs w:val="18"/>
           <w:lang w:eastAsia="zh-CN"/>
         </w:rPr>
-        <w:t xml:space="preserve">.       </w:t>
-      </w:r>
-    </w:p>
-    <w:p>
-      <w:pPr>
-        <w:spacing w:after="0" w:line="240" w:lineRule="auto"/>
+        <w:tab/>
+      </w:r>
+      <w:r>
         <w:rPr>
           <w:rFonts w:eastAsia="Times New Roman" w:cs="Times New Roman"/>
           <w:i/>
@@ -1005,122 +1065,8 @@
           <w:szCs w:val="18"/>
           <w:lang w:eastAsia="zh-CN"/>
         </w:rPr>
-      </w:pPr>
-    </w:p>
-    <w:p>
-      <w:pPr>
-        <w:spacing w:after="0" w:line="240" w:lineRule="auto"/>
-        <w:rPr>
-          <w:rFonts w:eastAsia="Times New Roman" w:cs="Times New Roman"/>
-          <w:sz w:val="20"/>
-          <w:szCs w:val="20"/>
-          <w:lang w:eastAsia="zh-CN"/>
-        </w:rPr>
-      </w:pPr>
-      <w:r>
-        <w:rPr>
-          <w:rFonts w:eastAsia="Times New Roman" w:cs="Times New Roman"/>
-          <w:szCs w:val="20"/>
-          <w:lang w:eastAsia="zh-CN"/>
-        </w:rPr>
-        <w:t>Руководитель практики</w:t>
-      </w:r>
-      <w:r>
-        <w:rPr>
-          <w:rFonts w:eastAsia="Times New Roman" w:cs="Times New Roman"/>
-          <w:szCs w:val="20"/>
-          <w:lang w:eastAsia="zh-CN"/>
-        </w:rPr>
         <w:tab/>
       </w:r>
-      <w:r>
-        <w:rPr>
-          <w:rFonts w:eastAsia="Times New Roman" w:cs="Times New Roman"/>
-          <w:szCs w:val="20"/>
-          <w:lang w:eastAsia="zh-CN"/>
-        </w:rPr>
-        <w:tab/>
-      </w:r>
-      <w:r>
-        <w:rPr>
-          <w:rFonts w:eastAsia="Times New Roman" w:cs="Times New Roman"/>
-          <w:szCs w:val="20"/>
-          <w:lang w:eastAsia="zh-CN"/>
-        </w:rPr>
-        <w:tab/>
-      </w:r>
-      <w:r>
-        <w:rPr>
-          <w:rFonts w:eastAsia="Times New Roman" w:cs="Times New Roman"/>
-          <w:b/>
-          <w:szCs w:val="20"/>
-          <w:lang w:eastAsia="zh-CN"/>
-        </w:rPr>
-        <w:t>________________</w:t>
-      </w:r>
-      <w:proofErr w:type="gramStart"/>
-      <w:r>
-        <w:rPr>
-          <w:rFonts w:eastAsia="Times New Roman" w:cs="Times New Roman"/>
-          <w:b/>
-          <w:szCs w:val="20"/>
-          <w:lang w:eastAsia="zh-CN"/>
-        </w:rPr>
-        <w:t>_  _</w:t>
-      </w:r>
-      <w:proofErr w:type="gramEnd"/>
-      <w:r>
-        <w:rPr>
-          <w:rFonts w:eastAsia="Times New Roman" w:cs="Times New Roman"/>
-          <w:b/>
-          <w:szCs w:val="20"/>
-          <w:lang w:eastAsia="zh-CN"/>
-        </w:rPr>
-        <w:t>__</w:t>
-      </w:r>
-      <w:r>
-        <w:rPr>
-          <w:rFonts w:eastAsia="Times New Roman" w:cs="Times New Roman"/>
-          <w:b/>
-          <w:szCs w:val="20"/>
-          <w:u w:val="single"/>
-          <w:lang w:eastAsia="zh-CN"/>
-        </w:rPr>
-        <w:t>Зинченко Л.А.</w:t>
-      </w:r>
-      <w:r>
-        <w:rPr>
-          <w:rFonts w:eastAsia="Times New Roman" w:cs="Times New Roman"/>
-          <w:b/>
-          <w:szCs w:val="20"/>
-          <w:lang w:eastAsia="zh-CN"/>
-        </w:rPr>
-        <w:t>__</w:t>
-      </w:r>
-      <w:r>
-        <w:t xml:space="preserve"> </w:t>
-      </w:r>
-      <w:r>
-        <w:rPr>
-          <w:rFonts w:eastAsia="Times New Roman" w:cs="Times New Roman"/>
-          <w:b/>
-          <w:szCs w:val="20"/>
-          <w:lang w:eastAsia="zh-CN"/>
-        </w:rPr>
-        <w:t xml:space="preserve"> </w:t>
-      </w:r>
-    </w:p>
-    <w:p>
-      <w:pPr>
-        <w:spacing w:after="0" w:line="240" w:lineRule="auto"/>
-        <w:ind w:left="709" w:right="565" w:firstLine="709"/>
-        <w:rPr>
-          <w:rFonts w:eastAsia="Times New Roman" w:cs="Times New Roman"/>
-          <w:sz w:val="20"/>
-          <w:szCs w:val="20"/>
-          <w:lang w:eastAsia="zh-CN"/>
-        </w:rPr>
-      </w:pPr>
       <w:r>
         <w:rPr>
           <w:rFonts w:eastAsia="Times New Roman" w:cs="Times New Roman"/>
@@ -1140,8 +1086,12 @@
           <w:lang w:eastAsia="zh-CN"/>
         </w:rPr>
         <w:tab/>
-      </w:r>
-      <w:r>
+        <w:t xml:space="preserve">         подпись, дата                   фамилия, и.о.       </w:t>
+      </w:r>
+    </w:p>
+    <w:p>
+      <w:pPr>
+        <w:spacing w:after="0" w:line="240" w:lineRule="auto"/>
         <w:rPr>
           <w:rFonts w:eastAsia="Times New Roman" w:cs="Times New Roman"/>
           <w:i/>
@@ -1149,52 +1099,6 @@
           <w:szCs w:val="18"/>
           <w:lang w:eastAsia="zh-CN"/>
         </w:rPr>
-        <w:tab/>
-      </w:r>
-      <w:r>
-        <w:rPr>
-          <w:rFonts w:eastAsia="Times New Roman" w:cs="Times New Roman"/>
-          <w:i/>
-          <w:sz w:val="24"/>
-          <w:szCs w:val="18"/>
-          <w:lang w:eastAsia="zh-CN"/>
-        </w:rPr>
-        <w:tab/>
-        <w:t xml:space="preserve">         подпись, дата                   фамилия, </w:t>
-      </w:r>
-      <w:proofErr w:type="spellStart"/>
-      <w:r>
-        <w:rPr>
-          <w:rFonts w:eastAsia="Times New Roman" w:cs="Times New Roman"/>
-          <w:i/>
-          <w:sz w:val="24"/>
-          <w:szCs w:val="18"/>
-          <w:lang w:eastAsia="zh-CN"/>
-        </w:rPr>
-        <w:t>и.о</w:t>
-      </w:r>
-      <w:proofErr w:type="spellEnd"/>
-      <w:r>
-        <w:rPr>
-          <w:rFonts w:eastAsia="Times New Roman" w:cs="Times New Roman"/>
-          <w:i/>
-          <w:sz w:val="24"/>
-          <w:szCs w:val="18"/>
-          <w:lang w:eastAsia="zh-CN"/>
-        </w:rPr>
-        <w:t xml:space="preserve">.       </w:t>
-      </w:r>
-    </w:p>
-    <w:p>
-      <w:pPr>
-        <w:spacing w:after="0" w:line="240" w:lineRule="auto"/>
-        <w:rPr>
-          <w:rFonts w:eastAsia="Times New Roman" w:cs="Times New Roman"/>
-          <w:i/>
-          <w:sz w:val="24"/>
-          <w:szCs w:val="18"/>
-          <w:lang w:eastAsia="zh-CN"/>
-        </w:rPr>
       </w:pPr>
     </w:p>
     <w:p>
@@ -1229,23 +1133,13 @@
           <w:lang w:eastAsia="zh-CN"/>
         </w:rPr>
       </w:pPr>
-      <w:proofErr w:type="gramStart"/>
       <w:r>
         <w:rPr>
           <w:rFonts w:eastAsia="Times New Roman" w:cs="Times New Roman"/>
           <w:szCs w:val="28"/>
           <w:lang w:eastAsia="zh-CN"/>
         </w:rPr>
-        <w:t>Оценка  _</w:t>
-      </w:r>
-      <w:proofErr w:type="gramEnd"/>
-      <w:r>
-        <w:rPr>
-          <w:rFonts w:eastAsia="Times New Roman" w:cs="Times New Roman"/>
-          <w:szCs w:val="28"/>
-          <w:lang w:eastAsia="zh-CN"/>
-        </w:rPr>
-        <w:t xml:space="preserve">_________________________________   </w:t>
+        <w:t xml:space="preserve">Оценка  __________________________________   </w:t>
       </w:r>
     </w:p>
     <w:p>
@@ -3670,15 +3564,7 @@
         <w:ind w:firstLine="708"/>
       </w:pPr>
       <w:r>
-        <w:t xml:space="preserve">В настоящее время на кафедре подготовку бакалавров и магистров ведут преподаватели, ведущие специалисты в области конструкторско-технологического проектирования, микроэлектронных и телекоммуникационных технологий, САПРа. Среди преподавателей кафедры много представителей промышленности и ведущих научных центров России. Учебный процесс и научные исследования на кафедре проводятся в соответствующих учебно-исследовательских лабораториях по направлениям: технологии приборостроения, схемотехники, сетевых и телекоммуникационных технологий, микроэлектроники, САПРа, микропроцессоров, </w:t>
-      </w:r>
-      <w:proofErr w:type="spellStart"/>
-      <w:r>
-        <w:t>микроЭВМ</w:t>
-      </w:r>
-      <w:proofErr w:type="spellEnd"/>
-      <w:r>
-        <w:t xml:space="preserve"> и нейрокомпьютеров.</w:t>
+        <w:t>В настоящее время на кафедре подготовку бакалавров и магистров ведут преподаватели, ведущие специалисты в области конструкторско-технологического проектирования, микроэлектронных и телекоммуникационных технологий, САПРа. Среди преподавателей кафедры много представителей промышленности и ведущих научных центров России. Учебный процесс и научные исследования на кафедре проводятся в соответствующих учебно-исследовательских лабораториях по направлениям: технологии приборостроения, схемотехники, сетевых и телекоммуникационных технологий, микроэлектроники, САПРа, микропроцессоров, микроЭВМ и нейрокомпьютеров.</w:t>
       </w:r>
     </w:p>
     <w:p>
@@ -3709,217 +3595,113 @@
     </w:p>
     <w:p>
       <w:pPr>
-        <w:rPr>
-          <w:rFonts w:cs="Times New Roman"/>
-          <w:color w:val="000000" w:themeColor="text1"/>
-          <w:szCs w:val="28"/>
-        </w:rPr>
-      </w:pPr>
-      <w:r>
-        <w:rPr>
-          <w:rFonts w:cs="Times New Roman"/>
-          <w:color w:val="000000" w:themeColor="text1"/>
-          <w:szCs w:val="28"/>
-        </w:rPr>
-        <w:br w:type="page"/>
-      </w:r>
-    </w:p>
-    <w:p>
-      <w:pPr>
-        <w:pStyle w:val="Heading1"/>
-      </w:pPr>
-      <w:bookmarkStart w:id="5" w:name="_Toc165390131"/>
+        <w:pStyle w:val="BodyText"/>
+      </w:pPr>
+      <w:r>
+        <w:t>В рамках преддипломной практики была добавлена часть материалов по теме ВКРМ, в первую очередь касающаяся</w:t>
+      </w:r>
+      <w:r>
+        <w:t xml:space="preserve"> </w:t>
+      </w:r>
+      <w:r>
+        <w:t xml:space="preserve">тестирования возможности выполнения набора инструкций </w:t>
+      </w:r>
+      <w:r>
+        <w:rPr>
+          <w:lang w:val="en-US"/>
+        </w:rPr>
+        <w:t>MIPS</w:t>
+      </w:r>
+      <w:r>
+        <w:t xml:space="preserve">32 </w:t>
+      </w:r>
+      <w:r>
+        <w:t>разработанным эмулятором</w:t>
+      </w:r>
+      <w:r>
+        <w:t>, а также разработан</w:t>
+      </w:r>
+      <w:r>
+        <w:t xml:space="preserve"> скрипт и набор ПО для тестирования корректности выполнения набора инструкций разработанным эмулятором</w:t>
+      </w:r>
+      <w:r>
+        <w:t>.</w:t>
+      </w:r>
+    </w:p>
+    <w:p>
+      <w:pPr>
+        <w:pStyle w:val="BodyText"/>
+      </w:pPr>
+      <w:r>
+        <w:t>Тестирование ПО — это процесс проверки работоспособности и качества программного продукта. Оно позволяет выявить ошибки, дефекты и уязвимости в ПО, которые могут привести к сбоям, потере данных или другим нежелательным последствиям.</w:t>
+      </w:r>
+      <w:r>
+        <w:t xml:space="preserve"> </w:t>
+      </w:r>
+      <w:r>
+        <w:t xml:space="preserve">Тестирование эмулятора ядра MIPS является важным этапом разработки. Оно позволяет убедиться в том, что эмулятор работает корректно и соответствует </w:t>
+      </w:r>
+      <w:r>
+        <w:t xml:space="preserve">спецификации на архитектуру набора инструкций </w:t>
+      </w:r>
+      <w:r>
+        <w:rPr>
+          <w:lang w:val="en-US"/>
+        </w:rPr>
+        <w:t>MIPS</w:t>
+      </w:r>
+      <w:r>
+        <w:t>32.</w:t>
+      </w:r>
+      <w:r>
+        <w:t xml:space="preserve"> </w:t>
+      </w:r>
+    </w:p>
+    <w:p>
+      <w:pPr>
+        <w:pStyle w:val="BodyText"/>
+      </w:pPr>
+      <w:r>
+        <w:t>В процессе тестирования эмулятора ядра MIPS могут быть выявлены ошибки и проблемы. Они могут быть связаны с функциональностью, производительностью или совместимостью эмулятора. Ошибки могут быть исправлены в процессе разработки, а проблемы могут быть решены путем модификации эмулятора или его настройки.</w:t>
+      </w:r>
+    </w:p>
+    <w:p>
+      <w:pPr>
+        <w:pStyle w:val="BodyText"/>
+      </w:pPr>
+      <w:r>
+        <w:t xml:space="preserve">Для проверки возможности выполнения инструкций без ошибок выполняется последовательное выполнение всех поддерживаемых эмулятором процессорных инструкций в различных конфигурациях. В случае выполнения данных инструкций в эмуляторе не произойдет исключение и выполнение дойдет до конца. В противном случае программный комплекс выдаст сообщение об ошибке в процессе выполнения определенной инструкции. </w:t>
+      </w:r>
+    </w:p>
+    <w:p>
+      <w:pPr>
+        <w:pStyle w:val="BodyText"/>
+      </w:pPr>
+      <w:r>
+        <w:t xml:space="preserve">Для реализации данного тестового случая было создано ПО, в котором последовательно выполняются все </w:t>
+      </w:r>
+      <w:r>
+        <w:t>поддерживаемых эмулятором процессорных инструкций в различных конфигурациях</w:t>
+      </w:r>
+      <w:r>
+        <w:t xml:space="preserve"> их составления. Данное ПО использует все возможные регистры процессора в инструкциях, а также данные различного размера. В зависимости от их размера может </w:t>
+      </w:r>
       <w:r>
         <w:lastRenderedPageBreak/>
-        <w:t>3 ПОСЕЩЕНИЕ ЗАЩИТЫ КАНДИДАТСКОЙ ДИССЕРТАЦИИ</w:t>
-      </w:r>
-      <w:bookmarkEnd w:id="5"/>
-    </w:p>
-    <w:p>
-      <w:pPr>
-        <w:ind w:firstLine="708"/>
-      </w:pPr>
-      <w:r>
-        <w:t>Защита диссертации кандидата технических наук – это одно из самых важных событий в жизни ученого, которое имеет огромное значение для его карьеры и научного статуса. Следует отметить, что процесс защиты диссертации является сложным и ответственным этапом, который требует от кандидата тщательной подготовки и глубоких знаний в выбранной области.</w:t>
-      </w:r>
-    </w:p>
-    <w:p>
-      <w:pPr>
-        <w:ind w:firstLine="708"/>
-      </w:pPr>
-      <w:r>
-        <w:t xml:space="preserve">Процесс защиты кандидатской диссертации состоит из нескольких этапов. Перед проведением защиты кандидат должен пройти ряд экзаменов, включая проверку знаний по истории и философии науки, иностранному языку и специализированным предметам </w:t>
-      </w:r>
-      <w:r>
-        <w:t>(так называемый кандидатский минимум)</w:t>
-      </w:r>
-      <w:r>
-        <w:t>.</w:t>
-      </w:r>
-    </w:p>
-    <w:p>
-      <w:pPr>
-        <w:ind w:firstLine="708"/>
-      </w:pPr>
-      <w:r>
-        <w:t>Далее опубликовывается автореферат диссертации, который распространяется за два месяца до защиты по крупным научным библиотекам и университетам России, а также членам диссертационного совета и экспертам в соответствующей области. Кроме того, тексты диссертации и автореферата выкладываются на веб-сайте учреждения, создавшего диссертационный совет, который принял диссертацию к защите.</w:t>
-      </w:r>
-    </w:p>
-    <w:p>
-      <w:pPr>
-        <w:ind w:firstLine="708"/>
-      </w:pPr>
-      <w:r>
-        <w:t>Сам</w:t>
-      </w:r>
-      <w:r>
-        <w:t xml:space="preserve">а </w:t>
-      </w:r>
-      <w:r>
-        <w:t>диссертация также за два месяца до защиты становится общедоступной в библиотеке учреждения, где будет проходить защита, а также</w:t>
-      </w:r>
-      <w:r>
-        <w:t xml:space="preserve"> отправляется</w:t>
-      </w:r>
-      <w:r>
-        <w:t xml:space="preserve"> двум официальным оппонентам, которые предварительно подготовляют и затем в день защиты представляют свой отзыв. Оппоненты не могут иметь каких-либо связей по соавторству или месту работы с кандидатом; кроме того, один из оппонентов должен быть доктором наук.</w:t>
-      </w:r>
-    </w:p>
-    <w:p>
-      <w:pPr>
-        <w:ind w:firstLine="708"/>
-      </w:pPr>
-      <w:r>
-        <w:t xml:space="preserve">Во время самой защиты кандидат представляет результаты своей диссертационной работы, отвечает на вопросы членов диссертационного совета по своему выступлению, диссертации и автореферату. Затем читаются отзывы представляющей организации и других экспертов, а также </w:t>
-      </w:r>
-      <w:r>
-        <w:t>соискатель отвечает</w:t>
-      </w:r>
-      <w:r>
-        <w:t xml:space="preserve"> на замечания, высказанные в этих отзывах. После этого выступают официальные оппоненты, за которыми следуют ответы на их вопросы и </w:t>
-      </w:r>
-      <w:r>
-        <w:lastRenderedPageBreak/>
-        <w:t>замечания. После этого происходит свободная дискуссия, в ходе которой могут выступить все присутствующие. После чего кандидат отвечает на вопросы и замечания, высказанные в ходе этой дискуссии, и производится закрытое голосование, в котором участвуют только члены диссертационного совета.</w:t>
-      </w:r>
-      <w:r>
-        <w:t xml:space="preserve"> В результате голосования определяется, присуждать ли соискателю степень кандидата наук.</w:t>
-      </w:r>
-    </w:p>
-    <w:p>
-      <w:pPr>
-        <w:ind w:firstLine="708"/>
-      </w:pPr>
-      <w:r>
-        <w:t>На посещенной защите Терехов В.В. защищал диссертации на соискание ученой степени кандидата технических наук по теме «Автоматизация проектирования фрактальных микросистем электростатического типа, устойчивых к воздействию тяжёлых заряженных частиц». Цель работы состояла в разработке и исследовании методов и алгоритмов компьютерного моделирования радиационной стойкости, электрических и механических характеристик ФМЭМС электростатического типа и их программной реализации.</w:t>
-      </w:r>
-    </w:p>
-    <w:p>
-      <w:pPr>
-        <w:ind w:firstLine="708"/>
-      </w:pPr>
-      <w:r>
-        <w:t>Для достижения поставленных целей были решены следующие задачи:</w:t>
-      </w:r>
-    </w:p>
-    <w:p>
-      <w:pPr>
-        <w:pStyle w:val="ListParagraph"/>
-        <w:numPr>
-          <w:ilvl w:val="0"/>
-          <w:numId w:val="3"/>
-        </w:numPr>
-        <w:ind w:left="0" w:firstLine="720"/>
-      </w:pPr>
-      <w:r>
-        <w:t>Анализ существующих подходов и алгоритмов компьютерного моделирования воздействий тяжёлых заряженных частиц на фрактальные МЭМС электростатического типа.</w:t>
-      </w:r>
-    </w:p>
-    <w:p>
-      <w:pPr>
-        <w:pStyle w:val="ListParagraph"/>
-        <w:numPr>
-          <w:ilvl w:val="0"/>
-          <w:numId w:val="3"/>
-        </w:numPr>
-        <w:ind w:left="0" w:firstLine="720"/>
-      </w:pPr>
-      <w:r>
-        <w:t>Разработка и исследование алгоритмов компьютерного моделирования стойкости одиночных и распределённых ФМЭМС электростатического типа, к воздействию тяжёлых заряженных частиц (ТЗЧ).</w:t>
-      </w:r>
-    </w:p>
-    <w:p>
-      <w:pPr>
-        <w:pStyle w:val="ListParagraph"/>
-        <w:numPr>
-          <w:ilvl w:val="0"/>
-          <w:numId w:val="3"/>
-        </w:numPr>
-        <w:ind w:left="0" w:firstLine="720"/>
-      </w:pPr>
-      <w:r>
-        <w:t>Разработка и исследование алгоритмов компьютерного моделирования механических характеристик фрактальных МЭМС электростатического типа.</w:t>
-      </w:r>
-    </w:p>
-    <w:p>
-      <w:pPr>
-        <w:pStyle w:val="ListParagraph"/>
-        <w:numPr>
-          <w:ilvl w:val="0"/>
-          <w:numId w:val="3"/>
-        </w:numPr>
-        <w:ind w:left="0" w:firstLine="720"/>
-      </w:pPr>
-      <w:r>
-        <w:t>Разработка и исследование алгоритма генерации топологии электростатических ФМЭМС по заданным электрическим характеристикам.</w:t>
-      </w:r>
-    </w:p>
-    <w:p>
-      <w:pPr>
-        <w:pStyle w:val="ListParagraph"/>
-        <w:numPr>
-          <w:ilvl w:val="0"/>
-          <w:numId w:val="3"/>
-        </w:numPr>
-        <w:ind w:left="0" w:firstLine="720"/>
-      </w:pPr>
-      <w:r>
-        <w:t>Исследование способов снижения вычислительных затрат при компьютерном моделировании стойкости фрактальных микросистем электростатического типа к воздействию тяжёлых заряженных частиц.</w:t>
-      </w:r>
-    </w:p>
-    <w:p>
-      <w:pPr>
-        <w:ind w:firstLine="708"/>
-      </w:pPr>
-      <w:r>
-        <w:lastRenderedPageBreak/>
-        <w:t>В первой главе диссертации представлен аналитический обзор существующих методов компьютерного моделирования, которые могут быть использованы для анализа радиационной стойкости МЭМС. Приведены алгоритмы, которые применяются для решения задач компьютерного моделирования радиационной стойкости микросистем.</w:t>
-      </w:r>
-    </w:p>
-    <w:p>
-      <w:pPr>
-        <w:ind w:firstLine="708"/>
-      </w:pPr>
-      <w:r>
-        <w:t xml:space="preserve">Во второй главе приведены разработанные алгоритмы компьютерного моделирования устойчивости одиночных фрактальных МЭМС электростатического типа к попаданию тяжёлых заряженных частиц на примере отдельных элементов ёмкостного типа. Для компьютерного моделирования воздействия тяжёлых заряженных частиц на микросистемы в САПР </w:t>
-      </w:r>
-      <w:proofErr w:type="spellStart"/>
-      <w:r>
-        <w:t>Sentaurus</w:t>
-      </w:r>
-      <w:proofErr w:type="spellEnd"/>
-      <w:r>
-        <w:t xml:space="preserve"> TCAD были разработаны модели ёмкостных элементов ФМЭМС.</w:t>
-      </w:r>
-    </w:p>
-    <w:p>
-      <w:pPr>
-        <w:ind w:firstLine="708"/>
-      </w:pPr>
-    </w:p>
-    <w:p>
-      <w:pPr>
-        <w:ind w:firstLine="708"/>
+        <w:t xml:space="preserve">меняться состав операционного кода инструкции, и как следствие изменится процесс ее декодирования. </w:t>
+      </w:r>
+    </w:p>
+    <w:p>
+      <w:pPr>
+        <w:pStyle w:val="BodyText"/>
+      </w:pPr>
+      <w:r>
+        <w:t>Исходный код разработанного тестового ПО в виде мнемоник на языке Ассемблера представлен на рисунке. Данный код компилируется с помощью утилиты компилятора «mips-none-elf-as», которая позволяет преобразовывать исходный код на языке Ассемблера в операционные коды для архитектуры ядра MIPS32.</w:t>
+      </w:r>
+    </w:p>
+    <w:p>
+      <w:pPr>
+        <w:pStyle w:val="BodyText"/>
         <w:jc w:val="center"/>
       </w:pPr>
       <w:r>
@@ -3927,10 +3709,10 @@
           <w:noProof/>
         </w:rPr>
         <w:drawing>
-          <wp:inline distT="0" distB="0" distL="0" distR="0" wp14:anchorId="69E43294" wp14:editId="02BB15A5">
-            <wp:extent cx="4943475" cy="1574197"/>
-            <wp:effectExtent l="0" t="0" r="0" b="6985"/>
-            <wp:docPr id="2" name="Picture 2"/>
+          <wp:inline distT="0" distB="0" distL="0" distR="0" wp14:anchorId="1DB63BCA" wp14:editId="73207977">
+            <wp:extent cx="5429250" cy="2265143"/>
+            <wp:effectExtent l="0" t="0" r="0" b="1905"/>
+            <wp:docPr id="37" name="Picture 37"/>
             <wp:cNvGraphicFramePr>
               <a:graphicFrameLocks xmlns:a="http://schemas.openxmlformats.org/drawingml/2006/main" noChangeAspect="1"/>
             </wp:cNvGraphicFramePr>
@@ -3950,6 +3732,519 @@
                   <pic:spPr>
                     <a:xfrm>
                       <a:off x="0" y="0"/>
+                      <a:ext cx="5434907" cy="2267503"/>
+                    </a:xfrm>
+                    <a:prstGeom prst="rect">
+                      <a:avLst/>
+                    </a:prstGeom>
+                  </pic:spPr>
+                </pic:pic>
+              </a:graphicData>
+            </a:graphic>
+          </wp:inline>
+        </w:drawing>
+      </w:r>
+    </w:p>
+    <w:p>
+      <w:pPr>
+        <w:pStyle w:val="BodyText"/>
+        <w:jc w:val="center"/>
+      </w:pPr>
+      <w:r>
+        <w:t xml:space="preserve">Рисунок – Исходный </w:t>
+      </w:r>
+      <w:r>
+        <w:t>разработанного тестового ПО</w:t>
+      </w:r>
+    </w:p>
+    <w:p>
+      <w:pPr>
+        <w:pStyle w:val="BodyText"/>
+      </w:pPr>
+      <w:r>
+        <w:t xml:space="preserve">ПО результатам проведенного </w:t>
+      </w:r>
+      <w:r>
+        <w:t xml:space="preserve">тестирования поддержки набора инструкций был сделан вывод о том, что эмулятор способен выполнить </w:t>
+      </w:r>
+      <w:r>
+        <w:t>54 нативные инструкции и 73 псевдо-инструкции</w:t>
+      </w:r>
+      <w:r>
+        <w:t xml:space="preserve"> в различных конфигурациях их составления.</w:t>
+      </w:r>
+    </w:p>
+    <w:p>
+      <w:pPr>
+        <w:pStyle w:val="BodyText"/>
+      </w:pPr>
+      <w:r>
+        <w:t>Для проверки корректности выполнения инструкций было проведено сравнение выполнение различного ПО, реализующего простейшие операции, которые повсеместно используются в процессе выполнения реального ПО. Это арифметические операции, логические операции для ветвления исполнения, операции по работе с памятью, операции вывода информации пользователю.</w:t>
+      </w:r>
+    </w:p>
+    <w:p>
+      <w:pPr>
+        <w:pStyle w:val="BodyText"/>
+      </w:pPr>
+      <w:r>
+        <w:t xml:space="preserve">Данные алгоритмы также были реализованы на языке Ассемблера </w:t>
+      </w:r>
+      <w:r>
+        <w:rPr>
+          <w:lang w:val="en-US"/>
+        </w:rPr>
+        <w:t>MIPS</w:t>
+      </w:r>
+      <w:r>
+        <w:t xml:space="preserve"> </w:t>
+      </w:r>
+      <w:r>
+        <w:t xml:space="preserve">и скомпилированы с помощью </w:t>
+      </w:r>
+      <w:r>
+        <w:t>компилятора «mips-none-elf-as»</w:t>
+      </w:r>
+      <w:r>
+        <w:t xml:space="preserve">. Корректность выполнения данных алгоритмов сравнивается на основании результата, который выдается пользователю по результатам выполнения алгоритмов. </w:t>
+      </w:r>
+      <w:r>
+        <w:lastRenderedPageBreak/>
+        <w:t>Сравнение происходит с выполнением в эмуляторе «</w:t>
+      </w:r>
+      <w:r>
+        <w:rPr>
+          <w:lang w:val="en-US"/>
+        </w:rPr>
+        <w:t>SPIM</w:t>
+      </w:r>
+      <w:r>
+        <w:t xml:space="preserve">», который поддерживает эмуляцию той-же архитектуры набора команд. Также он предоставляет простой доступ к выполнению ПО через командную строку и прост в установке. </w:t>
+      </w:r>
+    </w:p>
+    <w:p>
+      <w:pPr>
+        <w:pStyle w:val="BodyText"/>
+      </w:pPr>
+      <w:r>
+        <w:t>Для непосредственно проведения сравнения был разработан скрипт с использованием командной оболочки «</w:t>
+      </w:r>
+      <w:r>
+        <w:rPr>
+          <w:lang w:val="en-US"/>
+        </w:rPr>
+        <w:t>bash</w:t>
+      </w:r>
+      <w:r>
+        <w:t>»</w:t>
+      </w:r>
+      <w:r>
+        <w:t>.</w:t>
+      </w:r>
+      <w:r>
+        <w:t xml:space="preserve"> Исходный код алгоритма представлен на рисунке.</w:t>
+      </w:r>
+    </w:p>
+    <w:p>
+      <w:pPr>
+        <w:pStyle w:val="BodyText"/>
+        <w:jc w:val="center"/>
+        <w:rPr>
+          <w:lang w:val="en-US"/>
+        </w:rPr>
+      </w:pPr>
+      <w:r>
+        <w:rPr>
+          <w:noProof/>
+          <w:lang w:val="en-US"/>
+        </w:rPr>
+        <w:drawing>
+          <wp:inline distT="0" distB="0" distL="0" distR="0" wp14:anchorId="3FE0B634" wp14:editId="2ABAB8FE">
+            <wp:extent cx="5124450" cy="3167649"/>
+            <wp:effectExtent l="0" t="0" r="0" b="0"/>
+            <wp:docPr id="38" name="Picture 38"/>
+            <wp:cNvGraphicFramePr>
+              <a:graphicFrameLocks xmlns:a="http://schemas.openxmlformats.org/drawingml/2006/main" noChangeAspect="1"/>
+            </wp:cNvGraphicFramePr>
+            <a:graphic xmlns:a="http://schemas.openxmlformats.org/drawingml/2006/main">
+              <a:graphicData uri="http://schemas.openxmlformats.org/drawingml/2006/picture">
+                <pic:pic xmlns:pic="http://schemas.openxmlformats.org/drawingml/2006/picture">
+                  <pic:nvPicPr>
+                    <pic:cNvPr id="1" name=""/>
+                    <pic:cNvPicPr/>
+                  </pic:nvPicPr>
+                  <pic:blipFill>
+                    <a:blip r:embed="rId10"/>
+                    <a:stretch>
+                      <a:fillRect/>
+                    </a:stretch>
+                  </pic:blipFill>
+                  <pic:spPr>
+                    <a:xfrm>
+                      <a:off x="0" y="0"/>
+                      <a:ext cx="5131465" cy="3171985"/>
+                    </a:xfrm>
+                    <a:prstGeom prst="rect">
+                      <a:avLst/>
+                    </a:prstGeom>
+                  </pic:spPr>
+                </pic:pic>
+              </a:graphicData>
+            </a:graphic>
+          </wp:inline>
+        </w:drawing>
+      </w:r>
+    </w:p>
+    <w:p>
+      <w:pPr>
+        <w:pStyle w:val="BodyText"/>
+        <w:jc w:val="center"/>
+      </w:pPr>
+      <w:r>
+        <w:t xml:space="preserve">Рисунок – Исходный код скрипта для тестирования корректности работы разработанного эмулятора ядра </w:t>
+      </w:r>
+      <w:r>
+        <w:rPr>
+          <w:lang w:val="en-US"/>
+        </w:rPr>
+        <w:t>MIPS</w:t>
+      </w:r>
+    </w:p>
+    <w:p>
+      <w:pPr>
+        <w:pStyle w:val="BodyText"/>
+      </w:pPr>
+      <w:r>
+        <w:t xml:space="preserve"> </w:t>
+      </w:r>
+      <w:r>
+        <w:t>Алгоритм работы скрипта заключается в последовательном запуске каждого из тестовых случаев в разработанном эмуляторе «</w:t>
+      </w:r>
+      <w:r>
+        <w:rPr>
+          <w:lang w:val="en-US"/>
+        </w:rPr>
+        <w:t>Rush</w:t>
+      </w:r>
+      <w:r>
+        <w:t>», а затем в эмуляторе «</w:t>
+      </w:r>
+      <w:r>
+        <w:rPr>
+          <w:lang w:val="en-US"/>
+        </w:rPr>
+        <w:t>SPIM</w:t>
+      </w:r>
+      <w:r>
+        <w:t>». После чего происходит сравнение результата, который выдал эмулятор пользователю в консоль после выполнения тестового ПО. В случае несовпадения результатов будет выведено сообщение об ошибке в тестируемом в данный момент ПО. Таким образом можно выявить ошибки в процессе декодирования и выполнения инструкций, и как следствие в базовых процессах, необходимых для выполнения реального ПО.</w:t>
+      </w:r>
+    </w:p>
+    <w:p>
+      <w:pPr>
+        <w:pStyle w:val="BodyText"/>
+      </w:pPr>
+      <w:r>
+        <w:t xml:space="preserve"> В результате проведенного тестирования корректности выполнения был сделан вывод о том, что эмулятор обладает достаточным уровнем </w:t>
+      </w:r>
+      <w:r>
+        <w:lastRenderedPageBreak/>
+        <w:t>соответствия архитектуре набора команд MIPS32</w:t>
+      </w:r>
+      <w:r>
+        <w:t xml:space="preserve"> для выполнения задач работы. Выявленные ошибки были устранены, выполнение ПО в эмуляторе «</w:t>
+      </w:r>
+      <w:r>
+        <w:rPr>
+          <w:lang w:val="en-US"/>
+        </w:rPr>
+        <w:t>Rush</w:t>
+      </w:r>
+      <w:r>
+        <w:t>» выдает такой-же результат, как и в эмуляторе «</w:t>
+      </w:r>
+      <w:r>
+        <w:rPr>
+          <w:lang w:val="en-US"/>
+        </w:rPr>
+        <w:t>SPIM</w:t>
+      </w:r>
+      <w:r>
+        <w:t>»</w:t>
+      </w:r>
+      <w:r>
+        <w:t>.</w:t>
+      </w:r>
+      <w:r>
+        <w:t xml:space="preserve"> Таким образом необходимая корректность выполнения реализованного набора инструкций достигнута.</w:t>
+      </w:r>
+    </w:p>
+    <w:p>
+      <w:pPr>
+        <w:pStyle w:val="BodyText"/>
+      </w:pPr>
+      <w:r>
+        <w:t>Тестирование является неотъемлемой частью процесса разработки ПО. Оно позволяет обеспечить высокое качество продукта</w:t>
+      </w:r>
+      <w:r>
+        <w:t xml:space="preserve"> и</w:t>
+      </w:r>
+      <w:r>
+        <w:t xml:space="preserve"> снизить. В результате </w:t>
+      </w:r>
+      <w:r>
+        <w:t xml:space="preserve">можно </w:t>
+      </w:r>
+      <w:r>
+        <w:t>снизить затраты на поддержку и обслуживание</w:t>
+      </w:r>
+      <w:r>
+        <w:t xml:space="preserve"> разработанного решения</w:t>
+      </w:r>
+      <w:r>
+        <w:t>.</w:t>
+      </w:r>
+      <w:r>
+        <w:t xml:space="preserve"> </w:t>
+      </w:r>
+      <w:r>
+        <w:t>Таким образом, тестирование эмулятора ядра MIPS является важным этапом разработки программного обеспечения. Оно позволяет убедиться в том, что эмулятор работает корректно и соответствует требованиям пользователей.</w:t>
+      </w:r>
+    </w:p>
+    <w:p/>
+    <w:p>
+      <w:pPr>
+        <w:rPr>
+          <w:rFonts w:cs="Times New Roman"/>
+          <w:color w:val="000000" w:themeColor="text1"/>
+          <w:szCs w:val="28"/>
+        </w:rPr>
+      </w:pPr>
+      <w:r>
+        <w:rPr>
+          <w:rFonts w:cs="Times New Roman"/>
+          <w:color w:val="000000" w:themeColor="text1"/>
+          <w:szCs w:val="28"/>
+        </w:rPr>
+        <w:br w:type="page"/>
+      </w:r>
+    </w:p>
+    <w:p>
+      <w:pPr>
+        <w:pStyle w:val="Heading1"/>
+      </w:pPr>
+      <w:bookmarkStart w:id="5" w:name="_Toc165390131"/>
+      <w:r>
+        <w:lastRenderedPageBreak/>
+        <w:t>3 ПОСЕЩЕНИЕ ЗАЩИТЫ КАНДИДАТСКОЙ ДИССЕРТАЦИИ</w:t>
+      </w:r>
+      <w:bookmarkEnd w:id="5"/>
+    </w:p>
+    <w:p>
+      <w:pPr>
+        <w:ind w:firstLine="708"/>
+      </w:pPr>
+      <w:r>
+        <w:t>Защита диссертации кандидата технических наук – это одно из самых важных событий в жизни ученого, которое имеет огромное значение для его карьеры и научного статуса. Следует отметить, что процесс защиты диссертации является сложным и ответственным этапом, который требует от кандидата тщательной подготовки и глубоких знаний в выбранной области.</w:t>
+      </w:r>
+    </w:p>
+    <w:p>
+      <w:pPr>
+        <w:ind w:firstLine="708"/>
+      </w:pPr>
+      <w:r>
+        <w:t xml:space="preserve">Процесс защиты кандидатской диссертации состоит из нескольких этапов. Перед проведением защиты кандидат должен пройти ряд экзаменов, включая проверку знаний по истории и философии науки, иностранному языку и специализированным предметам </w:t>
+      </w:r>
+      <w:r>
+        <w:t>(так называемый кандидатский минимум)</w:t>
+      </w:r>
+      <w:r>
+        <w:t>.</w:t>
+      </w:r>
+    </w:p>
+    <w:p>
+      <w:pPr>
+        <w:ind w:firstLine="708"/>
+      </w:pPr>
+      <w:r>
+        <w:t>Далее опубликовывается автореферат диссертации, который распространяется за два месяца до защиты по крупным научным библиотекам и университетам России, а также членам диссертационного совета и экспертам в соответствующей области. Кроме того, тексты диссертации и автореферата выкладываются на веб-сайте учреждения, создавшего диссертационный совет, который принял диссертацию к защите.</w:t>
+      </w:r>
+    </w:p>
+    <w:p>
+      <w:pPr>
+        <w:ind w:firstLine="708"/>
+      </w:pPr>
+      <w:r>
+        <w:t>Сам</w:t>
+      </w:r>
+      <w:r>
+        <w:t xml:space="preserve">а </w:t>
+      </w:r>
+      <w:r>
+        <w:t>диссертация также за два месяца до защиты становится общедоступной в библиотеке учреждения, где будет проходить защита, а также</w:t>
+      </w:r>
+      <w:r>
+        <w:t xml:space="preserve"> отправляется</w:t>
+      </w:r>
+      <w:r>
+        <w:t xml:space="preserve"> двум официальным оппонентам, которые предварительно подготовляют и затем в день защиты представляют свой отзыв. Оппоненты не могут иметь каких-либо связей по соавторству или месту работы с кандидатом; кроме того, один из оппонентов должен быть доктором наук.</w:t>
+      </w:r>
+    </w:p>
+    <w:p>
+      <w:pPr>
+        <w:ind w:firstLine="708"/>
+      </w:pPr>
+      <w:r>
+        <w:t xml:space="preserve">Во время самой защиты кандидат представляет результаты своей диссертационной работы, отвечает на вопросы членов диссертационного совета по своему выступлению, диссертации и автореферату. Затем читаются отзывы представляющей организации и других экспертов, а также </w:t>
+      </w:r>
+      <w:r>
+        <w:t>соискатель отвечает</w:t>
+      </w:r>
+      <w:r>
+        <w:t xml:space="preserve"> на замечания, высказанные в этих отзывах. После этого выступают официальные оппоненты, за которыми следуют ответы на их вопросы и </w:t>
+      </w:r>
+      <w:r>
+        <w:lastRenderedPageBreak/>
+        <w:t>замечания. После этого происходит свободная дискуссия, в ходе которой могут выступить все присутствующие. После чего кандидат отвечает на вопросы и замечания, высказанные в ходе этой дискуссии, и производится закрытое голосование, в котором участвуют только члены диссертационного совета.</w:t>
+      </w:r>
+      <w:r>
+        <w:t xml:space="preserve"> В результате голосования определяется, присуждать ли соискателю степень кандидата наук.</w:t>
+      </w:r>
+    </w:p>
+    <w:p>
+      <w:pPr>
+        <w:ind w:firstLine="708"/>
+      </w:pPr>
+      <w:r>
+        <w:t>На посещенной защите Терехов В.В. защищал диссертации на соискание ученой степени кандидата технических наук по теме «Автоматизация проектирования фрактальных микросистем электростатического типа, устойчивых к воздействию тяжёлых заряженных частиц». Цель работы состояла в разработке и исследовании методов и алгоритмов компьютерного моделирования радиационной стойкости, электрических и механических характеристик ФМЭМС электростатического типа и их программной реализации.</w:t>
+      </w:r>
+    </w:p>
+    <w:p>
+      <w:pPr>
+        <w:ind w:firstLine="708"/>
+      </w:pPr>
+      <w:r>
+        <w:t>Для достижения поставленных целей были решены следующие задачи:</w:t>
+      </w:r>
+    </w:p>
+    <w:p>
+      <w:pPr>
+        <w:pStyle w:val="ListParagraph"/>
+        <w:numPr>
+          <w:ilvl w:val="0"/>
+          <w:numId w:val="3"/>
+        </w:numPr>
+        <w:ind w:left="0" w:firstLine="720"/>
+      </w:pPr>
+      <w:r>
+        <w:t>Анализ существующих подходов и алгоритмов компьютерного моделирования воздействий тяжёлых заряженных частиц на фрактальные МЭМС электростатического типа.</w:t>
+      </w:r>
+    </w:p>
+    <w:p>
+      <w:pPr>
+        <w:pStyle w:val="ListParagraph"/>
+        <w:numPr>
+          <w:ilvl w:val="0"/>
+          <w:numId w:val="3"/>
+        </w:numPr>
+        <w:ind w:left="0" w:firstLine="720"/>
+      </w:pPr>
+      <w:r>
+        <w:t>Разработка и исследование алгоритмов компьютерного моделирования стойкости одиночных и распределённых ФМЭМС электростатического типа, к воздействию тяжёлых заряженных частиц (ТЗЧ).</w:t>
+      </w:r>
+    </w:p>
+    <w:p>
+      <w:pPr>
+        <w:pStyle w:val="ListParagraph"/>
+        <w:numPr>
+          <w:ilvl w:val="0"/>
+          <w:numId w:val="3"/>
+        </w:numPr>
+        <w:ind w:left="0" w:firstLine="720"/>
+      </w:pPr>
+      <w:r>
+        <w:t>Разработка и исследование алгоритмов компьютерного моделирования механических характеристик фрактальных МЭМС электростатического типа.</w:t>
+      </w:r>
+    </w:p>
+    <w:p>
+      <w:pPr>
+        <w:pStyle w:val="ListParagraph"/>
+        <w:numPr>
+          <w:ilvl w:val="0"/>
+          <w:numId w:val="3"/>
+        </w:numPr>
+        <w:ind w:left="0" w:firstLine="720"/>
+      </w:pPr>
+      <w:r>
+        <w:t>Разработка и исследование алгоритма генерации топологии электростатических ФМЭМС по заданным электрическим характеристикам.</w:t>
+      </w:r>
+    </w:p>
+    <w:p>
+      <w:pPr>
+        <w:pStyle w:val="ListParagraph"/>
+        <w:numPr>
+          <w:ilvl w:val="0"/>
+          <w:numId w:val="3"/>
+        </w:numPr>
+        <w:ind w:left="0" w:firstLine="720"/>
+      </w:pPr>
+      <w:r>
+        <w:t>Исследование способов снижения вычислительных затрат при компьютерном моделировании стойкости фрактальных микросистем электростатического типа к воздействию тяжёлых заряженных частиц.</w:t>
+      </w:r>
+    </w:p>
+    <w:p>
+      <w:pPr>
+        <w:ind w:firstLine="708"/>
+      </w:pPr>
+      <w:r>
+        <w:lastRenderedPageBreak/>
+        <w:t>В первой главе диссертации представлен аналитический обзор существующих методов компьютерного моделирования, которые могут быть использованы для анализа радиационной стойкости МЭМС. Приведены алгоритмы, которые применяются для решения задач компьютерного моделирования радиационной стойкости микросистем.</w:t>
+      </w:r>
+    </w:p>
+    <w:p>
+      <w:pPr>
+        <w:ind w:firstLine="708"/>
+      </w:pPr>
+      <w:r>
+        <w:t>Во второй главе приведены разработанные алгоритмы компьютерного моделирования устойчивости одиночных фрактальных МЭМС электростатического типа к попаданию тяжёлых заряженных частиц на примере отдельных элементов ёмкостного типа. Для компьютерного моделирования воздействия тяжёлых заряженных частиц на микросистемы в САПР Sentaurus TCAD были разработаны модели ёмкостных элементов ФМЭМС.</w:t>
+      </w:r>
+    </w:p>
+    <w:p>
+      <w:pPr>
+        <w:ind w:firstLine="708"/>
+      </w:pPr>
+    </w:p>
+    <w:p>
+      <w:pPr>
+        <w:ind w:firstLine="708"/>
+        <w:jc w:val="center"/>
+      </w:pPr>
+      <w:r>
+        <w:rPr>
+          <w:noProof/>
+        </w:rPr>
+        <w:drawing>
+          <wp:inline distT="0" distB="0" distL="0" distR="0" wp14:anchorId="69E43294" wp14:editId="02BB15A5">
+            <wp:extent cx="4943475" cy="1574197"/>
+            <wp:effectExtent l="0" t="0" r="0" b="6985"/>
+            <wp:docPr id="2" name="Picture 2"/>
+            <wp:cNvGraphicFramePr>
+              <a:graphicFrameLocks xmlns:a="http://schemas.openxmlformats.org/drawingml/2006/main" noChangeAspect="1"/>
+            </wp:cNvGraphicFramePr>
+            <a:graphic xmlns:a="http://schemas.openxmlformats.org/drawingml/2006/main">
+              <a:graphicData uri="http://schemas.openxmlformats.org/drawingml/2006/picture">
+                <pic:pic xmlns:pic="http://schemas.openxmlformats.org/drawingml/2006/picture">
+                  <pic:nvPicPr>
+                    <pic:cNvPr id="1" name=""/>
+                    <pic:cNvPicPr/>
+                  </pic:nvPicPr>
+                  <pic:blipFill>
+                    <a:blip r:embed="rId11"/>
+                    <a:stretch>
+                      <a:fillRect/>
+                    </a:stretch>
+                  </pic:blipFill>
+                  <pic:spPr>
+                    <a:xfrm>
+                      <a:off x="0" y="0"/>
                       <a:ext cx="4950076" cy="1576299"/>
                     </a:xfrm>
                     <a:prstGeom prst="rect">
@@ -4085,15 +4380,7 @@
         <w:ind w:firstLine="708"/>
       </w:pPr>
       <w:r>
-        <w:t xml:space="preserve">НОЦ ФМН — научно-образовательный центр, реализующий совместные прикладные работы с институтами РАН, широким спектром отраслевых предприятий Российской Федерации и зарубежными партнерами. Является ключевой площадкой научных и инженерных открытий, обеспечивающих прогресс в квантовых технологиях, </w:t>
-      </w:r>
-      <w:proofErr w:type="spellStart"/>
-      <w:r>
-        <w:t>нанофотонике</w:t>
-      </w:r>
-      <w:proofErr w:type="spellEnd"/>
-      <w:r>
-        <w:t>, биотехнологиях и перспективных специальных разработках.</w:t>
+        <w:t>НОЦ ФМН — научно-образовательный центр, реализующий совместные прикладные работы с институтами РАН, широким спектром отраслевых предприятий Российской Федерации и зарубежными партнерами. Является ключевой площадкой научных и инженерных открытий, обеспечивающих прогресс в квантовых технологиях, нанофотонике, биотехнологиях и перспективных специальных разработках.</w:t>
       </w:r>
     </w:p>
     <w:p>
@@ -4101,47 +4388,7 @@
         <w:ind w:firstLine="708"/>
       </w:pPr>
       <w:r>
-        <w:t>В кооперации с ведущими мировыми командами научно-образовательный центр «Функциональные Микро/</w:t>
-      </w:r>
-      <w:proofErr w:type="spellStart"/>
-      <w:r>
-        <w:t>Наносистемы</w:t>
-      </w:r>
-      <w:proofErr w:type="spellEnd"/>
-      <w:r>
-        <w:t xml:space="preserve">» проводит масштабные прикладные исследования в области разработки технологий на основе последних открытий науки и техники: сверхпроводниковые квантовые компьютеры, однофотонные источники и детекторы излучения, высокоскоростные оптоэлектронные преобразователи и системы передачи данных, устройства </w:t>
-      </w:r>
-      <w:proofErr w:type="spellStart"/>
-      <w:r>
-        <w:t>наноплазмоники</w:t>
-      </w:r>
-      <w:proofErr w:type="spellEnd"/>
-      <w:r>
-        <w:t xml:space="preserve">, включая новые типы </w:t>
-      </w:r>
-      <w:proofErr w:type="spellStart"/>
-      <w:r>
-        <w:t>нанолазеров</w:t>
-      </w:r>
-      <w:proofErr w:type="spellEnd"/>
-      <w:r>
-        <w:t xml:space="preserve">, линейно-оптические фотонные интегральные схемы, биологические сенсоры и датчики сред, а также </w:t>
-      </w:r>
-      <w:proofErr w:type="spellStart"/>
-      <w:r>
-        <w:t>биоаналитические</w:t>
-      </w:r>
-      <w:proofErr w:type="spellEnd"/>
-      <w:r>
-        <w:t xml:space="preserve"> </w:t>
-      </w:r>
-      <w:proofErr w:type="spellStart"/>
-      <w:r>
-        <w:t>микрофлюидные</w:t>
-      </w:r>
-      <w:proofErr w:type="spellEnd"/>
-      <w:r>
-        <w:t xml:space="preserve"> платформы типа «лаборатория-на-чипе».</w:t>
+        <w:t>В кооперации с ведущими мировыми командами научно-образовательный центр «Функциональные Микро/Наносистемы» проводит масштабные прикладные исследования в области разработки технологий на основе последних открытий науки и техники: сверхпроводниковые квантовые компьютеры, однофотонные источники и детекторы излучения, высокоскоростные оптоэлектронные преобразователи и системы передачи данных, устройства наноплазмоники, включая новые типы нанолазеров, линейно-оптические фотонные интегральные схемы, биологические сенсоры и датчики сред, а также биоаналитические микрофлюидные платформы типа «лаборатория-на-чипе».</w:t>
       </w:r>
     </w:p>
     <w:p>
@@ -4201,15 +4448,7 @@
         <w:ind w:firstLine="708"/>
       </w:pPr>
       <w:r>
-        <w:t>На дне открытых дверей рассказано о создании научно-образовательного центра Функциональные Микро/</w:t>
-      </w:r>
-      <w:proofErr w:type="spellStart"/>
-      <w:r>
-        <w:t>Наносистемы</w:t>
-      </w:r>
-      <w:proofErr w:type="spellEnd"/>
-      <w:r>
-        <w:t>, который стал межфакультетским технологическим центром, направленным на проведение научно-исследовательских и опытно-конструкторских разработок совместно с ведущими институтами РАН, а также медицинскими, приборостроительными, машиностроительными и другими отраслевыми предприятиями.</w:t>
+        <w:t>На дне открытых дверей рассказано о создании научно-образовательного центра Функциональные Микро/Наносистемы, который стал межфакультетским технологическим центром, направленным на проведение научно-исследовательских и опытно-конструкторских разработок совместно с ведущими институтами РАН, а также медицинскими, приборостроительными, машиностроительными и другими отраслевыми предприятиями.</w:t>
       </w:r>
     </w:p>
     <w:p>
@@ -4217,23 +4456,7 @@
         <w:ind w:firstLine="708"/>
       </w:pPr>
       <w:r>
-        <w:t xml:space="preserve">Проведена презентация различных направлений, в которых работает НОЦ ФМН. Основными направлениями являются </w:t>
-      </w:r>
-      <w:proofErr w:type="spellStart"/>
-      <w:r>
-        <w:t>нанофотоника</w:t>
-      </w:r>
-      <w:proofErr w:type="spellEnd"/>
-      <w:r>
-        <w:t xml:space="preserve"> и оптика, </w:t>
-      </w:r>
-      <w:proofErr w:type="spellStart"/>
-      <w:r>
-        <w:t>бионанотехнологии</w:t>
-      </w:r>
-      <w:proofErr w:type="spellEnd"/>
-      <w:r>
-        <w:t>, МЭМС/НЭМС и альтернативная энергетика.</w:t>
+        <w:t>Проведена презентация различных направлений, в которых работает НОЦ ФМН. Основными направлениями являются нанофотоника и оптика, бионанотехнологии, МЭМС/НЭМС и альтернативная энергетика.</w:t>
       </w:r>
     </w:p>
     <w:p>
@@ -4274,7 +4497,7 @@
                     </pic:cNvPicPr>
                   </pic:nvPicPr>
                   <pic:blipFill>
-                    <a:blip r:embed="rId10" cstate="print">
+                    <a:blip r:embed="rId12" cstate="print">
                       <a:extLst>
                         <a:ext uri="{28A0092B-C50C-407E-A947-70E740481C1C}">
                           <a14:useLocalDpi xmlns:a14="http://schemas.microsoft.com/office/drawing/2010/main" val="0"/>
@@ -4320,15 +4543,7 @@
         <w:ind w:firstLine="708"/>
       </w:pPr>
       <w:r>
-        <w:t xml:space="preserve">Направление </w:t>
-      </w:r>
-      <w:proofErr w:type="spellStart"/>
-      <w:r>
-        <w:t>нанофотоника</w:t>
-      </w:r>
-      <w:proofErr w:type="spellEnd"/>
-      <w:r>
-        <w:t xml:space="preserve"> и оптика занимается различными исследованиями и разработкой, которые нацелены на создание фотонных устройств с уникальными характеристиками или совершенно новыми функциональными возможностями. В этих устройствах эффекты концентрации и управления полями, обусловленные новыми оптическими явлениями, реализуют механизмы управления взаимодействием света с веществом.</w:t>
+        <w:t>Направление нанофотоника и оптика занимается различными исследованиями и разработкой, которые нацелены на создание фотонных устройств с уникальными характеристиками или совершенно новыми функциональными возможностями. В этих устройствах эффекты концентрации и управления полями, обусловленные новыми оптическими явлениями, реализуют механизмы управления взаимодействием света с веществом.</w:t>
       </w:r>
     </w:p>
     <w:p>
@@ -4336,59 +4551,14 @@
         <w:ind w:firstLine="708"/>
       </w:pPr>
       <w:r>
-        <w:t xml:space="preserve">Направление </w:t>
-      </w:r>
-      <w:proofErr w:type="spellStart"/>
-      <w:r>
-        <w:t>бионанотехнологий</w:t>
-      </w:r>
-      <w:proofErr w:type="spellEnd"/>
-      <w:r>
-        <w:t xml:space="preserve"> занимается расширением спектра </w:t>
-      </w:r>
-      <w:proofErr w:type="spellStart"/>
-      <w:r>
-        <w:t>биоаналитических</w:t>
-      </w:r>
-      <w:proofErr w:type="spellEnd"/>
-      <w:r>
-        <w:t xml:space="preserve"> методов, основанных на комплексном использовании </w:t>
-      </w:r>
-      <w:proofErr w:type="spellStart"/>
-      <w:r>
-        <w:t>биосенсорных</w:t>
-      </w:r>
-      <w:proofErr w:type="spellEnd"/>
-      <w:r>
-        <w:t xml:space="preserve"> и </w:t>
-      </w:r>
-      <w:proofErr w:type="spellStart"/>
-      <w:r>
-        <w:t>микрофлюидных</w:t>
-      </w:r>
-      <w:proofErr w:type="spellEnd"/>
-      <w:r>
-        <w:t xml:space="preserve"> систем.</w:t>
+        <w:t>Направление бионанотехнологий занимается расширением спектра биоаналитических методов, основанных на комплексном использовании биосенсорных и микрофлюидных систем.</w:t>
       </w:r>
       <w:r>
         <w:t xml:space="preserve"> </w:t>
       </w:r>
       <w:r>
-        <w:t xml:space="preserve">Перспективные разработки НОЦ ФМН сегодня нацелены на создание нового поколения </w:t>
-      </w:r>
-      <w:proofErr w:type="spellStart"/>
-      <w:r>
-        <w:t>биоаналитических</w:t>
-      </w:r>
-      <w:proofErr w:type="spellEnd"/>
-      <w:r>
-        <w:t xml:space="preserve"> приборов – лабораторий-на-чипе и устройств персонифицированной медицины, которые позволят существенно сократить объемы проб и дорогостоящих реагентов, увеличить скорость анализов, расширить спектр детектируемых </w:t>
-      </w:r>
-      <w:proofErr w:type="spellStart"/>
-      <w:r>
-        <w:t>биомаркеров</w:t>
-      </w:r>
-      <w:proofErr w:type="spellEnd"/>
+        <w:t>Перспективные разработки НОЦ ФМН сегодня нацелены на создание нового поколения биоаналитических приборов – лабораторий-на-чипе и устройств персонифицированной медицины, которые позволят существенно сократить объемы проб и дорогостоящих реагентов, увеличить скорость анализов, расширить спектр детектируемых биомаркеров</w:t>
+      </w:r>
       <w:r>
         <w:t>.</w:t>
       </w:r>
@@ -4403,14 +4573,9 @@
       <w:r>
         <w:t xml:space="preserve"> </w:t>
       </w:r>
-      <w:proofErr w:type="spellStart"/>
       <w:r>
         <w:lastRenderedPageBreak/>
-        <w:t>актуаторов</w:t>
-      </w:r>
-      <w:proofErr w:type="spellEnd"/>
-      <w:r>
-        <w:t>, объединенных в единую сеть посредством различных каналов связи</w:t>
+        <w:t>актуаторов, объединенных в единую сеть посредством различных каналов связи</w:t>
       </w:r>
     </w:p>
     <w:p>
@@ -4418,31 +4583,7 @@
         <w:ind w:firstLine="708"/>
       </w:pPr>
       <w:r>
-        <w:t xml:space="preserve">По сравнению с прошлым годом в НОЦ ФМН удалось повысить качество разрабатываемых </w:t>
-      </w:r>
-      <w:proofErr w:type="spellStart"/>
-      <w:r>
-        <w:t>кубитов</w:t>
-      </w:r>
-      <w:proofErr w:type="spellEnd"/>
-      <w:r>
-        <w:t xml:space="preserve"> на порядок. Качество </w:t>
-      </w:r>
-      <w:proofErr w:type="spellStart"/>
-      <w:r>
-        <w:t>кубитов</w:t>
-      </w:r>
-      <w:proofErr w:type="spellEnd"/>
-      <w:r>
-        <w:t xml:space="preserve"> стало сравнимо с лучшими мировыми лабораториями, занимающимися исследованиями в данной сфере. Под параметром качества понимается время релаксации и когерентность у </w:t>
-      </w:r>
-      <w:proofErr w:type="spellStart"/>
-      <w:r>
-        <w:t>кубитов</w:t>
-      </w:r>
-      <w:proofErr w:type="spellEnd"/>
-      <w:r>
-        <w:t>. Визуализация достижений в данной области представлена на рисунке.</w:t>
+        <w:t>По сравнению с прошлым годом в НОЦ ФМН удалось повысить качество разрабатываемых кубитов на порядок. Качество кубитов стало сравнимо с лучшими мировыми лабораториями, занимающимися исследованиями в данной сфере. Под параметром качества понимается время релаксации и когерентность у кубитов. Визуализация достижений в данной области представлена на рисунке.</w:t>
       </w:r>
     </w:p>
     <w:p>
@@ -4471,7 +4612,7 @@
                     </pic:cNvPicPr>
                   </pic:nvPicPr>
                   <pic:blipFill>
-                    <a:blip r:embed="rId11" cstate="print">
+                    <a:blip r:embed="rId13" cstate="print">
                       <a:extLst>
                         <a:ext uri="{28A0092B-C50C-407E-A947-70E740481C1C}">
                           <a14:useLocalDpi xmlns:a14="http://schemas.microsoft.com/office/drawing/2010/main" val="0"/>
@@ -4508,21 +4649,8 @@
         <w:ind w:firstLine="708"/>
         <w:jc w:val="center"/>
       </w:pPr>
-      <w:proofErr w:type="gramStart"/>
-      <w:r>
-        <w:t>Рисунок  -</w:t>
-      </w:r>
-      <w:proofErr w:type="gramEnd"/>
-      <w:r>
-        <w:t xml:space="preserve"> Достижения НОЦ ФМН в области разработки </w:t>
-      </w:r>
-      <w:proofErr w:type="spellStart"/>
-      <w:r>
-        <w:t>кубитов</w:t>
-      </w:r>
-      <w:proofErr w:type="spellEnd"/>
-      <w:r>
-        <w:t xml:space="preserve"> за прошедший год</w:t>
+      <w:r>
+        <w:t>Рисунок  - Достижения НОЦ ФМН в области разработки кубитов за прошедший год</w:t>
       </w:r>
     </w:p>
     <w:p>
@@ -4533,23 +4661,7 @@
         <w:t>Из нововведений также был</w:t>
       </w:r>
       <w:r>
-        <w:t xml:space="preserve">о презентовано одно из зданий нового кампуса МГТУ им. Баумана, в который планируется переезд НОЦ ФМН после завершения строительства. Здание называется </w:t>
-      </w:r>
-      <w:proofErr w:type="spellStart"/>
-      <w:r>
-        <w:t>Квантум</w:t>
-      </w:r>
-      <w:proofErr w:type="spellEnd"/>
-      <w:r>
-        <w:t xml:space="preserve"> Парк и в нем будет размещен не только НОЦ ФМН, </w:t>
-      </w:r>
-      <w:proofErr w:type="gramStart"/>
-      <w:r>
-        <w:t>и</w:t>
-      </w:r>
-      <w:proofErr w:type="gramEnd"/>
-      <w:r>
-        <w:t xml:space="preserve"> но другие НОЦ со смежными сферами исследовательских интересов. </w:t>
+        <w:t xml:space="preserve">о презентовано одно из зданий нового кампуса МГТУ им. Баумана, в который планируется переезд НОЦ ФМН после завершения строительства. Здание называется Квантум Парк и в нем будет размещен не только НОЦ ФМН, и но другие НОЦ со смежными сферами исследовательских интересов. </w:t>
       </w:r>
       <w:r>
         <w:t xml:space="preserve">Внешний вид нового здания НОЦ ФМН представлен на рисунке. </w:t>
@@ -4558,20 +4670,7 @@
     <w:p>
       <w:r>
         <w:tab/>
-        <w:t xml:space="preserve">Также вместе с новым корпусом было представлено новое направление, которое будет развивать в НОЦ ФМН. Данное направление называется </w:t>
-      </w:r>
-      <w:proofErr w:type="spellStart"/>
-      <w:r>
-        <w:t>Шухов.</w:t>
-      </w:r>
-      <w:proofErr w:type="gramStart"/>
-      <w:r>
-        <w:t>Атом</w:t>
-      </w:r>
-      <w:proofErr w:type="spellEnd"/>
-      <w:proofErr w:type="gramEnd"/>
-      <w:r>
-        <w:t xml:space="preserve"> и оно будет заниматься</w:t>
+        <w:t>Также вместе с новым корпусом было представлено новое направление, которое будет развивать в НОЦ ФМН. Данное направление называется Шухов.Атом и оно будет заниматься</w:t>
       </w:r>
       <w:r>
         <w:t xml:space="preserve"> прецизионной</w:t>
@@ -4610,7 +4709,7 @@
                     </pic:cNvPicPr>
                   </pic:nvPicPr>
                   <pic:blipFill>
-                    <a:blip r:embed="rId12">
+                    <a:blip r:embed="rId14">
                       <a:extLst>
                         <a:ext uri="{28A0092B-C50C-407E-A947-70E740481C1C}">
                           <a14:useLocalDpi xmlns:a14="http://schemas.microsoft.com/office/drawing/2010/main" val="0"/>
@@ -4647,15 +4746,7 @@
         <w:jc w:val="center"/>
       </w:pPr>
       <w:r>
-        <w:t xml:space="preserve">Рисунок – Новый корпус </w:t>
-      </w:r>
-      <w:proofErr w:type="spellStart"/>
-      <w:r>
-        <w:t>Квантум</w:t>
-      </w:r>
-      <w:proofErr w:type="spellEnd"/>
-      <w:r>
-        <w:t xml:space="preserve"> Парк</w:t>
+        <w:t>Рисунок – Новый корпус Квантум Парк</w:t>
       </w:r>
     </w:p>
     <w:p>
@@ -4670,15 +4761,7 @@
     <w:p>
       <w:r>
         <w:tab/>
-        <w:t xml:space="preserve">Также в презентациях появился список доступных вакансий по каждому из направлений. Был представлен обширный список вакансий. Это связано с практически полным отсутствием специалистов в данной области на рынке труда, а также с расширением НОЦ ФМН за счет переезда в новый корпус </w:t>
-      </w:r>
-      <w:proofErr w:type="spellStart"/>
-      <w:r>
-        <w:t>Квантум</w:t>
-      </w:r>
-      <w:proofErr w:type="spellEnd"/>
-      <w:r>
-        <w:t xml:space="preserve"> Парка. </w:t>
+        <w:t xml:space="preserve">Также в презентациях появился список доступных вакансий по каждому из направлений. Был представлен обширный список вакансий. Это связано с практически полным отсутствием специалистов в данной области на рынке труда, а также с расширением НОЦ ФМН за счет переезда в новый корпус Квантум Парка. </w:t>
       </w:r>
     </w:p>
     <w:p>
@@ -4717,7 +4800,7 @@
                     </pic:cNvPicPr>
                   </pic:nvPicPr>
                   <pic:blipFill>
-                    <a:blip r:embed="rId13" cstate="print">
+                    <a:blip r:embed="rId15" cstate="print">
                       <a:extLst>
                         <a:ext uri="{28A0092B-C50C-407E-A947-70E740481C1C}">
                           <a14:useLocalDpi xmlns:a14="http://schemas.microsoft.com/office/drawing/2010/main" val="0"/>
@@ -4762,15 +4845,7 @@
         <w:ind w:firstLine="708"/>
       </w:pPr>
       <w:r>
-        <w:t xml:space="preserve">НОЦ ФМН является ключевой площадкой научных и инженерных открытий, обеспечивающих прогресс в квантовых технологиях, </w:t>
-      </w:r>
-      <w:proofErr w:type="spellStart"/>
-      <w:r>
-        <w:t>нанофотонике</w:t>
-      </w:r>
-      <w:proofErr w:type="spellEnd"/>
-      <w:r>
-        <w:t>, биотехнологиях и перспективных специальных разработках. НОЦ предлагает интересную работу молодым ученым, которые хотят двигать микро и наноэлектронику вперед и изучать что-то совершенно новое, чего никто в мире не делал до этого.</w:t>
+        <w:t>НОЦ ФМН является ключевой площадкой научных и инженерных открытий, обеспечивающих прогресс в квантовых технологиях, нанофотонике, биотехнологиях и перспективных специальных разработках. НОЦ предлагает интересную работу молодым ученым, которые хотят двигать микро и наноэлектронику вперед и изучать что-то совершенно новое, чего никто в мире не делал до этого.</w:t>
       </w:r>
       <w:r>
         <w:br w:type="page"/>
@@ -4795,31 +4870,7 @@
         <w:ind w:firstLine="708"/>
       </w:pPr>
       <w:r>
-        <w:t>«</w:t>
-      </w:r>
-      <w:proofErr w:type="spellStart"/>
-      <w:r>
-        <w:t>ЭкспоЭлектроника</w:t>
-      </w:r>
-      <w:proofErr w:type="spellEnd"/>
-      <w:r>
-        <w:t xml:space="preserve">» (англ. </w:t>
-      </w:r>
-      <w:proofErr w:type="spellStart"/>
-      <w:r>
-        <w:t>ExpoElectronica</w:t>
-      </w:r>
-      <w:proofErr w:type="spellEnd"/>
-      <w:r>
-        <w:t xml:space="preserve">) — самая крупная по количеству и самая представительная по составу участников в России и Восточной Европе Международная выставка электронных компонентов, модулей и комплектующих во всех номинациях Общероссийского рейтинга выставок 2017-2018 гг. совместно с выставкой </w:t>
-      </w:r>
-      <w:proofErr w:type="spellStart"/>
-      <w:r>
-        <w:t>ElectronTechExpo</w:t>
-      </w:r>
-      <w:proofErr w:type="spellEnd"/>
-      <w:r>
-        <w:t>. Она охватывает полный цикл производства электроники и является неизменным местом встречи для лидеров индустрии</w:t>
+        <w:t>«ЭкспоЭлектроника» (англ. ExpoElectronica) — самая крупная по количеству и самая представительная по составу участников в России и Восточной Европе Международная выставка электронных компонентов, модулей и комплектующих во всех номинациях Общероссийского рейтинга выставок 2017-2018 гг. совместно с выставкой ElectronTechExpo. Она охватывает полный цикл производства электроники и является неизменным местом встречи для лидеров индустрии</w:t>
       </w:r>
       <w:r>
         <w:t>.</w:t>
@@ -4904,7 +4955,7 @@
                     </pic:cNvPicPr>
                   </pic:nvPicPr>
                   <pic:blipFill>
-                    <a:blip r:embed="rId14" cstate="print">
+                    <a:blip r:embed="rId16" cstate="print">
                       <a:extLst>
                         <a:ext uri="{28A0092B-C50C-407E-A947-70E740481C1C}">
                           <a14:useLocalDpi xmlns:a14="http://schemas.microsoft.com/office/drawing/2010/main" val="0"/>
@@ -4977,13 +5028,8 @@
         <w:t>«</w:t>
       </w:r>
       <w:r>
-        <w:t xml:space="preserve">Микросхема интегральная К1948ВК018 MIK32 </w:t>
-      </w:r>
-      <w:proofErr w:type="spellStart"/>
-      <w:r>
-        <w:t>Amur</w:t>
-      </w:r>
-      <w:proofErr w:type="spellEnd"/>
+        <w:t>Микросхема интегральная К1948ВК018 MIK32 Amur</w:t>
+      </w:r>
       <w:r>
         <w:t>»</w:t>
       </w:r>
@@ -5030,7 +5076,7 @@
                     </pic:cNvPicPr>
                   </pic:nvPicPr>
                   <pic:blipFill>
-                    <a:blip r:embed="rId15" cstate="print">
+                    <a:blip r:embed="rId17" cstate="print">
                       <a:extLst>
                         <a:ext uri="{28A0092B-C50C-407E-A947-70E740481C1C}">
                           <a14:useLocalDpi xmlns:a14="http://schemas.microsoft.com/office/drawing/2010/main" val="0"/>
@@ -5076,37 +5122,13 @@
         <w:ind w:firstLine="708"/>
       </w:pPr>
       <w:r>
-        <w:t xml:space="preserve">Полностью отечественный, от изготовления кристаллов до выпуска отладочных плат, микроконтроллер «К1948ВК018 MIK32 </w:t>
-      </w:r>
-      <w:proofErr w:type="spellStart"/>
-      <w:r>
-        <w:t>Amur</w:t>
-      </w:r>
-      <w:proofErr w:type="spellEnd"/>
-      <w:r>
-        <w:t>», создан на базе свободной архитектуры RISC-V.</w:t>
+        <w:t>Полностью отечественный, от изготовления кристаллов до выпуска отладочных плат, микроконтроллер «К1948ВК018 MIK32 Amur», создан на базе свободной архитектуры RISC-V.</w:t>
       </w:r>
       <w:r>
         <w:t xml:space="preserve"> Слайд с описанием архитектуры ядра представлен на рисунке.</w:t>
       </w:r>
       <w:r>
-        <w:t xml:space="preserve"> Архитектура RISC-V имеет в своем составе ядро SCR1, в котором используется открытый исходный код от российской компании </w:t>
-      </w:r>
-      <w:proofErr w:type="spellStart"/>
-      <w:r>
-        <w:t>Syntacore</w:t>
-      </w:r>
-      <w:proofErr w:type="spellEnd"/>
-      <w:r>
-        <w:t xml:space="preserve">, с набором команд RV32IMC, обеспечивающий высокую скорость обработки данных и эффективность работы устройств, позволяя использовать «К1948ВК018 MIK32 </w:t>
-      </w:r>
-      <w:proofErr w:type="spellStart"/>
-      <w:r>
-        <w:t>Amur</w:t>
-      </w:r>
-      <w:proofErr w:type="spellEnd"/>
-      <w:r>
-        <w:t xml:space="preserve">» в приложениях, требующих </w:t>
+        <w:t xml:space="preserve"> Архитектура RISC-V имеет в своем составе ядро SCR1, в котором используется открытый исходный код от российской компании Syntacore, с набором команд RV32IMC, обеспечивающий высокую скорость обработки данных и эффективность работы устройств, позволяя использовать «К1948ВК018 MIK32 Amur» в приложениях, требующих </w:t>
       </w:r>
       <w:r>
         <w:lastRenderedPageBreak/>
@@ -5139,7 +5161,7 @@
                     </pic:cNvPicPr>
                   </pic:nvPicPr>
                   <pic:blipFill>
-                    <a:blip r:embed="rId16" cstate="print">
+                    <a:blip r:embed="rId18" cstate="print">
                       <a:extLst>
                         <a:ext uri="{28A0092B-C50C-407E-A947-70E740481C1C}">
                           <a14:useLocalDpi xmlns:a14="http://schemas.microsoft.com/office/drawing/2010/main" val="0"/>
@@ -5185,15 +5207,7 @@
         <w:ind w:firstLine="708"/>
       </w:pPr>
       <w:r>
-        <w:t xml:space="preserve">Микроконтроллер «К1948ВК018 MIK32 </w:t>
-      </w:r>
-      <w:proofErr w:type="spellStart"/>
-      <w:r>
-        <w:t>Amur</w:t>
-      </w:r>
-      <w:proofErr w:type="spellEnd"/>
-      <w:r>
-        <w:t>» освоен в массовом производстве и уже доступен для заказа. Также разработана отладочная плата с распаянным микроконтроллером и сопутствующей обвязкой для более быстрого вывода продукта на рынок.</w:t>
+        <w:t>Микроконтроллер «К1948ВК018 MIK32 Amur» освоен в массовом производстве и уже доступен для заказа. Также разработана отладочная плата с распаянным микроконтроллером и сопутствующей обвязкой для более быстрого вывода продукта на рынок.</w:t>
       </w:r>
     </w:p>
     <w:p>
@@ -5934,15 +5948,7 @@
         </w:numPr>
       </w:pPr>
       <w:r>
-        <w:t>N-</w:t>
-      </w:r>
-      <w:proofErr w:type="spellStart"/>
-      <w:r>
-        <w:t>Prof</w:t>
-      </w:r>
-      <w:proofErr w:type="spellEnd"/>
-      <w:r>
-        <w:t>: использует рекуррентные нейронные сети (РНС) для прогнозирования времени выполнения программ.</w:t>
+        <w:t>N-Prof: использует рекуррентные нейронные сети (РНС) для прогнозирования времени выполнения программ.</w:t>
       </w:r>
     </w:p>
     <w:p>
@@ -5953,21 +5959,8 @@
           <w:numId w:val="10"/>
         </w:numPr>
       </w:pPr>
-      <w:proofErr w:type="spellStart"/>
-      <w:r>
-        <w:t>DeepPerf</w:t>
-      </w:r>
-      <w:proofErr w:type="spellEnd"/>
-      <w:r>
-        <w:t xml:space="preserve">: использует </w:t>
-      </w:r>
-      <w:proofErr w:type="spellStart"/>
-      <w:r>
-        <w:t>сверточные</w:t>
-      </w:r>
-      <w:proofErr w:type="spellEnd"/>
-      <w:r>
-        <w:t xml:space="preserve"> нейронные сети (СНС) для прогнозирования производительности программ на основе их исходного кода.</w:t>
+      <w:r>
+        <w:t>DeepPerf: использует сверточные нейронные сети (СНС) для прогнозирования производительности программ на основе их исходного кода.</w:t>
       </w:r>
     </w:p>
     <w:p>
@@ -5978,14 +5971,9 @@
           <w:numId w:val="10"/>
         </w:numPr>
       </w:pPr>
-      <w:proofErr w:type="spellStart"/>
       <w:r>
         <w:lastRenderedPageBreak/>
-        <w:t>NeuMF</w:t>
-      </w:r>
-      <w:proofErr w:type="spellEnd"/>
-      <w:r>
-        <w:t>: использует многослойные персептроны (MLP) для прогнозирования производительности программ на основе их метрик производительности.</w:t>
+        <w:t>NeuMF: использует многослойные персептроны (MLP) для прогнозирования производительности программ на основе их метрик производительности.</w:t>
       </w:r>
     </w:p>
     <w:p>
@@ -6001,13 +5989,8 @@
           <w:numId w:val="11"/>
         </w:numPr>
       </w:pPr>
-      <w:proofErr w:type="spellStart"/>
-      <w:r>
-        <w:t>MemNN</w:t>
-      </w:r>
-      <w:proofErr w:type="spellEnd"/>
-      <w:r>
-        <w:t>: использует РНС для прогнозирования потребления памяти программами.</w:t>
+      <w:r>
+        <w:t>MemNN: использует РНС для прогнозирования потребления памяти программами.</w:t>
       </w:r>
     </w:p>
     <w:p>
@@ -6018,13 +6001,8 @@
           <w:numId w:val="11"/>
         </w:numPr>
       </w:pPr>
-      <w:proofErr w:type="spellStart"/>
-      <w:r>
-        <w:t>MemPred</w:t>
-      </w:r>
-      <w:proofErr w:type="spellEnd"/>
-      <w:r>
-        <w:t>: использует MLP для прогнозирования потребления памяти программами на основе их исходного кода.</w:t>
+      <w:r>
+        <w:t>MemPred: использует MLP для прогнозирования потребления памяти программами на основе их исходного кода.</w:t>
       </w:r>
     </w:p>
     <w:p>
@@ -6035,13 +6013,8 @@
           <w:numId w:val="11"/>
         </w:numPr>
       </w:pPr>
-      <w:proofErr w:type="spellStart"/>
-      <w:r>
-        <w:t>MemBrain</w:t>
-      </w:r>
-      <w:proofErr w:type="spellEnd"/>
-      <w:r>
-        <w:t>: использует КНС для прогнозирования потребления памяти программами на основе их метрик производительности.</w:t>
+      <w:r>
+        <w:t>MemBrain: использует КНС для прогнозирования потребления памяти программами на основе их метрик производительности.</w:t>
       </w:r>
     </w:p>
     <w:p>
@@ -6057,13 +6030,8 @@
           <w:numId w:val="12"/>
         </w:numPr>
       </w:pPr>
-      <w:proofErr w:type="spellStart"/>
-      <w:r>
-        <w:t>PowerNN</w:t>
-      </w:r>
-      <w:proofErr w:type="spellEnd"/>
-      <w:r>
-        <w:t>: использует MLP для прогнозирования энергопотребления программами.</w:t>
+      <w:r>
+        <w:t>PowerNN: использует MLP для прогнозирования энергопотребления программами.</w:t>
       </w:r>
     </w:p>
     <w:p>
@@ -6074,13 +6042,8 @@
           <w:numId w:val="12"/>
         </w:numPr>
       </w:pPr>
-      <w:proofErr w:type="spellStart"/>
-      <w:r>
-        <w:t>GreenDroid</w:t>
-      </w:r>
-      <w:proofErr w:type="spellEnd"/>
-      <w:r>
-        <w:t>: использует РНС для прогнозирования энергопотребления мобильных приложений.</w:t>
+      <w:r>
+        <w:t>GreenDroid: использует РНС для прогнозирования энергопотребления мобильных приложений.</w:t>
       </w:r>
     </w:p>
     <w:p>
@@ -6092,15 +6055,7 @@
         </w:numPr>
       </w:pPr>
       <w:r>
-        <w:t>E-</w:t>
-      </w:r>
-      <w:proofErr w:type="spellStart"/>
-      <w:r>
-        <w:t>prof</w:t>
-      </w:r>
-      <w:proofErr w:type="spellEnd"/>
-      <w:r>
-        <w:t>: использует КНС для прогнозирования энергопотребления программами на основе их метрик производительности.</w:t>
+        <w:t>E-prof: использует КНС для прогнозирования энергопотребления программами на основе их метрик производительности.</w:t>
       </w:r>
     </w:p>
     <w:p>
@@ -6116,13 +6071,8 @@
           <w:numId w:val="13"/>
         </w:numPr>
       </w:pPr>
-      <w:proofErr w:type="spellStart"/>
-      <w:r>
-        <w:t>DefectNet</w:t>
-      </w:r>
-      <w:proofErr w:type="spellEnd"/>
-      <w:r>
-        <w:t>: использует КНС для прогнозирования количества ошибок в программном коде.</w:t>
+      <w:r>
+        <w:t>DefectNet: использует КНС для прогнозирования количества ошибок в программном коде.</w:t>
       </w:r>
     </w:p>
     <w:p>
@@ -6133,13 +6083,8 @@
           <w:numId w:val="13"/>
         </w:numPr>
       </w:pPr>
-      <w:proofErr w:type="spellStart"/>
-      <w:r>
-        <w:t>DeepBug</w:t>
-      </w:r>
-      <w:proofErr w:type="spellEnd"/>
-      <w:r>
-        <w:t>: использует РНС для прогнозирования количества ошибок в программном коде на основе его исходного кода.</w:t>
+      <w:r>
+        <w:t>DeepBug: использует РНС для прогнозирования количества ошибок в программном коде на основе его исходного кода.</w:t>
       </w:r>
     </w:p>
     <w:p>
@@ -6167,13 +6112,8 @@
           <w:numId w:val="14"/>
         </w:numPr>
       </w:pPr>
-      <w:proofErr w:type="spellStart"/>
-      <w:r>
-        <w:t>TimeNet</w:t>
-      </w:r>
-      <w:proofErr w:type="spellEnd"/>
-      <w:r>
-        <w:t>: использует Блочные рекуррентные нейронные сети (БРНС) для прогнозирования времени выполнения программ.</w:t>
+      <w:r>
+        <w:t>TimeNet: использует Блочные рекуррентные нейронные сети (БРНС) для прогнозирования времени выполнения программ.</w:t>
       </w:r>
     </w:p>
     <w:p>
@@ -6184,13 +6124,8 @@
           <w:numId w:val="14"/>
         </w:numPr>
       </w:pPr>
-      <w:proofErr w:type="spellStart"/>
-      <w:r>
-        <w:t>DeepTime</w:t>
-      </w:r>
-      <w:proofErr w:type="spellEnd"/>
-      <w:r>
-        <w:t>: использует РНС для прогнозирования времени выполнения программ на основе их исходного кода.</w:t>
+      <w:r>
+        <w:t>DeepTime: использует РНС для прогнозирования времени выполнения программ на основе их исходного кода.</w:t>
       </w:r>
     </w:p>
     <w:p>
@@ -6201,14 +6136,9 @@
           <w:numId w:val="14"/>
         </w:numPr>
       </w:pPr>
-      <w:proofErr w:type="spellStart"/>
       <w:r>
         <w:lastRenderedPageBreak/>
-        <w:t>RunTime</w:t>
-      </w:r>
-      <w:proofErr w:type="spellEnd"/>
-      <w:r>
-        <w:t>: использует MLP для прогнозирования времени выполнения программ на основе их метрик производительности.</w:t>
+        <w:t>RunTime: использует MLP для прогнозирования времени выполнения программ на основе их метрик производительности.</w:t>
       </w:r>
     </w:p>
     <w:p>
@@ -6336,7 +6266,7 @@
                     <pic:cNvPicPr/>
                   </pic:nvPicPr>
                   <pic:blipFill>
-                    <a:blip r:embed="rId17"/>
+                    <a:blip r:embed="rId19"/>
                     <a:stretch>
                       <a:fillRect/>
                     </a:stretch>
@@ -6415,7 +6345,7 @@
                     <pic:cNvPicPr/>
                   </pic:nvPicPr>
                   <pic:blipFill>
-                    <a:blip r:embed="rId18"/>
+                    <a:blip r:embed="rId20"/>
                     <a:stretch>
                       <a:fillRect/>
                     </a:stretch>
@@ -6527,8 +6457,8 @@
           <w:szCs w:val="28"/>
         </w:rPr>
       </w:pPr>
-      <w:bookmarkStart w:id="9" w:name="_Toc70856792"/>
-      <w:bookmarkStart w:id="10" w:name="_Toc165390135"/>
+      <w:bookmarkStart w:id="9" w:name="_Toc165390135"/>
+      <w:bookmarkStart w:id="10" w:name="_Toc70856792"/>
       <w:r>
         <w:rPr>
           <w:rFonts w:cs="Times New Roman"/>
@@ -6572,7 +6502,7 @@
         </w:rPr>
         <w:t>ГОСУДАРСТВЕННЫХ СТАНДАРТОВ</w:t>
       </w:r>
-      <w:bookmarkEnd w:id="10"/>
+      <w:bookmarkEnd w:id="9"/>
     </w:p>
     <w:p>
       <w:pPr>
@@ -7813,15 +7743,7 @@
         <w:t xml:space="preserve"> </w:t>
       </w:r>
       <w:r>
-        <w:t xml:space="preserve">за авторством </w:t>
-      </w:r>
-      <w:proofErr w:type="spellStart"/>
-      <w:r>
-        <w:t>Кутаева</w:t>
-      </w:r>
-      <w:proofErr w:type="spellEnd"/>
-      <w:r>
-        <w:t xml:space="preserve"> К.С. и Титова А.С. </w:t>
+        <w:t xml:space="preserve">за авторством Кутаева К.С. и Титова А.С. </w:t>
       </w:r>
       <w:r>
         <w:t>На рисунке представлена заглавная страница работы.</w:t>
@@ -7853,7 +7775,7 @@
                     </pic:cNvPicPr>
                   </pic:nvPicPr>
                   <pic:blipFill>
-                    <a:blip r:embed="rId19">
+                    <a:blip r:embed="rId21">
                       <a:extLst>
                         <a:ext uri="{28A0092B-C50C-407E-A947-70E740481C1C}">
                           <a14:useLocalDpi xmlns:a14="http://schemas.microsoft.com/office/drawing/2010/main" val="0"/>
@@ -7935,7 +7857,7 @@
         <w:pStyle w:val="Heading1"/>
       </w:pPr>
       <w:bookmarkStart w:id="14" w:name="_Toc165390139"/>
-      <w:bookmarkEnd w:id="9"/>
+      <w:bookmarkEnd w:id="10"/>
       <w:r>
         <w:lastRenderedPageBreak/>
         <w:t>9</w:t>
@@ -8020,15 +7942,7 @@
         </w:numPr>
       </w:pPr>
       <w:r>
-        <w:t xml:space="preserve">мониторинг физико-технологических особенностей реализации перспективной </w:t>
-      </w:r>
-      <w:proofErr w:type="spellStart"/>
-      <w:r>
-        <w:t>наноразмерной</w:t>
-      </w:r>
-      <w:proofErr w:type="spellEnd"/>
-      <w:r>
-        <w:t xml:space="preserve"> элементной базы микроэлектронных устройств;</w:t>
+        <w:t>мониторинг физико-технологических особенностей реализации перспективной наноразмерной элементной базы микроэлектронных устройств;</w:t>
       </w:r>
     </w:p>
     <w:p>
@@ -8040,15 +7954,7 @@
         </w:numPr>
       </w:pPr>
       <w:r>
-        <w:t xml:space="preserve">создание современных высокотехнологичных интегрированных комплексов </w:t>
-      </w:r>
-      <w:proofErr w:type="spellStart"/>
-      <w:r>
-        <w:t>сверхлокальной</w:t>
-      </w:r>
-      <w:proofErr w:type="spellEnd"/>
-      <w:r>
-        <w:t xml:space="preserve"> диагностики и модификации физических свойств наноматериалов и наноструктур;</w:t>
+        <w:t>создание современных высокотехнологичных интегрированных комплексов сверхлокальной диагностики и модификации физических свойств наноматериалов и наноструктур;</w:t>
       </w:r>
     </w:p>
     <w:p>
@@ -8070,15 +7976,7 @@
       </w:pPr>
       <w:r>
         <w:lastRenderedPageBreak/>
-        <w:t xml:space="preserve">На посещенном докладе кандидат технических наук, научный сотрудник ИНМЭ РАН </w:t>
-      </w:r>
-      <w:proofErr w:type="spellStart"/>
-      <w:r>
-        <w:t>Филлипов</w:t>
-      </w:r>
-      <w:proofErr w:type="spellEnd"/>
-      <w:r>
-        <w:t xml:space="preserve"> И.А. презентовал различные направления деятельности ИНМЭ РАН. Начало доклада представлено на рисунке.</w:t>
+        <w:t>На посещенном докладе кандидат технических наук, научный сотрудник ИНМЭ РАН Филлипов И.А. презентовал различные направления деятельности ИНМЭ РАН. Начало доклада представлено на рисунке.</w:t>
       </w:r>
     </w:p>
     <w:p>
@@ -8108,7 +8006,7 @@
                     </pic:cNvPicPr>
                   </pic:nvPicPr>
                   <pic:blipFill rotWithShape="1">
-                    <a:blip r:embed="rId20" cstate="print">
+                    <a:blip r:embed="rId22" cstate="print">
                       <a:extLst>
                         <a:ext uri="{28A0092B-C50C-407E-A947-70E740481C1C}">
                           <a14:useLocalDpi xmlns:a14="http://schemas.microsoft.com/office/drawing/2010/main" val="0"/>
@@ -8166,15 +8064,7 @@
         <w:t xml:space="preserve">В рамках доклада были представлены возможности технологической площадки ИНМЭ РАН по производству микро и наноэлектроники. </w:t>
       </w:r>
       <w:r>
-        <w:t xml:space="preserve">ИНМЭ РАН занимается исследованием и созданием новых материалов с уникальными свойствами, которые могут быть использованы в производстве микро и </w:t>
-      </w:r>
-      <w:proofErr w:type="spellStart"/>
-      <w:r>
-        <w:t>наноэлектронных</w:t>
-      </w:r>
-      <w:proofErr w:type="spellEnd"/>
-      <w:r>
-        <w:t xml:space="preserve"> устройств.</w:t>
+        <w:t>ИНМЭ РАН занимается исследованием и созданием новых материалов с уникальными свойствами, которые могут быть использованы в производстве микро и наноэлектронных устройств.</w:t>
       </w:r>
       <w:r>
         <w:t xml:space="preserve"> </w:t>
@@ -8213,7 +8103,7 @@
                     </pic:cNvPicPr>
                   </pic:nvPicPr>
                   <pic:blipFill rotWithShape="1">
-                    <a:blip r:embed="rId21" cstate="print">
+                    <a:blip r:embed="rId23" cstate="print">
                       <a:extLst>
                         <a:ext uri="{28A0092B-C50C-407E-A947-70E740481C1C}">
                           <a14:useLocalDpi xmlns:a14="http://schemas.microsoft.com/office/drawing/2010/main" val="0"/>
@@ -8263,15 +8153,7 @@
       </w:pPr>
       <w:r>
         <w:lastRenderedPageBreak/>
-        <w:t xml:space="preserve">Технологическая площадка ИНМЭ РАН оснащена современным оборудованием для тестирования и контроля качества микро- и </w:t>
-      </w:r>
-      <w:proofErr w:type="spellStart"/>
-      <w:r>
-        <w:t>наноэлектронных</w:t>
-      </w:r>
-      <w:proofErr w:type="spellEnd"/>
-      <w:r>
-        <w:t xml:space="preserve"> устройств.</w:t>
+        <w:t>Технологическая площадка ИНМЭ РАН оснащена современным оборудованием для тестирования и контроля качества микро- и наноэлектронных устройств.</w:t>
       </w:r>
       <w:r>
         <w:t xml:space="preserve"> Она позволяет проводить полный цикл технологического процесса производства изделий микро и наноэлектроники</w:t>
@@ -8307,7 +8189,7 @@
                     </pic:cNvPicPr>
                   </pic:nvPicPr>
                   <pic:blipFill rotWithShape="1">
-                    <a:blip r:embed="rId22" cstate="print">
+                    <a:blip r:embed="rId24" cstate="print">
                       <a:extLst>
                         <a:ext uri="{28A0092B-C50C-407E-A947-70E740481C1C}">
                           <a14:useLocalDpi xmlns:a14="http://schemas.microsoft.com/office/drawing/2010/main" val="0"/>
@@ -8356,15 +8238,7 @@
         <w:ind w:firstLine="708"/>
       </w:pPr>
       <w:r>
-        <w:t xml:space="preserve">В соответствии с целями и задачами, поставленными перед институтом Министерством образования и науки и Российской академией наук можно выделить следующие важнейшие направлений научной деятельности, реализуемых в ИНМЭ РАН: кремний-углеродные технологии для создания автоэмиссионных источников электронов, формирование элементов и создание устройств планарной фотоники, разработки технологических методов гетерогенной интеграция, формирование и исследования структур для интегральной </w:t>
-      </w:r>
-      <w:proofErr w:type="spellStart"/>
-      <w:r>
-        <w:t>биосенсорики</w:t>
-      </w:r>
-      <w:proofErr w:type="spellEnd"/>
-      <w:r>
-        <w:t>. Данные направления исследования в области наноэлектроники и наноматериалов, как хорошо известно, должны быть подкреплены существенными работами в области аналитических и метрологических исследований, что приводит к выделению его в самостоятельное направлени</w:t>
+        <w:t>В соответствии с целями и задачами, поставленными перед институтом Министерством образования и науки и Российской академией наук можно выделить следующие важнейшие направлений научной деятельности, реализуемых в ИНМЭ РАН: кремний-углеродные технологии для создания автоэмиссионных источников электронов, формирование элементов и создание устройств планарной фотоники, разработки технологических методов гетерогенной интеграция, формирование и исследования структур для интегральной биосенсорики. Данные направления исследования в области наноэлектроники и наноматериалов, как хорошо известно, должны быть подкреплены существенными работами в области аналитических и метрологических исследований, что приводит к выделению его в самостоятельное направлени</w:t>
       </w:r>
       <w:r>
         <w:t>я</w:t>
@@ -8385,16 +8259,7 @@
         <w:ind w:firstLine="708"/>
       </w:pPr>
       <w:r>
-        <w:t>Таким образом, д</w:t>
-      </w:r>
-      <w:r>
-        <w:t>альнейшие исследования в ИНМЭ РАН будут способствовать созданию новых материалов и технологий, которые могут найти применение в различных отраслях промышленности. Это позволит укрепить позиции России на мировом рынке и повысить её конкурентоспособность.</w:t>
-      </w:r>
-      <w:r>
-        <w:t xml:space="preserve"> </w:t>
-      </w:r>
-      <w:r>
-        <w:t>В целом, исследования в ИНМЭ РАН представляют собой важный вклад в развитие науки и техники и могут привести к значительным достижениям в различных областях промышленности.</w:t>
+        <w:t>Таким образом, дальнейшие исследования в ИНМЭ РАН будут способствовать созданию новых материалов и технологий, которые могут найти применение в различных отраслях промышленности. Это позволит укрепить позиции России на мировом рынке и повысить её конкурентоспособность. В целом, исследования в ИНМЭ РАН представляют собой важный вклад в развитие науки и техники и могут привести к значительным достижениям в различных областях промышленности.</w:t>
       </w:r>
     </w:p>
     <w:p>
@@ -12693,7 +12558,7 @@
     <w:lsdException w:name="Closing" w:semiHidden="1" w:unhideWhenUsed="1"/>
     <w:lsdException w:name="Signature" w:semiHidden="1" w:unhideWhenUsed="1"/>
     <w:lsdException w:name="Default Paragraph Font" w:semiHidden="1" w:uiPriority="1" w:unhideWhenUsed="1"/>
-    <w:lsdException w:name="Body Text" w:semiHidden="1" w:unhideWhenUsed="1"/>
+    <w:lsdException w:name="Body Text" w:semiHidden="1" w:uiPriority="1" w:unhideWhenUsed="1" w:qFormat="1"/>
     <w:lsdException w:name="Body Text Indent" w:semiHidden="1" w:unhideWhenUsed="1"/>
     <w:lsdException w:name="List Continue" w:semiHidden="1" w:unhideWhenUsed="1"/>
     <w:lsdException w:name="List Continue 2" w:semiHidden="1" w:unhideWhenUsed="1"/>
@@ -13491,6 +13356,41 @@
       <w:sz w:val="28"/>
     </w:rPr>
   </w:style>
+  <w:style w:type="paragraph" w:styleId="BodyText">
+    <w:name w:val="Body Text"/>
+    <w:basedOn w:val="Normal"/>
+    <w:link w:val="BodyTextChar"/>
+    <w:autoRedefine/>
+    <w:uiPriority w:val="1"/>
+    <w:unhideWhenUsed/>
+    <w:qFormat/>
+    <w:rsid w:val="00250D4A"/>
+    <w:pPr>
+      <w:widowControl w:val="0"/>
+      <w:autoSpaceDE w:val="0"/>
+      <w:autoSpaceDN w:val="0"/>
+      <w:spacing w:after="0"/>
+      <w:ind w:firstLine="709"/>
+    </w:pPr>
+    <w:rPr>
+      <w:rFonts w:eastAsia="Times New Roman" w:cs="Times New Roman"/>
+      <w:szCs w:val="24"/>
+      <w:lang w:eastAsia="ru-RU" w:bidi="ru-RU"/>
+    </w:rPr>
+  </w:style>
+  <w:style w:type="character" w:customStyle="1" w:styleId="BodyTextChar">
+    <w:name w:val="Body Text Char"/>
+    <w:basedOn w:val="DefaultParagraphFont"/>
+    <w:link w:val="BodyText"/>
+    <w:uiPriority w:val="1"/>
+    <w:rsid w:val="00250D4A"/>
+    <w:rPr>
+      <w:rFonts w:ascii="Times New Roman" w:eastAsia="Times New Roman" w:hAnsi="Times New Roman" w:cs="Times New Roman"/>
+      <w:sz w:val="28"/>
+      <w:szCs w:val="24"/>
+      <w:lang w:eastAsia="ru-RU" w:bidi="ru-RU"/>
+    </w:rPr>
+  </w:style>
 </w:styles>
 </file>
 

</xml_diff>

<commit_message>
Added references, pictures and conclusions
</commit_message>
<xml_diff>
--- a/docs/practice/report.docx
+++ b/docs/practice/report.docx
@@ -514,6 +514,7 @@
           <w:lang w:eastAsia="zh-CN"/>
         </w:rPr>
       </w:pPr>
+      <w:proofErr w:type="spellStart"/>
       <w:r>
         <w:rPr>
           <w:rFonts w:eastAsia="Times New Roman" w:cs="Times New Roman"/>
@@ -540,7 +541,18 @@
           <w:u w:val="single"/>
           <w:lang w:eastAsia="zh-CN"/>
         </w:rPr>
-        <w:t>Кутаев Кирилл Сергеевич</w:t>
+        <w:t>Кутаев</w:t>
+      </w:r>
+      <w:proofErr w:type="spellEnd"/>
+      <w:r>
+        <w:rPr>
+          <w:rFonts w:eastAsia="Times New Roman" w:cs="Times New Roman"/>
+          <w:bCs/>
+          <w:szCs w:val="28"/>
+          <w:u w:val="single"/>
+          <w:lang w:eastAsia="zh-CN"/>
+        </w:rPr>
+        <w:t xml:space="preserve"> Кирилл Сергеевич</w:t>
       </w:r>
       <w:r>
         <w:rPr>
@@ -725,7 +737,17 @@
           <w:szCs w:val="28"/>
           <w:lang w:eastAsia="zh-CN"/>
         </w:rPr>
-        <w:t>Название предприятия____</w:t>
+        <w:t xml:space="preserve">Название </w:t>
+      </w:r>
+      <w:proofErr w:type="spellStart"/>
+      <w:r>
+        <w:rPr>
+          <w:rFonts w:eastAsia="Times New Roman" w:cs="Times New Roman"/>
+          <w:bCs/>
+          <w:szCs w:val="28"/>
+          <w:lang w:eastAsia="zh-CN"/>
+        </w:rPr>
+        <w:t>предприятия____</w:t>
       </w:r>
       <w:r>
         <w:rPr>
@@ -735,7 +757,18 @@
           <w:u w:val="single"/>
           <w:lang w:eastAsia="en-GB"/>
         </w:rPr>
-        <w:t>НУК И МГТУ им. Н.Э. Баумана</w:t>
+        <w:t>НУК</w:t>
+      </w:r>
+      <w:proofErr w:type="spellEnd"/>
+      <w:r>
+        <w:rPr>
+          <w:rFonts w:eastAsia="Times New Roman" w:cs="Times New Roman"/>
+          <w:color w:val="000000"/>
+          <w:szCs w:val="28"/>
+          <w:u w:val="single"/>
+          <w:lang w:eastAsia="en-GB"/>
+        </w:rPr>
+        <w:t xml:space="preserve"> И МГТУ им. Н.Э. Баумана</w:t>
       </w:r>
       <w:r>
         <w:rPr>
@@ -866,7 +899,27 @@
           <w:szCs w:val="20"/>
           <w:lang w:eastAsia="zh-CN"/>
         </w:rPr>
-        <w:t>_________________  ____</w:t>
+        <w:t>________________</w:t>
+      </w:r>
+      <w:proofErr w:type="gramStart"/>
+      <w:r>
+        <w:rPr>
+          <w:rFonts w:eastAsia="Times New Roman" w:cs="Times New Roman"/>
+          <w:b/>
+          <w:szCs w:val="20"/>
+          <w:lang w:eastAsia="zh-CN"/>
+        </w:rPr>
+        <w:t>_  _</w:t>
+      </w:r>
+      <w:proofErr w:type="gramEnd"/>
+      <w:r>
+        <w:rPr>
+          <w:rFonts w:eastAsia="Times New Roman" w:cs="Times New Roman"/>
+          <w:b/>
+          <w:szCs w:val="20"/>
+          <w:lang w:eastAsia="zh-CN"/>
+        </w:rPr>
+        <w:t>___</w:t>
       </w:r>
       <w:r>
         <w:rPr>
@@ -938,12 +991,10 @@
           <w:lang w:eastAsia="zh-CN"/>
         </w:rPr>
         <w:tab/>
-        <w:t xml:space="preserve">         подпись, дата                   фамилия, и.о.       </w:t>
-      </w:r>
-    </w:p>
-    <w:p>
-      <w:pPr>
-        <w:spacing w:after="0" w:line="240" w:lineRule="auto"/>
+        <w:t xml:space="preserve">         подпись, дата                   фамилия, </w:t>
+      </w:r>
+      <w:proofErr w:type="spellStart"/>
+      <w:r>
         <w:rPr>
           <w:rFonts w:eastAsia="Times New Roman" w:cs="Times New Roman"/>
           <w:i/>
@@ -951,6 +1002,30 @@
           <w:szCs w:val="18"/>
           <w:lang w:eastAsia="zh-CN"/>
         </w:rPr>
+        <w:t>и.о</w:t>
+      </w:r>
+      <w:proofErr w:type="spellEnd"/>
+      <w:r>
+        <w:rPr>
+          <w:rFonts w:eastAsia="Times New Roman" w:cs="Times New Roman"/>
+          <w:i/>
+          <w:sz w:val="24"/>
+          <w:szCs w:val="18"/>
+          <w:lang w:eastAsia="zh-CN"/>
+        </w:rPr>
+        <w:t xml:space="preserve">.       </w:t>
+      </w:r>
+    </w:p>
+    <w:p>
+      <w:pPr>
+        <w:spacing w:after="0" w:line="240" w:lineRule="auto"/>
+        <w:rPr>
+          <w:rFonts w:eastAsia="Times New Roman" w:cs="Times New Roman"/>
+          <w:i/>
+          <w:sz w:val="24"/>
+          <w:szCs w:val="18"/>
+          <w:lang w:eastAsia="zh-CN"/>
+        </w:rPr>
       </w:pPr>
     </w:p>
     <w:p>
@@ -1002,7 +1077,27 @@
           <w:szCs w:val="20"/>
           <w:lang w:eastAsia="zh-CN"/>
         </w:rPr>
-        <w:t>_________________  ___</w:t>
+        <w:t>________________</w:t>
+      </w:r>
+      <w:proofErr w:type="gramStart"/>
+      <w:r>
+        <w:rPr>
+          <w:rFonts w:eastAsia="Times New Roman" w:cs="Times New Roman"/>
+          <w:b/>
+          <w:szCs w:val="20"/>
+          <w:lang w:eastAsia="zh-CN"/>
+        </w:rPr>
+        <w:t>_  _</w:t>
+      </w:r>
+      <w:proofErr w:type="gramEnd"/>
+      <w:r>
+        <w:rPr>
+          <w:rFonts w:eastAsia="Times New Roman" w:cs="Times New Roman"/>
+          <w:b/>
+          <w:szCs w:val="20"/>
+          <w:lang w:eastAsia="zh-CN"/>
+        </w:rPr>
+        <w:t>__</w:t>
       </w:r>
       <w:r>
         <w:rPr>
@@ -1086,12 +1181,10 @@
           <w:lang w:eastAsia="zh-CN"/>
         </w:rPr>
         <w:tab/>
-        <w:t xml:space="preserve">         подпись, дата                   фамилия, и.о.       </w:t>
-      </w:r>
-    </w:p>
-    <w:p>
-      <w:pPr>
-        <w:spacing w:after="0" w:line="240" w:lineRule="auto"/>
+        <w:t xml:space="preserve">         подпись, дата                   фамилия, </w:t>
+      </w:r>
+      <w:proofErr w:type="spellStart"/>
+      <w:r>
         <w:rPr>
           <w:rFonts w:eastAsia="Times New Roman" w:cs="Times New Roman"/>
           <w:i/>
@@ -1099,6 +1192,30 @@
           <w:szCs w:val="18"/>
           <w:lang w:eastAsia="zh-CN"/>
         </w:rPr>
+        <w:t>и.о</w:t>
+      </w:r>
+      <w:proofErr w:type="spellEnd"/>
+      <w:r>
+        <w:rPr>
+          <w:rFonts w:eastAsia="Times New Roman" w:cs="Times New Roman"/>
+          <w:i/>
+          <w:sz w:val="24"/>
+          <w:szCs w:val="18"/>
+          <w:lang w:eastAsia="zh-CN"/>
+        </w:rPr>
+        <w:t xml:space="preserve">.       </w:t>
+      </w:r>
+    </w:p>
+    <w:p>
+      <w:pPr>
+        <w:spacing w:after="0" w:line="240" w:lineRule="auto"/>
+        <w:rPr>
+          <w:rFonts w:eastAsia="Times New Roman" w:cs="Times New Roman"/>
+          <w:i/>
+          <w:sz w:val="24"/>
+          <w:szCs w:val="18"/>
+          <w:lang w:eastAsia="zh-CN"/>
+        </w:rPr>
       </w:pPr>
     </w:p>
     <w:p>
@@ -1133,13 +1250,23 @@
           <w:lang w:eastAsia="zh-CN"/>
         </w:rPr>
       </w:pPr>
+      <w:proofErr w:type="gramStart"/>
       <w:r>
         <w:rPr>
           <w:rFonts w:eastAsia="Times New Roman" w:cs="Times New Roman"/>
           <w:szCs w:val="28"/>
           <w:lang w:eastAsia="zh-CN"/>
         </w:rPr>
-        <w:t xml:space="preserve">Оценка  __________________________________   </w:t>
+        <w:t>Оценка  _</w:t>
+      </w:r>
+      <w:proofErr w:type="gramEnd"/>
+      <w:r>
+        <w:rPr>
+          <w:rFonts w:eastAsia="Times New Roman" w:cs="Times New Roman"/>
+          <w:szCs w:val="28"/>
+          <w:lang w:eastAsia="zh-CN"/>
+        </w:rPr>
+        <w:t xml:space="preserve">_________________________________   </w:t>
       </w:r>
     </w:p>
     <w:p>
@@ -1352,7 +1479,7 @@
             </w:rPr>
             <w:fldChar w:fldCharType="separate"/>
           </w:r>
-          <w:hyperlink w:anchor="_Toc165390128" w:history="1">
+          <w:hyperlink w:anchor="_Toc165404496" w:history="1">
             <w:r>
               <w:rPr>
                 <w:rStyle w:val="Hyperlink"/>
@@ -1395,7 +1522,7 @@
                 <w:sz w:val="28"/>
                 <w:szCs w:val="28"/>
               </w:rPr>
-              <w:instrText xml:space="preserve"> PAGEREF _Toc165390128 \h </w:instrText>
+              <w:instrText xml:space="preserve"> PAGEREF _Toc165404496 \h </w:instrText>
             </w:r>
             <w:r>
               <w:rPr>
@@ -1460,7 +1587,7 @@
               <w:lang w:eastAsia="ru-RU"/>
             </w:rPr>
           </w:pPr>
-          <w:hyperlink w:anchor="_Toc165390129" w:history="1">
+          <w:hyperlink w:anchor="_Toc165404497" w:history="1">
             <w:r>
               <w:rPr>
                 <w:rStyle w:val="Hyperlink"/>
@@ -1503,7 +1630,7 @@
                 <w:sz w:val="28"/>
                 <w:szCs w:val="28"/>
               </w:rPr>
-              <w:instrText xml:space="preserve"> PAGEREF _Toc165390129 \h </w:instrText>
+              <w:instrText xml:space="preserve"> PAGEREF _Toc165404497 \h </w:instrText>
             </w:r>
             <w:r>
               <w:rPr>
@@ -1568,7 +1695,7 @@
               <w:lang w:eastAsia="ru-RU"/>
             </w:rPr>
           </w:pPr>
-          <w:hyperlink w:anchor="_Toc165390130" w:history="1">
+          <w:hyperlink w:anchor="_Toc165404498" w:history="1">
             <w:r>
               <w:rPr>
                 <w:rStyle w:val="Hyperlink"/>
@@ -1611,7 +1738,7 @@
                 <w:sz w:val="28"/>
                 <w:szCs w:val="28"/>
               </w:rPr>
-              <w:instrText xml:space="preserve"> PAGEREF _Toc165390130 \h </w:instrText>
+              <w:instrText xml:space="preserve"> PAGEREF _Toc165404498 \h </w:instrText>
             </w:r>
             <w:r>
               <w:rPr>
@@ -1676,7 +1803,7 @@
               <w:lang w:eastAsia="ru-RU"/>
             </w:rPr>
           </w:pPr>
-          <w:hyperlink w:anchor="_Toc165390131" w:history="1">
+          <w:hyperlink w:anchor="_Toc165404499" w:history="1">
             <w:r>
               <w:rPr>
                 <w:rStyle w:val="Hyperlink"/>
@@ -1719,7 +1846,7 @@
                 <w:sz w:val="28"/>
                 <w:szCs w:val="28"/>
               </w:rPr>
-              <w:instrText xml:space="preserve"> PAGEREF _Toc165390131 \h </w:instrText>
+              <w:instrText xml:space="preserve"> PAGEREF _Toc165404499 \h </w:instrText>
             </w:r>
             <w:r>
               <w:rPr>
@@ -1751,7 +1878,7 @@
                 <w:sz w:val="28"/>
                 <w:szCs w:val="28"/>
               </w:rPr>
-              <w:t>8</w:t>
+              <w:t>11</w:t>
             </w:r>
             <w:r>
               <w:rPr>
@@ -1784,7 +1911,7 @@
               <w:lang w:eastAsia="ru-RU"/>
             </w:rPr>
           </w:pPr>
-          <w:hyperlink w:anchor="_Toc165390132" w:history="1">
+          <w:hyperlink w:anchor="_Toc165404500" w:history="1">
             <w:r>
               <w:rPr>
                 <w:rStyle w:val="Hyperlink"/>
@@ -1827,7 +1954,7 @@
                 <w:sz w:val="28"/>
                 <w:szCs w:val="28"/>
               </w:rPr>
-              <w:instrText xml:space="preserve"> PAGEREF _Toc165390132 \h </w:instrText>
+              <w:instrText xml:space="preserve"> PAGEREF _Toc165404500 \h </w:instrText>
             </w:r>
             <w:r>
               <w:rPr>
@@ -1859,7 +1986,7 @@
                 <w:sz w:val="28"/>
                 <w:szCs w:val="28"/>
               </w:rPr>
-              <w:t>12</w:t>
+              <w:t>15</w:t>
             </w:r>
             <w:r>
               <w:rPr>
@@ -1892,7 +2019,7 @@
               <w:lang w:eastAsia="ru-RU"/>
             </w:rPr>
           </w:pPr>
-          <w:hyperlink w:anchor="_Toc165390133" w:history="1">
+          <w:hyperlink w:anchor="_Toc165404501" w:history="1">
             <w:r>
               <w:rPr>
                 <w:rStyle w:val="Hyperlink"/>
@@ -1935,7 +2062,7 @@
                 <w:sz w:val="28"/>
                 <w:szCs w:val="28"/>
               </w:rPr>
-              <w:instrText xml:space="preserve"> PAGEREF _Toc165390133 \h </w:instrText>
+              <w:instrText xml:space="preserve"> PAGEREF _Toc165404501 \h </w:instrText>
             </w:r>
             <w:r>
               <w:rPr>
@@ -1967,7 +2094,7 @@
                 <w:sz w:val="28"/>
                 <w:szCs w:val="28"/>
               </w:rPr>
-              <w:t>18</w:t>
+              <w:t>21</w:t>
             </w:r>
             <w:r>
               <w:rPr>
@@ -2000,7 +2127,7 @@
               <w:lang w:eastAsia="ru-RU"/>
             </w:rPr>
           </w:pPr>
-          <w:hyperlink w:anchor="_Toc165390134" w:history="1">
+          <w:hyperlink w:anchor="_Toc165404502" w:history="1">
             <w:r>
               <w:rPr>
                 <w:rStyle w:val="Hyperlink"/>
@@ -2043,7 +2170,7 @@
                 <w:sz w:val="28"/>
                 <w:szCs w:val="28"/>
               </w:rPr>
-              <w:instrText xml:space="preserve"> PAGEREF _Toc165390134 \h </w:instrText>
+              <w:instrText xml:space="preserve"> PAGEREF _Toc165404502 \h </w:instrText>
             </w:r>
             <w:r>
               <w:rPr>
@@ -2075,7 +2202,7 @@
                 <w:sz w:val="28"/>
                 <w:szCs w:val="28"/>
               </w:rPr>
-              <w:t>22</w:t>
+              <w:t>25</w:t>
             </w:r>
             <w:r>
               <w:rPr>
@@ -2108,7 +2235,7 @@
               <w:lang w:eastAsia="ru-RU"/>
             </w:rPr>
           </w:pPr>
-          <w:hyperlink w:anchor="_Toc165390135" w:history="1">
+          <w:hyperlink w:anchor="_Toc165404503" w:history="1">
             <w:r>
               <w:rPr>
                 <w:rStyle w:val="Hyperlink"/>
@@ -2152,7 +2279,7 @@
                 <w:sz w:val="28"/>
                 <w:szCs w:val="28"/>
               </w:rPr>
-              <w:instrText xml:space="preserve"> PAGEREF _Toc165390135 \h </w:instrText>
+              <w:instrText xml:space="preserve"> PAGEREF _Toc165404503 \h </w:instrText>
             </w:r>
             <w:r>
               <w:rPr>
@@ -2184,7 +2311,7 @@
                 <w:sz w:val="28"/>
                 <w:szCs w:val="28"/>
               </w:rPr>
-              <w:t>32</w:t>
+              <w:t>35</w:t>
             </w:r>
             <w:r>
               <w:rPr>
@@ -2214,7 +2341,7 @@
               <w:lang w:eastAsia="ru-RU"/>
             </w:rPr>
           </w:pPr>
-          <w:hyperlink w:anchor="_Toc165390136" w:history="1">
+          <w:hyperlink w:anchor="_Toc165404504" w:history="1">
             <w:r>
               <w:rPr>
                 <w:rStyle w:val="Hyperlink"/>
@@ -2245,88 +2372,7 @@
                 <w:webHidden/>
                 <w:szCs w:val="28"/>
               </w:rPr>
-              <w:instrText xml:space="preserve"> PAGEREF _Toc165390136 \h </w:instrText>
-            </w:r>
-            <w:r>
-              <w:rPr>
-                <w:noProof/>
-                <w:webHidden/>
-                <w:szCs w:val="28"/>
-              </w:rPr>
-            </w:r>
-            <w:r>
-              <w:rPr>
-                <w:noProof/>
-                <w:webHidden/>
-                <w:szCs w:val="28"/>
-              </w:rPr>
-              <w:fldChar w:fldCharType="separate"/>
-            </w:r>
-            <w:r>
-              <w:rPr>
-                <w:noProof/>
-                <w:webHidden/>
-                <w:szCs w:val="28"/>
-              </w:rPr>
-              <w:t>32</w:t>
-            </w:r>
-            <w:r>
-              <w:rPr>
-                <w:noProof/>
-                <w:webHidden/>
-                <w:szCs w:val="28"/>
-              </w:rPr>
-              <w:fldChar w:fldCharType="end"/>
-            </w:r>
-          </w:hyperlink>
-        </w:p>
-        <w:p>
-          <w:pPr>
-            <w:pStyle w:val="TOC2"/>
-            <w:tabs>
-              <w:tab w:val="right" w:leader="dot" w:pos="9345"/>
-            </w:tabs>
-            <w:rPr>
-              <w:rFonts w:asciiTheme="minorHAnsi" w:eastAsiaTheme="minorEastAsia" w:hAnsiTheme="minorHAnsi"/>
-              <w:b w:val="0"/>
-              <w:bCs w:val="0"/>
-              <w:noProof/>
-              <w:szCs w:val="28"/>
-              <w:lang w:eastAsia="ru-RU"/>
-            </w:rPr>
-          </w:pPr>
-          <w:hyperlink w:anchor="_Toc165390137" w:history="1">
-            <w:r>
-              <w:rPr>
-                <w:rStyle w:val="Hyperlink"/>
-                <w:noProof/>
-                <w:szCs w:val="28"/>
-              </w:rPr>
-              <w:t>7.2 Изучение ГОСТ Р 58048-2017 «Трансфер технологий. Методические указания по оценке уровня зрелости технологий»</w:t>
-            </w:r>
-            <w:r>
-              <w:rPr>
-                <w:noProof/>
-                <w:webHidden/>
-                <w:szCs w:val="28"/>
-              </w:rPr>
-              <w:tab/>
-            </w:r>
-            <w:r>
-              <w:rPr>
-                <w:noProof/>
-                <w:webHidden/>
-                <w:szCs w:val="28"/>
-              </w:rPr>
-              <w:fldChar w:fldCharType="begin"/>
-            </w:r>
-            <w:r>
-              <w:rPr>
-                <w:noProof/>
-                <w:webHidden/>
-                <w:szCs w:val="28"/>
-              </w:rPr>
-              <w:instrText xml:space="preserve"> PAGEREF _Toc165390137 \h </w:instrText>
+              <w:instrText xml:space="preserve"> PAGEREF _Toc165404504 \h </w:instrText>
             </w:r>
             <w:r>
               <w:rPr>
@@ -2363,6 +2409,87 @@
         </w:p>
         <w:p>
           <w:pPr>
+            <w:pStyle w:val="TOC2"/>
+            <w:tabs>
+              <w:tab w:val="right" w:leader="dot" w:pos="9345"/>
+            </w:tabs>
+            <w:rPr>
+              <w:rFonts w:asciiTheme="minorHAnsi" w:eastAsiaTheme="minorEastAsia" w:hAnsiTheme="minorHAnsi"/>
+              <w:b w:val="0"/>
+              <w:bCs w:val="0"/>
+              <w:noProof/>
+              <w:szCs w:val="28"/>
+              <w:lang w:eastAsia="ru-RU"/>
+            </w:rPr>
+          </w:pPr>
+          <w:hyperlink w:anchor="_Toc165404505" w:history="1">
+            <w:r>
+              <w:rPr>
+                <w:rStyle w:val="Hyperlink"/>
+                <w:noProof/>
+                <w:szCs w:val="28"/>
+              </w:rPr>
+              <w:t>7.2 Изучение ГОСТ Р 58048-2017 «Трансфер технологий. Методические указания по оценке уровня зрелости технологий»</w:t>
+            </w:r>
+            <w:r>
+              <w:rPr>
+                <w:noProof/>
+                <w:webHidden/>
+                <w:szCs w:val="28"/>
+              </w:rPr>
+              <w:tab/>
+            </w:r>
+            <w:r>
+              <w:rPr>
+                <w:noProof/>
+                <w:webHidden/>
+                <w:szCs w:val="28"/>
+              </w:rPr>
+              <w:fldChar w:fldCharType="begin"/>
+            </w:r>
+            <w:r>
+              <w:rPr>
+                <w:noProof/>
+                <w:webHidden/>
+                <w:szCs w:val="28"/>
+              </w:rPr>
+              <w:instrText xml:space="preserve"> PAGEREF _Toc165404505 \h </w:instrText>
+            </w:r>
+            <w:r>
+              <w:rPr>
+                <w:noProof/>
+                <w:webHidden/>
+                <w:szCs w:val="28"/>
+              </w:rPr>
+            </w:r>
+            <w:r>
+              <w:rPr>
+                <w:noProof/>
+                <w:webHidden/>
+                <w:szCs w:val="28"/>
+              </w:rPr>
+              <w:fldChar w:fldCharType="separate"/>
+            </w:r>
+            <w:r>
+              <w:rPr>
+                <w:noProof/>
+                <w:webHidden/>
+                <w:szCs w:val="28"/>
+              </w:rPr>
+              <w:t>38</w:t>
+            </w:r>
+            <w:r>
+              <w:rPr>
+                <w:noProof/>
+                <w:webHidden/>
+                <w:szCs w:val="28"/>
+              </w:rPr>
+              <w:fldChar w:fldCharType="end"/>
+            </w:r>
+          </w:hyperlink>
+        </w:p>
+        <w:p>
+          <w:pPr>
             <w:pStyle w:val="TOC1"/>
             <w:tabs>
               <w:tab w:val="right" w:leader="dot" w:pos="9345"/>
@@ -2379,7 +2506,7 @@
               <w:lang w:eastAsia="ru-RU"/>
             </w:rPr>
           </w:pPr>
-          <w:hyperlink w:anchor="_Toc165390138" w:history="1">
+          <w:hyperlink w:anchor="_Toc165404506" w:history="1">
             <w:r>
               <w:rPr>
                 <w:rStyle w:val="Hyperlink"/>
@@ -2423,7 +2550,7 @@
                 <w:sz w:val="28"/>
                 <w:szCs w:val="28"/>
               </w:rPr>
-              <w:instrText xml:space="preserve"> PAGEREF _Toc165390138 \h </w:instrText>
+              <w:instrText xml:space="preserve"> PAGEREF _Toc165404506 \h </w:instrText>
             </w:r>
             <w:r>
               <w:rPr>
@@ -2455,7 +2582,7 @@
                 <w:sz w:val="28"/>
                 <w:szCs w:val="28"/>
               </w:rPr>
-              <w:t>38</w:t>
+              <w:t>41</w:t>
             </w:r>
             <w:r>
               <w:rPr>
@@ -2488,7 +2615,7 @@
               <w:lang w:eastAsia="ru-RU"/>
             </w:rPr>
           </w:pPr>
-          <w:hyperlink w:anchor="_Toc165390139" w:history="1">
+          <w:hyperlink w:anchor="_Toc165404507" w:history="1">
             <w:r>
               <w:rPr>
                 <w:rStyle w:val="Hyperlink"/>
@@ -2531,7 +2658,7 @@
                 <w:sz w:val="28"/>
                 <w:szCs w:val="28"/>
               </w:rPr>
-              <w:instrText xml:space="preserve"> PAGEREF _Toc165390139 \h </w:instrText>
+              <w:instrText xml:space="preserve"> PAGEREF _Toc165404507 \h </w:instrText>
             </w:r>
             <w:r>
               <w:rPr>
@@ -2563,7 +2690,7 @@
                 <w:sz w:val="28"/>
                 <w:szCs w:val="28"/>
               </w:rPr>
-              <w:t>40</w:t>
+              <w:t>43</w:t>
             </w:r>
             <w:r>
               <w:rPr>
@@ -2596,7 +2723,7 @@
               <w:lang w:eastAsia="ru-RU"/>
             </w:rPr>
           </w:pPr>
-          <w:hyperlink w:anchor="_Toc165390140" w:history="1">
+          <w:hyperlink w:anchor="_Toc165404508" w:history="1">
             <w:r>
               <w:rPr>
                 <w:rStyle w:val="Hyperlink"/>
@@ -2640,7 +2767,7 @@
                 <w:sz w:val="28"/>
                 <w:szCs w:val="28"/>
               </w:rPr>
-              <w:instrText xml:space="preserve"> PAGEREF _Toc165390140 \h </w:instrText>
+              <w:instrText xml:space="preserve"> PAGEREF _Toc165404508 \h </w:instrText>
             </w:r>
             <w:r>
               <w:rPr>
@@ -2672,7 +2799,7 @@
                 <w:sz w:val="28"/>
                 <w:szCs w:val="28"/>
               </w:rPr>
-              <w:t>44</w:t>
+              <w:t>47</w:t>
             </w:r>
             <w:r>
               <w:rPr>
@@ -2700,97 +2827,65 @@
               <w:i w:val="0"/>
               <w:iCs w:val="0"/>
               <w:noProof/>
-              <w:sz w:val="28"/>
-              <w:szCs w:val="28"/>
+              <w:sz w:val="22"/>
+              <w:szCs w:val="22"/>
               <w:lang w:eastAsia="ru-RU"/>
             </w:rPr>
           </w:pPr>
-          <w:hyperlink w:anchor="_Toc165390141" w:history="1">
+          <w:hyperlink w:anchor="_Toc165404509" w:history="1">
             <w:r>
               <w:rPr>
                 <w:rStyle w:val="Hyperlink"/>
                 <w:rFonts w:cs="Times New Roman"/>
-                <w:i w:val="0"/>
-                <w:iCs w:val="0"/>
                 <w:noProof/>
-                <w:sz w:val="28"/>
-                <w:szCs w:val="28"/>
               </w:rPr>
               <w:t>СПИСОК ИСПОЛЬЗОВАННЫХ ИСТОЧНИКОВ</w:t>
             </w:r>
             <w:r>
               <w:rPr>
-                <w:i w:val="0"/>
-                <w:iCs w:val="0"/>
                 <w:noProof/>
                 <w:webHidden/>
-                <w:sz w:val="28"/>
-                <w:szCs w:val="28"/>
               </w:rPr>
               <w:tab/>
             </w:r>
             <w:r>
               <w:rPr>
-                <w:i w:val="0"/>
-                <w:iCs w:val="0"/>
                 <w:noProof/>
                 <w:webHidden/>
-                <w:sz w:val="28"/>
-                <w:szCs w:val="28"/>
               </w:rPr>
               <w:fldChar w:fldCharType="begin"/>
             </w:r>
             <w:r>
               <w:rPr>
-                <w:i w:val="0"/>
-                <w:iCs w:val="0"/>
                 <w:noProof/>
                 <w:webHidden/>
-                <w:sz w:val="28"/>
-                <w:szCs w:val="28"/>
               </w:rPr>
-              <w:instrText xml:space="preserve"> PAGEREF _Toc165390141 \h </w:instrText>
+              <w:instrText xml:space="preserve"> PAGEREF _Toc165404509 \h </w:instrText>
             </w:r>
             <w:r>
               <w:rPr>
-                <w:i w:val="0"/>
-                <w:iCs w:val="0"/>
                 <w:noProof/>
                 <w:webHidden/>
-                <w:sz w:val="28"/>
-                <w:szCs w:val="28"/>
               </w:rPr>
             </w:r>
             <w:r>
               <w:rPr>
-                <w:i w:val="0"/>
-                <w:iCs w:val="0"/>
                 <w:noProof/>
                 <w:webHidden/>
-                <w:sz w:val="28"/>
-                <w:szCs w:val="28"/>
               </w:rPr>
               <w:fldChar w:fldCharType="separate"/>
             </w:r>
             <w:r>
               <w:rPr>
-                <w:i w:val="0"/>
-                <w:iCs w:val="0"/>
                 <w:noProof/>
                 <w:webHidden/>
-                <w:sz w:val="28"/>
-                <w:szCs w:val="28"/>
               </w:rPr>
-              <w:t>45</w:t>
+              <w:t>49</w:t>
             </w:r>
             <w:r>
               <w:rPr>
-                <w:i w:val="0"/>
-                <w:iCs w:val="0"/>
                 <w:noProof/>
                 <w:webHidden/>
-                <w:sz w:val="28"/>
-                <w:szCs w:val="28"/>
               </w:rPr>
               <w:fldChar w:fldCharType="end"/>
             </w:r>
@@ -2834,7 +2929,7 @@
         <w:pStyle w:val="Heading1"/>
       </w:pPr>
       <w:bookmarkStart w:id="1" w:name="_Toc159967801"/>
-      <w:bookmarkStart w:id="2" w:name="_Toc165390128"/>
+      <w:bookmarkStart w:id="2" w:name="_Toc165404496"/>
       <w:r>
         <w:lastRenderedPageBreak/>
         <w:t>ВВЕДЕНИЕ</w:t>
@@ -2870,7 +2965,35 @@
           <w:color w:val="000000" w:themeColor="text1"/>
           <w:szCs w:val="28"/>
         </w:rPr>
-        <w:t xml:space="preserve">Преддипломная практика – вид производственной практики, завершающий профессиональную подготовку студентов. Проводится после освоения студентами программ теоретического и практического обучения и предполагает сбор, систематизацию и обобщение материала, необходимого для завершения работы над выпускной квалификационной работой магистра по утвержденной теме. </w:t>
+        <w:t>Преддипломная практика – вид производственной практики, завершающий профессиональную подготовку студентов. Проводится после освоения студентами программ теоретического и практического обучения и предполагает сбор, систематизацию и обобщение материала, необходимого для завершения работы над выпускной квалификационной работой магистра по утвержденной теме</w:t>
+      </w:r>
+      <w:r>
+        <w:rPr>
+          <w:rFonts w:cs="Times New Roman"/>
+          <w:bCs/>
+          <w:color w:val="000000" w:themeColor="text1"/>
+          <w:szCs w:val="28"/>
+          <w:lang w:val="en-US"/>
+        </w:rPr>
+        <w:t> </w:t>
+      </w:r>
+      <w:r>
+        <w:rPr>
+          <w:rFonts w:cs="Times New Roman"/>
+          <w:bCs/>
+          <w:color w:val="000000" w:themeColor="text1"/>
+          <w:szCs w:val="28"/>
+        </w:rPr>
+        <w:t>[1]</w:t>
+      </w:r>
+      <w:r>
+        <w:rPr>
+          <w:rFonts w:cs="Times New Roman"/>
+          <w:bCs/>
+          <w:color w:val="000000" w:themeColor="text1"/>
+          <w:szCs w:val="28"/>
+        </w:rPr>
+        <w:t xml:space="preserve">. </w:t>
       </w:r>
     </w:p>
     <w:p>
@@ -3433,7 +3556,7 @@
           <w:szCs w:val="28"/>
         </w:rPr>
       </w:pPr>
-      <w:bookmarkStart w:id="3" w:name="_Toc165390129"/>
+      <w:bookmarkStart w:id="3" w:name="_Toc165404497"/>
       <w:r>
         <w:rPr>
           <w:rStyle w:val="Heading1Char"/>
@@ -3450,7 +3573,19 @@
         <w:ind w:firstLine="708"/>
       </w:pPr>
       <w:r>
-        <w:t xml:space="preserve">НУК ИУ (научно-учебный комплекс факультета «ИУ») образован в 1988 году. В его состав входят следующие структурные подразделения: </w:t>
+        <w:t>НУК ИУ (научно-учебный комплекс факультета «ИУ») образован в 1988 году. В его состав входят следующие структурные подразделения</w:t>
+      </w:r>
+      <w:r>
+        <w:t> </w:t>
+      </w:r>
+      <w:r>
+        <w:rPr>
+          <w:lang w:val="en-US"/>
+        </w:rPr>
+        <w:t>[2]</w:t>
+      </w:r>
+      <w:r>
+        <w:t xml:space="preserve">: </w:t>
       </w:r>
     </w:p>
     <w:p>
@@ -3553,7 +3688,19 @@
         <w:ind w:firstLine="708"/>
       </w:pPr>
       <w:r>
-        <w:t xml:space="preserve">Кафедра ИУ-4 располагает рядом учебно-исследовательских лабораторий: «CALS–технологии», «Микроскопия и функциональный контроль МЭМС/НЭМС», «Формирование микро- и наноструктур», СКБ «Сенсорные системы», «Испытания, сертификация и надёжность», «Конструкторско-технологическое проектирование ЭС». </w:t>
+        <w:t>Кафедра ИУ-4 располагает рядом учебно-исследовательских лабораторий: «CALS–технологии», «Микроскопия и функциональный контроль МЭМС/НЭМС», «Формирование микро- и наноструктур», СКБ «Сенсорные системы», «Испытания, сертификация и надёжность», «Конструкторско-технологическое проектирование ЭС»</w:t>
+      </w:r>
+      <w:r>
+        <w:rPr>
+          <w:lang w:val="en-US"/>
+        </w:rPr>
+        <w:t> </w:t>
+      </w:r>
+      <w:r>
+        <w:t>[3]</w:t>
+      </w:r>
+      <w:r>
+        <w:t xml:space="preserve">. </w:t>
       </w:r>
       <w:r>
         <w:t>Сегодня на кафедре ведут подготовку и научные исследования 5 академиков отраслевых академий, 2 члена-корреспондента, 5 профессоров, 15 кандидатов технических наук. 4 преподавателя кафедры являются Лауреатами Государственных премий РФ и Премий Совета Министров. За 30 лет на кафедре защитили докторские диссертации 12 человек, кандидатские диссертации – более 30 человек. Все это обуславливает высокий уровень как подготовки специалистов на кафедре, так и проводимых научно-исследовательских работ.</w:t>
@@ -3564,7 +3711,15 @@
         <w:ind w:firstLine="708"/>
       </w:pPr>
       <w:r>
-        <w:t>В настоящее время на кафедре подготовку бакалавров и магистров ведут преподаватели, ведущие специалисты в области конструкторско-технологического проектирования, микроэлектронных и телекоммуникационных технологий, САПРа. Среди преподавателей кафедры много представителей промышленности и ведущих научных центров России. Учебный процесс и научные исследования на кафедре проводятся в соответствующих учебно-исследовательских лабораториях по направлениям: технологии приборостроения, схемотехники, сетевых и телекоммуникационных технологий, микроэлектроники, САПРа, микропроцессоров, микроЭВМ и нейрокомпьютеров.</w:t>
+        <w:t xml:space="preserve">В настоящее время на кафедре подготовку бакалавров и магистров ведут преподаватели, ведущие специалисты в области конструкторско-технологического проектирования, микроэлектронных и телекоммуникационных технологий, САПРа. Среди преподавателей кафедры много представителей промышленности и ведущих научных центров России. Учебный процесс и научные исследования на кафедре проводятся в соответствующих учебно-исследовательских лабораториях по направлениям: технологии приборостроения, схемотехники, сетевых и телекоммуникационных технологий, микроэлектроники, САПРа, микропроцессоров, </w:t>
+      </w:r>
+      <w:proofErr w:type="spellStart"/>
+      <w:r>
+        <w:t>микроЭВМ</w:t>
+      </w:r>
+      <w:proofErr w:type="spellEnd"/>
+      <w:r>
+        <w:t xml:space="preserve"> и нейрокомпьютеров.</w:t>
       </w:r>
     </w:p>
     <w:p>
@@ -3580,7 +3735,7 @@
       <w:pPr>
         <w:pStyle w:val="Heading1"/>
       </w:pPr>
-      <w:bookmarkStart w:id="4" w:name="_Toc165390130"/>
+      <w:bookmarkStart w:id="4" w:name="_Toc165404498"/>
       <w:r>
         <w:lastRenderedPageBreak/>
         <w:t>2</w:t>
@@ -3598,13 +3753,60 @@
         <w:pStyle w:val="BodyText"/>
       </w:pPr>
       <w:r>
-        <w:t>В рамках преддипломной практики была добавлена часть материалов по теме ВКРМ, в первую очередь касающаяся</w:t>
+        <w:t xml:space="preserve">В рамках преддипломной практики была добавлена часть материалов по теме ВКРМ, в первую очередь касающаяся </w:t>
+      </w:r>
+      <w:r>
+        <w:t xml:space="preserve">тестирования возможности выполнения набора инструкций </w:t>
+      </w:r>
+      <w:r>
+        <w:rPr>
+          <w:lang w:val="en-US"/>
+        </w:rPr>
+        <w:t>MIPS</w:t>
+      </w:r>
+      <w:r>
+        <w:t xml:space="preserve">32 </w:t>
+      </w:r>
+      <w:r>
+        <w:t>разработанным эмулятором</w:t>
+      </w:r>
+      <w:r>
+        <w:t>, а также разработан</w:t>
+      </w:r>
+      <w:r>
+        <w:t xml:space="preserve"> скрипт и набор ПО для тестирования корректности выполнения набора инструкций разработанным эмулятором</w:t>
+      </w:r>
+      <w:r>
+        <w:t>.</w:t>
+      </w:r>
+    </w:p>
+    <w:p>
+      <w:pPr>
+        <w:pStyle w:val="BodyText"/>
+      </w:pPr>
+      <w:r>
+        <w:t>Тестирование ПО — это процесс проверки работоспособности и качества программного продукта</w:t>
+      </w:r>
+      <w:r>
+        <w:rPr>
+          <w:lang w:val="en-US"/>
+        </w:rPr>
+        <w:t> </w:t>
+      </w:r>
+      <w:r>
+        <w:t>[4]</w:t>
+      </w:r>
+      <w:r>
+        <w:t>. Оно позволяет выявить ошибки, дефекты и уязвимости в ПО, которые могут привести к сбоям, потере данных или другим нежелательным последствиям.</w:t>
       </w:r>
       <w:r>
         <w:t xml:space="preserve"> </w:t>
       </w:r>
       <w:r>
-        <w:t xml:space="preserve">тестирования возможности выполнения набора инструкций </w:t>
+        <w:t xml:space="preserve">Тестирование эмулятора ядра MIPS является важным этапом разработки. Оно позволяет убедиться в том, что эмулятор работает корректно и соответствует </w:t>
+      </w:r>
+      <w:r>
+        <w:t xml:space="preserve">спецификации на архитектуру набора инструкций </w:t>
       </w:r>
       <w:r>
         <w:rPr>
@@ -3613,45 +3815,19 @@
         <w:t>MIPS</w:t>
       </w:r>
       <w:r>
-        <w:t xml:space="preserve">32 </w:t>
-      </w:r>
-      <w:r>
-        <w:t>разработанным эмулятором</w:t>
-      </w:r>
-      <w:r>
-        <w:t>, а также разработан</w:t>
-      </w:r>
-      <w:r>
-        <w:t xml:space="preserve"> скрипт и набор ПО для тестирования корректности выполнения набора инструкций разработанным эмулятором</w:t>
+        <w:t>32</w:t>
+      </w:r>
+      <w:r>
+        <w:rPr>
+          <w:lang w:val="en-US"/>
+        </w:rPr>
+        <w:t> </w:t>
+      </w:r>
+      <w:r>
+        <w:t>[5]</w:t>
       </w:r>
       <w:r>
         <w:t>.</w:t>
-      </w:r>
-    </w:p>
-    <w:p>
-      <w:pPr>
-        <w:pStyle w:val="BodyText"/>
-      </w:pPr>
-      <w:r>
-        <w:t>Тестирование ПО — это процесс проверки работоспособности и качества программного продукта. Оно позволяет выявить ошибки, дефекты и уязвимости в ПО, которые могут привести к сбоям, потере данных или другим нежелательным последствиям.</w:t>
-      </w:r>
-      <w:r>
-        <w:t xml:space="preserve"> </w:t>
-      </w:r>
-      <w:r>
-        <w:t xml:space="preserve">Тестирование эмулятора ядра MIPS является важным этапом разработки. Оно позволяет убедиться в том, что эмулятор работает корректно и соответствует </w:t>
-      </w:r>
-      <w:r>
-        <w:t xml:space="preserve">спецификации на архитектуру набора инструкций </w:t>
-      </w:r>
-      <w:r>
-        <w:rPr>
-          <w:lang w:val="en-US"/>
-        </w:rPr>
-        <w:t>MIPS</w:t>
-      </w:r>
-      <w:r>
-        <w:t>32.</w:t>
       </w:r>
       <w:r>
         <w:t xml:space="preserve"> </w:t>
@@ -3696,7 +3872,21 @@
         <w:pStyle w:val="BodyText"/>
       </w:pPr>
       <w:r>
-        <w:t>Исходный код разработанного тестового ПО в виде мнемоник на языке Ассемблера представлен на рисунке. Данный код компилируется с помощью утилиты компилятора «mips-none-elf-as», которая позволяет преобразовывать исходный код на языке Ассемблера в операционные коды для архитектуры ядра MIPS32.</w:t>
+        <w:t>Исходный код разработанного тестового ПО в виде мнемоник на языке Ассемблера представлен на рисунке</w:t>
+      </w:r>
+      <w:r>
+        <w:t xml:space="preserve"> 1</w:t>
+      </w:r>
+      <w:r>
+        <w:t>. Данный код компилируется с помощью утилиты компилятора «</w:t>
+      </w:r>
+      <w:proofErr w:type="spellStart"/>
+      <w:r>
+        <w:t>mips-none-elf-as</w:t>
+      </w:r>
+      <w:proofErr w:type="spellEnd"/>
+      <w:r>
+        <w:t>», которая позволяет преобразовывать исходный код на языке Ассемблера в операционные коды для архитектуры ядра MIPS32.</w:t>
       </w:r>
     </w:p>
     <w:p>
@@ -3751,7 +3941,13 @@
         <w:jc w:val="center"/>
       </w:pPr>
       <w:r>
-        <w:t xml:space="preserve">Рисунок – Исходный </w:t>
+        <w:t>Рисунок</w:t>
+      </w:r>
+      <w:r>
+        <w:t xml:space="preserve"> 1</w:t>
+      </w:r>
+      <w:r>
+        <w:t xml:space="preserve"> – Исходный </w:t>
       </w:r>
       <w:r>
         <w:t>разработанного тестового ПО</w:t>
@@ -3802,7 +3998,15 @@
         <w:t xml:space="preserve">и скомпилированы с помощью </w:t>
       </w:r>
       <w:r>
-        <w:t>компилятора «mips-none-elf-as»</w:t>
+        <w:t>компилятора «</w:t>
+      </w:r>
+      <w:proofErr w:type="spellStart"/>
+      <w:r>
+        <w:t>mips-none-elf-as</w:t>
+      </w:r>
+      <w:proofErr w:type="spellEnd"/>
+      <w:r>
+        <w:t>»</w:t>
       </w:r>
       <w:r>
         <w:t xml:space="preserve">. Корректность выполнения данных алгоритмов сравнивается на основании результата, который выдается пользователю по результатам выполнения алгоритмов. </w:t>
@@ -3818,7 +4022,31 @@
         <w:t>SPIM</w:t>
       </w:r>
       <w:r>
-        <w:t xml:space="preserve">», который поддерживает эмуляцию той-же архитектуры набора команд. Также он предоставляет простой доступ к выполнению ПО через командную строку и прост в установке. </w:t>
+        <w:t>», который поддерживает эмуляцию той</w:t>
+      </w:r>
+      <w:r>
+        <w:t xml:space="preserve"> </w:t>
+      </w:r>
+      <w:r>
+        <w:t>же архитектуры набора команд</w:t>
+      </w:r>
+      <w:r>
+        <w:rPr>
+          <w:lang w:val="en-US"/>
+        </w:rPr>
+        <w:t> </w:t>
+      </w:r>
+      <w:r>
+        <w:t>[</w:t>
+      </w:r>
+      <w:r>
+        <w:t>6</w:t>
+      </w:r>
+      <w:r>
+        <w:t>]</w:t>
+      </w:r>
+      <w:r>
+        <w:t xml:space="preserve">. Также он предоставляет простой доступ к выполнению ПО через командную строку и прост в установке. </w:t>
       </w:r>
     </w:p>
     <w:p>
@@ -3841,7 +4069,13 @@
         <w:t>.</w:t>
       </w:r>
       <w:r>
-        <w:t xml:space="preserve"> Исходный код алгоритма представлен на рисунке.</w:t>
+        <w:t xml:space="preserve"> Исходный код алгоритма представлен на рисунке</w:t>
+      </w:r>
+      <w:r>
+        <w:t xml:space="preserve"> 2</w:t>
+      </w:r>
+      <w:r>
+        <w:t>.</w:t>
       </w:r>
     </w:p>
     <w:p>
@@ -3900,7 +4134,13 @@
         <w:jc w:val="center"/>
       </w:pPr>
       <w:r>
-        <w:t xml:space="preserve">Рисунок – Исходный код скрипта для тестирования корректности работы разработанного эмулятора ядра </w:t>
+        <w:t>Рисунок</w:t>
+      </w:r>
+      <w:r>
+        <w:t xml:space="preserve"> 2</w:t>
+      </w:r>
+      <w:r>
+        <w:t xml:space="preserve"> – Исходный код скрипта для тестирования корректности работы разработанного эмулятора ядра </w:t>
       </w:r>
       <w:r>
         <w:rPr>
@@ -4031,7 +4271,7 @@
       <w:pPr>
         <w:pStyle w:val="Heading1"/>
       </w:pPr>
-      <w:bookmarkStart w:id="5" w:name="_Toc165390131"/>
+      <w:bookmarkStart w:id="5" w:name="_Toc165404499"/>
       <w:r>
         <w:lastRenderedPageBreak/>
         <w:t>3 ПОСЕЩЕНИЕ ЗАЩИТЫ КАНДИДАТСКОЙ ДИССЕРТАЦИИ</w:t>
@@ -4114,7 +4354,19 @@
         <w:ind w:firstLine="708"/>
       </w:pPr>
       <w:r>
-        <w:t>На посещенной защите Терехов В.В. защищал диссертации на соискание ученой степени кандидата технических наук по теме «Автоматизация проектирования фрактальных микросистем электростатического типа, устойчивых к воздействию тяжёлых заряженных частиц». Цель работы состояла в разработке и исследовании методов и алгоритмов компьютерного моделирования радиационной стойкости, электрических и механических характеристик ФМЭМС электростатического типа и их программной реализации.</w:t>
+        <w:t>На посещенной защите Терехов В.В. защищал диссертации на соискание ученой степени кандидата технических наук по теме «Автоматизация проектирования фрактальных микросистем электростатического типа, устойчивых к воздействию тяжёлых заряженных частиц»</w:t>
+      </w:r>
+      <w:r>
+        <w:rPr>
+          <w:lang w:val="en-US"/>
+        </w:rPr>
+        <w:t> </w:t>
+      </w:r>
+      <w:r>
+        <w:t>[7]</w:t>
+      </w:r>
+      <w:r>
+        <w:t>. Цель работы состояла в разработке и исследовании методов и алгоритмов компьютерного моделирования радиационной стойкости, электрических и механических характеристик ФМЭМС электростатического типа и их программной реализации.</w:t>
       </w:r>
     </w:p>
     <w:p>
@@ -4204,7 +4456,15 @@
         <w:ind w:firstLine="708"/>
       </w:pPr>
       <w:r>
-        <w:t>Во второй главе приведены разработанные алгоритмы компьютерного моделирования устойчивости одиночных фрактальных МЭМС электростатического типа к попаданию тяжёлых заряженных частиц на примере отдельных элементов ёмкостного типа. Для компьютерного моделирования воздействия тяжёлых заряженных частиц на микросистемы в САПР Sentaurus TCAD были разработаны модели ёмкостных элементов ФМЭМС.</w:t>
+        <w:t xml:space="preserve">Во второй главе приведены разработанные алгоритмы компьютерного моделирования устойчивости одиночных фрактальных МЭМС электростатического типа к попаданию тяжёлых заряженных частиц на примере отдельных элементов ёмкостного типа. Для компьютерного моделирования воздействия тяжёлых заряженных частиц на микросистемы в САПР </w:t>
+      </w:r>
+      <w:proofErr w:type="spellStart"/>
+      <w:r>
+        <w:t>Sentaurus</w:t>
+      </w:r>
+      <w:proofErr w:type="spellEnd"/>
+      <w:r>
+        <w:t xml:space="preserve"> TCAD были разработаны модели ёмкостных элементов ФМЭМС.</w:t>
       </w:r>
     </w:p>
     <w:p>
@@ -4264,7 +4524,13 @@
         <w:jc w:val="center"/>
       </w:pPr>
       <w:r>
-        <w:t>Рисунок - Модели ёмкостных элементов МЭМС с плоской топологие</w:t>
+        <w:t>Рисунок</w:t>
+      </w:r>
+      <w:r>
+        <w:t xml:space="preserve"> 3</w:t>
+      </w:r>
+      <w:r>
+        <w:t xml:space="preserve"> - Модели ёмкостных элементов МЭМС с плоской топологие</w:t>
       </w:r>
       <w:r>
         <w:t xml:space="preserve">й </w:t>
@@ -4368,7 +4634,7 @@
       <w:pPr>
         <w:pStyle w:val="Heading1"/>
       </w:pPr>
-      <w:bookmarkStart w:id="6" w:name="_Toc165390132"/>
+      <w:bookmarkStart w:id="6" w:name="_Toc165404500"/>
       <w:r>
         <w:lastRenderedPageBreak/>
         <w:t>4 ПОСЕЩЕНИЕ НОЦ ФМН</w:t>
@@ -4380,7 +4646,27 @@
         <w:ind w:firstLine="708"/>
       </w:pPr>
       <w:r>
-        <w:t>НОЦ ФМН — научно-образовательный центр, реализующий совместные прикладные работы с институтами РАН, широким спектром отраслевых предприятий Российской Федерации и зарубежными партнерами. Является ключевой площадкой научных и инженерных открытий, обеспечивающих прогресс в квантовых технологиях, нанофотонике, биотехнологиях и перспективных специальных разработках.</w:t>
+        <w:t>НОЦ ФМН — научно-образовательный центр, реализующий совместные прикладные работы с институтами РАН, широким спектром отраслевых предприятий Российской Федерации и зарубежными партнерами</w:t>
+      </w:r>
+      <w:r>
+        <w:rPr>
+          <w:lang w:val="en-US"/>
+        </w:rPr>
+        <w:t> </w:t>
+      </w:r>
+      <w:r>
+        <w:t>[8]</w:t>
+      </w:r>
+      <w:r>
+        <w:t xml:space="preserve">. Является ключевой площадкой научных и инженерных открытий, обеспечивающих прогресс в квантовых технологиях, </w:t>
+      </w:r>
+      <w:proofErr w:type="spellStart"/>
+      <w:r>
+        <w:t>нанофотонике</w:t>
+      </w:r>
+      <w:proofErr w:type="spellEnd"/>
+      <w:r>
+        <w:t>, биотехнологиях и перспективных специальных разработках.</w:t>
       </w:r>
     </w:p>
     <w:p>
@@ -4388,7 +4674,47 @@
         <w:ind w:firstLine="708"/>
       </w:pPr>
       <w:r>
-        <w:t>В кооперации с ведущими мировыми командами научно-образовательный центр «Функциональные Микро/Наносистемы» проводит масштабные прикладные исследования в области разработки технологий на основе последних открытий науки и техники: сверхпроводниковые квантовые компьютеры, однофотонные источники и детекторы излучения, высокоскоростные оптоэлектронные преобразователи и системы передачи данных, устройства наноплазмоники, включая новые типы нанолазеров, линейно-оптические фотонные интегральные схемы, биологические сенсоры и датчики сред, а также биоаналитические микрофлюидные платформы типа «лаборатория-на-чипе».</w:t>
+        <w:t>В кооперации с ведущими мировыми командами научно-образовательный центр «Функциональные Микро/</w:t>
+      </w:r>
+      <w:proofErr w:type="spellStart"/>
+      <w:r>
+        <w:t>Наносистемы</w:t>
+      </w:r>
+      <w:proofErr w:type="spellEnd"/>
+      <w:r>
+        <w:t xml:space="preserve">» проводит масштабные прикладные исследования в области разработки технологий на основе последних открытий науки и техники: сверхпроводниковые квантовые компьютеры, однофотонные источники и детекторы излучения, высокоскоростные оптоэлектронные преобразователи и системы передачи данных, устройства </w:t>
+      </w:r>
+      <w:proofErr w:type="spellStart"/>
+      <w:r>
+        <w:t>наноплазмоники</w:t>
+      </w:r>
+      <w:proofErr w:type="spellEnd"/>
+      <w:r>
+        <w:t xml:space="preserve">, включая новые типы </w:t>
+      </w:r>
+      <w:proofErr w:type="spellStart"/>
+      <w:r>
+        <w:t>нанолазеров</w:t>
+      </w:r>
+      <w:proofErr w:type="spellEnd"/>
+      <w:r>
+        <w:t xml:space="preserve">, линейно-оптические фотонные интегральные схемы, биологические сенсоры и датчики сред, а также </w:t>
+      </w:r>
+      <w:proofErr w:type="spellStart"/>
+      <w:r>
+        <w:t>биоаналитические</w:t>
+      </w:r>
+      <w:proofErr w:type="spellEnd"/>
+      <w:r>
+        <w:t xml:space="preserve"> </w:t>
+      </w:r>
+      <w:proofErr w:type="spellStart"/>
+      <w:r>
+        <w:t>микрофлюидные</w:t>
+      </w:r>
+      <w:proofErr w:type="spellEnd"/>
+      <w:r>
+        <w:t xml:space="preserve"> платформы типа «лаборатория-на-чипе».</w:t>
       </w:r>
     </w:p>
     <w:p>
@@ -4448,7 +4774,15 @@
         <w:ind w:firstLine="708"/>
       </w:pPr>
       <w:r>
-        <w:t>На дне открытых дверей рассказано о создании научно-образовательного центра Функциональные Микро/Наносистемы, который стал межфакультетским технологическим центром, направленным на проведение научно-исследовательских и опытно-конструкторских разработок совместно с ведущими институтами РАН, а также медицинскими, приборостроительными, машиностроительными и другими отраслевыми предприятиями.</w:t>
+        <w:t>На дне открытых дверей рассказано о создании научно-образовательного центра Функциональные Микро/</w:t>
+      </w:r>
+      <w:proofErr w:type="spellStart"/>
+      <w:r>
+        <w:t>Наносистемы</w:t>
+      </w:r>
+      <w:proofErr w:type="spellEnd"/>
+      <w:r>
+        <w:t>, который стал межфакультетским технологическим центром, направленным на проведение научно-исследовательских и опытно-конструкторских разработок совместно с ведущими институтами РАН, а также медицинскими, приборостроительными, машиностроительными и другими отраслевыми предприятиями.</w:t>
       </w:r>
     </w:p>
     <w:p>
@@ -4456,7 +4790,23 @@
         <w:ind w:firstLine="708"/>
       </w:pPr>
       <w:r>
-        <w:t>Проведена презентация различных направлений, в которых работает НОЦ ФМН. Основными направлениями являются нанофотоника и оптика, бионанотехнологии, МЭМС/НЭМС и альтернативная энергетика.</w:t>
+        <w:t xml:space="preserve">Проведена презентация различных направлений, в которых работает НОЦ ФМН. Основными направлениями являются </w:t>
+      </w:r>
+      <w:proofErr w:type="spellStart"/>
+      <w:r>
+        <w:t>нанофотоника</w:t>
+      </w:r>
+      <w:proofErr w:type="spellEnd"/>
+      <w:r>
+        <w:t xml:space="preserve"> и оптика, </w:t>
+      </w:r>
+      <w:proofErr w:type="spellStart"/>
+      <w:r>
+        <w:t>бионанотехнологии</w:t>
+      </w:r>
+      <w:proofErr w:type="spellEnd"/>
+      <w:r>
+        <w:t>, МЭМС/НЭМС и альтернативная энергетика.</w:t>
       </w:r>
     </w:p>
     <w:p>
@@ -4535,7 +4885,13 @@
         <w:jc w:val="center"/>
       </w:pPr>
       <w:r>
-        <w:t>Рисунок – Демонстрация оборудования и разработок НОЦ ФМН</w:t>
+        <w:t>Рисунок</w:t>
+      </w:r>
+      <w:r>
+        <w:t xml:space="preserve"> 4</w:t>
+      </w:r>
+      <w:r>
+        <w:t xml:space="preserve"> – Демонстрация оборудования и разработок НОЦ ФМН</w:t>
       </w:r>
     </w:p>
     <w:p>
@@ -4543,7 +4899,15 @@
         <w:ind w:firstLine="708"/>
       </w:pPr>
       <w:r>
-        <w:t>Направление нанофотоника и оптика занимается различными исследованиями и разработкой, которые нацелены на создание фотонных устройств с уникальными характеристиками или совершенно новыми функциональными возможностями. В этих устройствах эффекты концентрации и управления полями, обусловленные новыми оптическими явлениями, реализуют механизмы управления взаимодействием света с веществом.</w:t>
+        <w:t xml:space="preserve">Направление </w:t>
+      </w:r>
+      <w:proofErr w:type="spellStart"/>
+      <w:r>
+        <w:t>нанофотоника</w:t>
+      </w:r>
+      <w:proofErr w:type="spellEnd"/>
+      <w:r>
+        <w:t xml:space="preserve"> и оптика занимается различными исследованиями и разработкой, которые нацелены на создание фотонных устройств с уникальными характеристиками или совершенно новыми функциональными возможностями. В этих устройствах эффекты концентрации и управления полями, обусловленные новыми оптическими явлениями, реализуют механизмы управления взаимодействием света с веществом.</w:t>
       </w:r>
     </w:p>
     <w:p>
@@ -4551,14 +4915,59 @@
         <w:ind w:firstLine="708"/>
       </w:pPr>
       <w:r>
-        <w:t>Направление бионанотехнологий занимается расширением спектра биоаналитических методов, основанных на комплексном использовании биосенсорных и микрофлюидных систем.</w:t>
+        <w:t xml:space="preserve">Направление </w:t>
+      </w:r>
+      <w:proofErr w:type="spellStart"/>
+      <w:r>
+        <w:t>бионанотехнологий</w:t>
+      </w:r>
+      <w:proofErr w:type="spellEnd"/>
+      <w:r>
+        <w:t xml:space="preserve"> занимается расширением спектра </w:t>
+      </w:r>
+      <w:proofErr w:type="spellStart"/>
+      <w:r>
+        <w:t>биоаналитических</w:t>
+      </w:r>
+      <w:proofErr w:type="spellEnd"/>
+      <w:r>
+        <w:t xml:space="preserve"> методов, основанных на комплексном использовании </w:t>
+      </w:r>
+      <w:proofErr w:type="spellStart"/>
+      <w:r>
+        <w:t>биосенсорных</w:t>
+      </w:r>
+      <w:proofErr w:type="spellEnd"/>
+      <w:r>
+        <w:t xml:space="preserve"> и </w:t>
+      </w:r>
+      <w:proofErr w:type="spellStart"/>
+      <w:r>
+        <w:t>микрофлюидных</w:t>
+      </w:r>
+      <w:proofErr w:type="spellEnd"/>
+      <w:r>
+        <w:t xml:space="preserve"> систем.</w:t>
       </w:r>
       <w:r>
         <w:t xml:space="preserve"> </w:t>
       </w:r>
       <w:r>
-        <w:t>Перспективные разработки НОЦ ФМН сегодня нацелены на создание нового поколения биоаналитических приборов – лабораторий-на-чипе и устройств персонифицированной медицины, которые позволят существенно сократить объемы проб и дорогостоящих реагентов, увеличить скорость анализов, расширить спектр детектируемых биомаркеров</w:t>
-      </w:r>
+        <w:t xml:space="preserve">Перспективные разработки НОЦ ФМН сегодня нацелены на создание нового поколения </w:t>
+      </w:r>
+      <w:proofErr w:type="spellStart"/>
+      <w:r>
+        <w:t>биоаналитических</w:t>
+      </w:r>
+      <w:proofErr w:type="spellEnd"/>
+      <w:r>
+        <w:t xml:space="preserve"> приборов – лабораторий-на-чипе и устройств персонифицированной медицины, которые позволят существенно сократить объемы проб и дорогостоящих реагентов, увеличить скорость анализов, расширить спектр детектируемых </w:t>
+      </w:r>
+      <w:proofErr w:type="spellStart"/>
+      <w:r>
+        <w:t>биомаркеров</w:t>
+      </w:r>
+      <w:proofErr w:type="spellEnd"/>
       <w:r>
         <w:t>.</w:t>
       </w:r>
@@ -4573,9 +4982,14 @@
       <w:r>
         <w:t xml:space="preserve"> </w:t>
       </w:r>
+      <w:proofErr w:type="spellStart"/>
       <w:r>
         <w:lastRenderedPageBreak/>
-        <w:t>актуаторов, объединенных в единую сеть посредством различных каналов связи</w:t>
+        <w:t>актуаторов</w:t>
+      </w:r>
+      <w:proofErr w:type="spellEnd"/>
+      <w:r>
+        <w:t>, объединенных в единую сеть посредством различных каналов связи</w:t>
       </w:r>
     </w:p>
     <w:p>
@@ -4583,7 +4997,37 @@
         <w:ind w:firstLine="708"/>
       </w:pPr>
       <w:r>
-        <w:t>По сравнению с прошлым годом в НОЦ ФМН удалось повысить качество разрабатываемых кубитов на порядок. Качество кубитов стало сравнимо с лучшими мировыми лабораториями, занимающимися исследованиями в данной сфере. Под параметром качества понимается время релаксации и когерентность у кубитов. Визуализация достижений в данной области представлена на рисунке.</w:t>
+        <w:t xml:space="preserve">По сравнению с прошлым годом в НОЦ ФМН удалось повысить качество разрабатываемых </w:t>
+      </w:r>
+      <w:proofErr w:type="spellStart"/>
+      <w:r>
+        <w:t>кубитов</w:t>
+      </w:r>
+      <w:proofErr w:type="spellEnd"/>
+      <w:r>
+        <w:t xml:space="preserve"> на порядок. Качество </w:t>
+      </w:r>
+      <w:proofErr w:type="spellStart"/>
+      <w:r>
+        <w:t>кубитов</w:t>
+      </w:r>
+      <w:proofErr w:type="spellEnd"/>
+      <w:r>
+        <w:t xml:space="preserve"> стало сравнимо с лучшими мировыми лабораториями, занимающимися исследованиями в данной сфере. Под параметром качества понимается время релаксации и когерентность у </w:t>
+      </w:r>
+      <w:proofErr w:type="spellStart"/>
+      <w:r>
+        <w:t>кубитов</w:t>
+      </w:r>
+      <w:proofErr w:type="spellEnd"/>
+      <w:r>
+        <w:t>. Визуализация достижений в данной области представлена на рисунке</w:t>
+      </w:r>
+      <w:r>
+        <w:t xml:space="preserve"> 5</w:t>
+      </w:r>
+      <w:r>
+        <w:t>.</w:t>
       </w:r>
     </w:p>
     <w:p>
@@ -4650,7 +5094,21 @@
         <w:jc w:val="center"/>
       </w:pPr>
       <w:r>
-        <w:t>Рисунок  - Достижения НОЦ ФМН в области разработки кубитов за прошедший год</w:t>
+        <w:t xml:space="preserve">Рисунок </w:t>
+      </w:r>
+      <w:r>
+        <w:t>5</w:t>
+      </w:r>
+      <w:r>
+        <w:t xml:space="preserve"> - Достижения НОЦ ФМН в области разработки </w:t>
+      </w:r>
+      <w:proofErr w:type="spellStart"/>
+      <w:r>
+        <w:t>кубитов</w:t>
+      </w:r>
+      <w:proofErr w:type="spellEnd"/>
+      <w:r>
+        <w:t xml:space="preserve"> за прошедший год</w:t>
       </w:r>
     </w:p>
     <w:p>
@@ -4661,16 +5119,51 @@
         <w:t>Из нововведений также был</w:t>
       </w:r>
       <w:r>
-        <w:t xml:space="preserve">о презентовано одно из зданий нового кампуса МГТУ им. Баумана, в который планируется переезд НОЦ ФМН после завершения строительства. Здание называется Квантум Парк и в нем будет размещен не только НОЦ ФМН, и но другие НОЦ со смежными сферами исследовательских интересов. </w:t>
-      </w:r>
-      <w:r>
-        <w:t xml:space="preserve">Внешний вид нового здания НОЦ ФМН представлен на рисунке. </w:t>
+        <w:t xml:space="preserve">о презентовано одно из зданий нового кампуса МГТУ им. Баумана, в который планируется переезд НОЦ ФМН после завершения строительства. Здание называется </w:t>
+      </w:r>
+      <w:proofErr w:type="spellStart"/>
+      <w:r>
+        <w:t>Квантум</w:t>
+      </w:r>
+      <w:proofErr w:type="spellEnd"/>
+      <w:r>
+        <w:t xml:space="preserve"> Парк и в нем будет размещен не только НОЦ ФМН, </w:t>
+      </w:r>
+      <w:proofErr w:type="gramStart"/>
+      <w:r>
+        <w:t>и</w:t>
+      </w:r>
+      <w:proofErr w:type="gramEnd"/>
+      <w:r>
+        <w:t xml:space="preserve"> но другие НОЦ со смежными сферами исследовательских интересов. </w:t>
+      </w:r>
+      <w:r>
+        <w:t>Внешний вид нового здания НОЦ ФМН представлен на рисунке</w:t>
+      </w:r>
+      <w:r>
+        <w:t xml:space="preserve"> 6</w:t>
+      </w:r>
+      <w:r>
+        <w:t xml:space="preserve">. </w:t>
       </w:r>
     </w:p>
     <w:p>
       <w:r>
         <w:tab/>
-        <w:t>Также вместе с новым корпусом было представлено новое направление, которое будет развивать в НОЦ ФМН. Данное направление называется Шухов.Атом и оно будет заниматься</w:t>
+        <w:t xml:space="preserve">Также вместе с новым корпусом было представлено новое направление, которое будет развивать в НОЦ ФМН. Данное направление называется </w:t>
+      </w:r>
+      <w:proofErr w:type="spellStart"/>
+      <w:r>
+        <w:t>Шухов.</w:t>
+      </w:r>
+      <w:proofErr w:type="gramStart"/>
+      <w:r>
+        <w:t>Атом</w:t>
+      </w:r>
+      <w:proofErr w:type="spellEnd"/>
+      <w:proofErr w:type="gramEnd"/>
+      <w:r>
+        <w:t xml:space="preserve"> и оно будет заниматься</w:t>
       </w:r>
       <w:r>
         <w:t xml:space="preserve"> прецизионной</w:t>
@@ -4746,7 +5239,21 @@
         <w:jc w:val="center"/>
       </w:pPr>
       <w:r>
-        <w:t>Рисунок – Новый корпус Квантум Парк</w:t>
+        <w:t>Рисунок</w:t>
+      </w:r>
+      <w:r>
+        <w:t xml:space="preserve"> 6</w:t>
+      </w:r>
+      <w:r>
+        <w:t xml:space="preserve"> – Новый корпус </w:t>
+      </w:r>
+      <w:proofErr w:type="spellStart"/>
+      <w:r>
+        <w:t>Квантум</w:t>
+      </w:r>
+      <w:proofErr w:type="spellEnd"/>
+      <w:r>
+        <w:t xml:space="preserve"> Парк</w:t>
       </w:r>
     </w:p>
     <w:p>
@@ -4761,7 +5268,15 @@
     <w:p>
       <w:r>
         <w:tab/>
-        <w:t xml:space="preserve">Также в презентациях появился список доступных вакансий по каждому из направлений. Был представлен обширный список вакансий. Это связано с практически полным отсутствием специалистов в данной области на рынке труда, а также с расширением НОЦ ФМН за счет переезда в новый корпус Квантум Парка. </w:t>
+        <w:t xml:space="preserve">Также в презентациях появился список доступных вакансий по каждому из направлений. Был представлен обширный список вакансий. Это связано с практически полным отсутствием специалистов в данной области на рынке труда, а также с расширением НОЦ ФМН за счет переезда в новый корпус </w:t>
+      </w:r>
+      <w:proofErr w:type="spellStart"/>
+      <w:r>
+        <w:t>Квантум</w:t>
+      </w:r>
+      <w:proofErr w:type="spellEnd"/>
+      <w:r>
+        <w:t xml:space="preserve"> Парка. </w:t>
       </w:r>
     </w:p>
     <w:p>
@@ -4837,7 +5352,13 @@
         <w:jc w:val="center"/>
       </w:pPr>
       <w:r>
-        <w:t>Рисунок – Фото с дня открытых дверей</w:t>
+        <w:t>Рисунок</w:t>
+      </w:r>
+      <w:r>
+        <w:t xml:space="preserve"> 7</w:t>
+      </w:r>
+      <w:r>
+        <w:t xml:space="preserve"> – Фото с дня открытых дверей</w:t>
       </w:r>
     </w:p>
     <w:p>
@@ -4845,7 +5366,15 @@
         <w:ind w:firstLine="708"/>
       </w:pPr>
       <w:r>
-        <w:t>НОЦ ФМН является ключевой площадкой научных и инженерных открытий, обеспечивающих прогресс в квантовых технологиях, нанофотонике, биотехнологиях и перспективных специальных разработках. НОЦ предлагает интересную работу молодым ученым, которые хотят двигать микро и наноэлектронику вперед и изучать что-то совершенно новое, чего никто в мире не делал до этого.</w:t>
+        <w:t xml:space="preserve">НОЦ ФМН является ключевой площадкой научных и инженерных открытий, обеспечивающих прогресс в квантовых технологиях, </w:t>
+      </w:r>
+      <w:proofErr w:type="spellStart"/>
+      <w:r>
+        <w:t>нанофотонике</w:t>
+      </w:r>
+      <w:proofErr w:type="spellEnd"/>
+      <w:r>
+        <w:t>, биотехнологиях и перспективных специальных разработках. НОЦ предлагает интересную работу молодым ученым, которые хотят двигать микро и наноэлектронику вперед и изучать что-то совершенно новое, чего никто в мире не делал до этого.</w:t>
       </w:r>
       <w:r>
         <w:br w:type="page"/>
@@ -4855,7 +5384,7 @@
       <w:pPr>
         <w:pStyle w:val="Heading1"/>
       </w:pPr>
-      <w:bookmarkStart w:id="7" w:name="_Toc165390133"/>
+      <w:bookmarkStart w:id="7" w:name="_Toc165404501"/>
       <w:r>
         <w:lastRenderedPageBreak/>
         <w:t>5 ПОСЕЩЕНИЕ ВЫСТАВКИ ЭКСПОЭЛЕКТРОНИКА</w:t>
@@ -4870,7 +5399,40 @@
         <w:ind w:firstLine="708"/>
       </w:pPr>
       <w:r>
-        <w:t>«ЭкспоЭлектроника» (англ. ExpoElectronica) — самая крупная по количеству и самая представительная по составу участников в России и Восточной Европе Международная выставка электронных компонентов, модулей и комплектующих во всех номинациях Общероссийского рейтинга выставок 2017-2018 гг. совместно с выставкой ElectronTechExpo. Она охватывает полный цикл производства электроники и является неизменным местом встречи для лидеров индустрии</w:t>
+        <w:t>«</w:t>
+      </w:r>
+      <w:proofErr w:type="spellStart"/>
+      <w:r>
+        <w:t>ЭкспоЭлектроника</w:t>
+      </w:r>
+      <w:proofErr w:type="spellEnd"/>
+      <w:r>
+        <w:t xml:space="preserve">» (англ. </w:t>
+      </w:r>
+      <w:proofErr w:type="spellStart"/>
+      <w:r>
+        <w:t>ExpoElectronica</w:t>
+      </w:r>
+      <w:proofErr w:type="spellEnd"/>
+      <w:r>
+        <w:t xml:space="preserve">) — самая крупная по количеству и самая представительная по составу участников в России и Восточной Европе Международная выставка электронных компонентов, модулей и комплектующих во всех номинациях Общероссийского рейтинга выставок 2017-2018 гг. совместно с выставкой </w:t>
+      </w:r>
+      <w:proofErr w:type="spellStart"/>
+      <w:r>
+        <w:t>ElectronTechExpo</w:t>
+      </w:r>
+      <w:proofErr w:type="spellEnd"/>
+      <w:r>
+        <w:t>. Она охватывает полный цикл производства электроники и является неизменным местом встречи для лидеров индустрии</w:t>
+      </w:r>
+      <w:r>
+        <w:rPr>
+          <w:lang w:val="en-US"/>
+        </w:rPr>
+        <w:t> </w:t>
+      </w:r>
+      <w:r>
+        <w:t>[9]</w:t>
       </w:r>
       <w:r>
         <w:t>.</w:t>
@@ -4993,7 +5555,13 @@
         <w:jc w:val="center"/>
       </w:pPr>
       <w:r>
-        <w:t xml:space="preserve">Рисунок – Фото на презентации микроконтроллера </w:t>
+        <w:t>Рисунок</w:t>
+      </w:r>
+      <w:r>
+        <w:t xml:space="preserve"> 8</w:t>
+      </w:r>
+      <w:r>
+        <w:t xml:space="preserve"> – Фото на презентации микроконтроллера </w:t>
       </w:r>
       <w:r>
         <w:t>MIK32 Амур</w:t>
@@ -5028,8 +5596,13 @@
         <w:t>«</w:t>
       </w:r>
       <w:r>
-        <w:t>Микросхема интегральная К1948ВК018 MIK32 Amur</w:t>
-      </w:r>
+        <w:t xml:space="preserve">Микросхема интегральная К1948ВК018 MIK32 </w:t>
+      </w:r>
+      <w:proofErr w:type="spellStart"/>
+      <w:r>
+        <w:t>Amur</w:t>
+      </w:r>
+      <w:proofErr w:type="spellEnd"/>
       <w:r>
         <w:t>»</w:t>
       </w:r>
@@ -5114,7 +5687,13 @@
         <w:jc w:val="center"/>
       </w:pPr>
       <w:r>
-        <w:t>Рисунок – Описание ядра микроконтроллера</w:t>
+        <w:t>Рисунок</w:t>
+      </w:r>
+      <w:r>
+        <w:t xml:space="preserve"> 9</w:t>
+      </w:r>
+      <w:r>
+        <w:t xml:space="preserve"> – Описание ядра микроконтроллера</w:t>
       </w:r>
     </w:p>
     <w:p>
@@ -5122,13 +5701,43 @@
         <w:ind w:firstLine="708"/>
       </w:pPr>
       <w:r>
-        <w:t>Полностью отечественный, от изготовления кристаллов до выпуска отладочных плат, микроконтроллер «К1948ВК018 MIK32 Amur», создан на базе свободной архитектуры RISC-V.</w:t>
-      </w:r>
-      <w:r>
-        <w:t xml:space="preserve"> Слайд с описанием архитектуры ядра представлен на рисунке.</w:t>
-      </w:r>
-      <w:r>
-        <w:t xml:space="preserve"> Архитектура RISC-V имеет в своем составе ядро SCR1, в котором используется открытый исходный код от российской компании Syntacore, с набором команд RV32IMC, обеспечивающий высокую скорость обработки данных и эффективность работы устройств, позволяя использовать «К1948ВК018 MIK32 Amur» в приложениях, требующих </w:t>
+        <w:t xml:space="preserve">Полностью отечественный, от изготовления кристаллов до выпуска отладочных плат, микроконтроллер «К1948ВК018 MIK32 </w:t>
+      </w:r>
+      <w:proofErr w:type="spellStart"/>
+      <w:r>
+        <w:t>Amur</w:t>
+      </w:r>
+      <w:proofErr w:type="spellEnd"/>
+      <w:r>
+        <w:t>», создан на базе свободной архитектуры RISC-V.</w:t>
+      </w:r>
+      <w:r>
+        <w:t xml:space="preserve"> Слайд с описанием архитектуры ядра представлен на рисунке</w:t>
+      </w:r>
+      <w:r>
+        <w:t xml:space="preserve"> 9</w:t>
+      </w:r>
+      <w:r>
+        <w:t>.</w:t>
+      </w:r>
+      <w:r>
+        <w:t xml:space="preserve"> Архитектура RISC-V имеет в своем составе ядро SCR1, в котором используется открытый исходный код от российской компании </w:t>
+      </w:r>
+      <w:proofErr w:type="spellStart"/>
+      <w:r>
+        <w:t>Syntacore</w:t>
+      </w:r>
+      <w:proofErr w:type="spellEnd"/>
+      <w:r>
+        <w:t xml:space="preserve">, с набором команд RV32IMC, обеспечивающий высокую скорость обработки данных и эффективность работы устройств, позволяя использовать «К1948ВК018 MIK32 </w:t>
+      </w:r>
+      <w:proofErr w:type="spellStart"/>
+      <w:r>
+        <w:t>Amur</w:t>
+      </w:r>
+      <w:proofErr w:type="spellEnd"/>
+      <w:r>
+        <w:t xml:space="preserve">» в приложениях, требующих </w:t>
       </w:r>
       <w:r>
         <w:lastRenderedPageBreak/>
@@ -5199,7 +5808,13 @@
         <w:jc w:val="center"/>
       </w:pPr>
       <w:r>
-        <w:t>Рисунок – Презентация компании «Теллур Электроникс»</w:t>
+        <w:t>Рисунок</w:t>
+      </w:r>
+      <w:r>
+        <w:t xml:space="preserve"> 10</w:t>
+      </w:r>
+      <w:r>
+        <w:t xml:space="preserve"> – Презентация компании «Теллур Электроникс»</w:t>
       </w:r>
     </w:p>
     <w:p>
@@ -5207,7 +5822,15 @@
         <w:ind w:firstLine="708"/>
       </w:pPr>
       <w:r>
-        <w:t>Микроконтроллер «К1948ВК018 MIK32 Amur» освоен в массовом производстве и уже доступен для заказа. Также разработана отладочная плата с распаянным микроконтроллером и сопутствующей обвязкой для более быстрого вывода продукта на рынок.</w:t>
+        <w:t xml:space="preserve">Микроконтроллер «К1948ВК018 MIK32 </w:t>
+      </w:r>
+      <w:proofErr w:type="spellStart"/>
+      <w:r>
+        <w:t>Amur</w:t>
+      </w:r>
+      <w:proofErr w:type="spellEnd"/>
+      <w:r>
+        <w:t>» освоен в массовом производстве и уже доступен для заказа. Также разработана отладочная плата с распаянным микроконтроллером и сопутствующей обвязкой для более быстрого вывода продукта на рынок.</w:t>
       </w:r>
     </w:p>
     <w:p>
@@ -5466,7 +6089,7 @@
       <w:pPr>
         <w:pStyle w:val="Heading1"/>
       </w:pPr>
-      <w:bookmarkStart w:id="8" w:name="_Toc165390134"/>
+      <w:bookmarkStart w:id="8" w:name="_Toc165404502"/>
       <w:r>
         <w:lastRenderedPageBreak/>
         <w:t>6</w:t>
@@ -5504,7 +6127,19 @@
         <w:ind w:firstLine="708"/>
       </w:pPr>
       <w:r>
-        <w:t>Профилирование программного обеспечения играет важную роль в разработке и оптимизации встраиваемых систем. Оно позволяет разработчикам получить подробную информацию о производительности и ресурсоемкости программного обеспечения, что, в свою очередь, помогает им найти узкие места и оптимизировать код.</w:t>
+        <w:t>Профилирование программного обеспечения играет важную роль в разработке и оптимизации встраиваемых систем</w:t>
+      </w:r>
+      <w:r>
+        <w:rPr>
+          <w:lang w:val="en-US"/>
+        </w:rPr>
+        <w:t> </w:t>
+      </w:r>
+      <w:r>
+        <w:t>[10]</w:t>
+      </w:r>
+      <w:r>
+        <w:t>. Оно позволяет разработчикам получить подробную информацию о производительности и ресурсоемкости программного обеспечения, что, в свою очередь, помогает им найти узкие места и оптимизировать код.</w:t>
       </w:r>
     </w:p>
     <w:p>
@@ -5948,7 +6583,15 @@
         </w:numPr>
       </w:pPr>
       <w:r>
-        <w:t>N-Prof: использует рекуррентные нейронные сети (РНС) для прогнозирования времени выполнения программ.</w:t>
+        <w:t>N-</w:t>
+      </w:r>
+      <w:proofErr w:type="spellStart"/>
+      <w:r>
+        <w:t>Prof</w:t>
+      </w:r>
+      <w:proofErr w:type="spellEnd"/>
+      <w:r>
+        <w:t>: использует рекуррентные нейронные сети (РНС) для прогнозирования времени выполнения программ.</w:t>
       </w:r>
     </w:p>
     <w:p>
@@ -5959,8 +6602,21 @@
           <w:numId w:val="10"/>
         </w:numPr>
       </w:pPr>
-      <w:r>
-        <w:t>DeepPerf: использует сверточные нейронные сети (СНС) для прогнозирования производительности программ на основе их исходного кода.</w:t>
+      <w:proofErr w:type="spellStart"/>
+      <w:r>
+        <w:t>DeepPerf</w:t>
+      </w:r>
+      <w:proofErr w:type="spellEnd"/>
+      <w:r>
+        <w:t xml:space="preserve">: использует </w:t>
+      </w:r>
+      <w:proofErr w:type="spellStart"/>
+      <w:r>
+        <w:t>сверточные</w:t>
+      </w:r>
+      <w:proofErr w:type="spellEnd"/>
+      <w:r>
+        <w:t xml:space="preserve"> нейронные сети (СНС) для прогнозирования производительности программ на основе их исходного кода.</w:t>
       </w:r>
     </w:p>
     <w:p>
@@ -5971,9 +6627,14 @@
           <w:numId w:val="10"/>
         </w:numPr>
       </w:pPr>
+      <w:proofErr w:type="spellStart"/>
       <w:r>
         <w:lastRenderedPageBreak/>
-        <w:t>NeuMF: использует многослойные персептроны (MLP) для прогнозирования производительности программ на основе их метрик производительности.</w:t>
+        <w:t>NeuMF</w:t>
+      </w:r>
+      <w:proofErr w:type="spellEnd"/>
+      <w:r>
+        <w:t>: использует многослойные персептроны (MLP) для прогнозирования производительности программ на основе их метрик производительности.</w:t>
       </w:r>
     </w:p>
     <w:p>
@@ -5989,8 +6650,13 @@
           <w:numId w:val="11"/>
         </w:numPr>
       </w:pPr>
-      <w:r>
-        <w:t>MemNN: использует РНС для прогнозирования потребления памяти программами.</w:t>
+      <w:proofErr w:type="spellStart"/>
+      <w:r>
+        <w:t>MemNN</w:t>
+      </w:r>
+      <w:proofErr w:type="spellEnd"/>
+      <w:r>
+        <w:t>: использует РНС для прогнозирования потребления памяти программами.</w:t>
       </w:r>
     </w:p>
     <w:p>
@@ -6001,8 +6667,13 @@
           <w:numId w:val="11"/>
         </w:numPr>
       </w:pPr>
-      <w:r>
-        <w:t>MemPred: использует MLP для прогнозирования потребления памяти программами на основе их исходного кода.</w:t>
+      <w:proofErr w:type="spellStart"/>
+      <w:r>
+        <w:t>MemPred</w:t>
+      </w:r>
+      <w:proofErr w:type="spellEnd"/>
+      <w:r>
+        <w:t>: использует MLP для прогнозирования потребления памяти программами на основе их исходного кода.</w:t>
       </w:r>
     </w:p>
     <w:p>
@@ -6013,8 +6684,13 @@
           <w:numId w:val="11"/>
         </w:numPr>
       </w:pPr>
-      <w:r>
-        <w:t>MemBrain: использует КНС для прогнозирования потребления памяти программами на основе их метрик производительности.</w:t>
+      <w:proofErr w:type="spellStart"/>
+      <w:r>
+        <w:t>MemBrain</w:t>
+      </w:r>
+      <w:proofErr w:type="spellEnd"/>
+      <w:r>
+        <w:t>: использует КНС для прогнозирования потребления памяти программами на основе их метрик производительности.</w:t>
       </w:r>
     </w:p>
     <w:p>
@@ -6030,8 +6706,13 @@
           <w:numId w:val="12"/>
         </w:numPr>
       </w:pPr>
-      <w:r>
-        <w:t>PowerNN: использует MLP для прогнозирования энергопотребления программами.</w:t>
+      <w:proofErr w:type="spellStart"/>
+      <w:r>
+        <w:t>PowerNN</w:t>
+      </w:r>
+      <w:proofErr w:type="spellEnd"/>
+      <w:r>
+        <w:t>: использует MLP для прогнозирования энергопотребления программами.</w:t>
       </w:r>
     </w:p>
     <w:p>
@@ -6042,8 +6723,13 @@
           <w:numId w:val="12"/>
         </w:numPr>
       </w:pPr>
-      <w:r>
-        <w:t>GreenDroid: использует РНС для прогнозирования энергопотребления мобильных приложений.</w:t>
+      <w:proofErr w:type="spellStart"/>
+      <w:r>
+        <w:t>GreenDroid</w:t>
+      </w:r>
+      <w:proofErr w:type="spellEnd"/>
+      <w:r>
+        <w:t>: использует РНС для прогнозирования энергопотребления мобильных приложений.</w:t>
       </w:r>
     </w:p>
     <w:p>
@@ -6055,7 +6741,15 @@
         </w:numPr>
       </w:pPr>
       <w:r>
-        <w:t>E-prof: использует КНС для прогнозирования энергопотребления программами на основе их метрик производительности.</w:t>
+        <w:t>E-</w:t>
+      </w:r>
+      <w:proofErr w:type="spellStart"/>
+      <w:r>
+        <w:t>prof</w:t>
+      </w:r>
+      <w:proofErr w:type="spellEnd"/>
+      <w:r>
+        <w:t>: использует КНС для прогнозирования энергопотребления программами на основе их метрик производительности.</w:t>
       </w:r>
     </w:p>
     <w:p>
@@ -6071,8 +6765,13 @@
           <w:numId w:val="13"/>
         </w:numPr>
       </w:pPr>
-      <w:r>
-        <w:t>DefectNet: использует КНС для прогнозирования количества ошибок в программном коде.</w:t>
+      <w:proofErr w:type="spellStart"/>
+      <w:r>
+        <w:t>DefectNet</w:t>
+      </w:r>
+      <w:proofErr w:type="spellEnd"/>
+      <w:r>
+        <w:t>: использует КНС для прогнозирования количества ошибок в программном коде.</w:t>
       </w:r>
     </w:p>
     <w:p>
@@ -6083,8 +6782,13 @@
           <w:numId w:val="13"/>
         </w:numPr>
       </w:pPr>
-      <w:r>
-        <w:t>DeepBug: использует РНС для прогнозирования количества ошибок в программном коде на основе его исходного кода.</w:t>
+      <w:proofErr w:type="spellStart"/>
+      <w:r>
+        <w:t>DeepBug</w:t>
+      </w:r>
+      <w:proofErr w:type="spellEnd"/>
+      <w:r>
+        <w:t>: использует РНС для прогнозирования количества ошибок в программном коде на основе его исходного кода.</w:t>
       </w:r>
     </w:p>
     <w:p>
@@ -6112,8 +6816,13 @@
           <w:numId w:val="14"/>
         </w:numPr>
       </w:pPr>
-      <w:r>
-        <w:t>TimeNet: использует Блочные рекуррентные нейронные сети (БРНС) для прогнозирования времени выполнения программ.</w:t>
+      <w:proofErr w:type="spellStart"/>
+      <w:r>
+        <w:t>TimeNet</w:t>
+      </w:r>
+      <w:proofErr w:type="spellEnd"/>
+      <w:r>
+        <w:t>: использует Блочные рекуррентные нейронные сети (БРНС) для прогнозирования времени выполнения программ.</w:t>
       </w:r>
     </w:p>
     <w:p>
@@ -6124,8 +6833,13 @@
           <w:numId w:val="14"/>
         </w:numPr>
       </w:pPr>
-      <w:r>
-        <w:t>DeepTime: использует РНС для прогнозирования времени выполнения программ на основе их исходного кода.</w:t>
+      <w:proofErr w:type="spellStart"/>
+      <w:r>
+        <w:t>DeepTime</w:t>
+      </w:r>
+      <w:proofErr w:type="spellEnd"/>
+      <w:r>
+        <w:t>: использует РНС для прогнозирования времени выполнения программ на основе их исходного кода.</w:t>
       </w:r>
     </w:p>
     <w:p>
@@ -6136,9 +6850,14 @@
           <w:numId w:val="14"/>
         </w:numPr>
       </w:pPr>
+      <w:proofErr w:type="spellStart"/>
       <w:r>
         <w:lastRenderedPageBreak/>
-        <w:t>RunTime: использует MLP для прогнозирования времени выполнения программ на основе их метрик производительности.</w:t>
+        <w:t>RunTime</w:t>
+      </w:r>
+      <w:proofErr w:type="spellEnd"/>
+      <w:r>
+        <w:t>: использует MLP для прогнозирования времени выполнения программ на основе их метрик производительности.</w:t>
       </w:r>
     </w:p>
     <w:p>
@@ -6238,7 +6957,13 @@
       </w:r>
       <w:r>
         <w:lastRenderedPageBreak/>
-        <w:t>приложению, можно получить с помощью реального процессора или моделирования с точностью до цикла. Однако этим методам присущи высокие затраты на разработку и настройку имитационной модели. Нейронные сети могут обобщать свое поведение, даже если моделируемый процесс является сильно нелинейным, как в случае программного обеспечения, работающего на процессорах, имеющих эффекты конвейера и кэша. На рисунке представлены два основных этапа метода оценки: обучение и использование. На этапе обучения сети предоставляется набор образцов. Его входными данными является количество выполненных инструкций различных типов (ветви, целочисленная арифметика и арифметика с плавающей запятой, доступ к памяти и т. д.), а ожидаемым результатом является количество циклов, использованных приложением.</w:t>
+        <w:t>приложению, можно получить с помощью реального процессора или моделирования с точностью до цикла. Однако этим методам присущи высокие затраты на разработку и настройку имитационной модели. Нейронные сети могут обобщать свое поведение, даже если моделируемый процесс является сильно нелинейным, как в случае программного обеспечения, работающего на процессорах, имеющих эффекты конвейера и кэша. На рисунке</w:t>
+      </w:r>
+      <w:r>
+        <w:t xml:space="preserve"> 11</w:t>
+      </w:r>
+      <w:r>
+        <w:t xml:space="preserve"> представлены два основных этапа метода оценки: обучение и использование. На этапе обучения сети предоставляется набор образцов. Его входными данными является количество выполненных инструкций различных типов (ветви, целочисленная арифметика и арифметика с плавающей запятой, доступ к памяти и т. д.), а ожидаемым результатом является количество циклов, использованных приложением.</w:t>
       </w:r>
     </w:p>
     <w:p>
@@ -6289,25 +7014,36 @@
     </w:p>
     <w:p>
       <w:pPr>
+        <w:jc w:val="center"/>
+      </w:pPr>
+      <w:r>
+        <w:t>Рисунок</w:t>
+      </w:r>
+      <w:r>
+        <w:t xml:space="preserve"> 11</w:t>
+      </w:r>
+      <w:r>
+        <w:t xml:space="preserve"> - </w:t>
+      </w:r>
+      <w:r>
+        <w:t>Разработка и использование инструмента оценки</w:t>
+      </w:r>
+      <w:r>
+        <w:t xml:space="preserve"> производительности ПО встраиваемых систем с помощью НС</w:t>
+      </w:r>
+    </w:p>
+    <w:p>
+      <w:pPr>
         <w:ind w:firstLine="708"/>
-        <w:jc w:val="center"/>
-      </w:pPr>
-      <w:r>
-        <w:t xml:space="preserve">Рисунок - </w:t>
-      </w:r>
-      <w:r>
-        <w:t>Разработка и использование инструмента оценки</w:t>
-      </w:r>
-      <w:r>
-        <w:t xml:space="preserve"> производительности ПО встраиваемых систем с помощью НС</w:t>
-      </w:r>
-    </w:p>
-    <w:p>
-      <w:pPr>
-        <w:ind w:firstLine="708"/>
-      </w:pPr>
-      <w:r>
-        <w:t xml:space="preserve">На рисунке представлена </w:t>
+      </w:pPr>
+      <w:r>
+        <w:t>На рисунке</w:t>
+      </w:r>
+      <w:r>
+        <w:t xml:space="preserve"> 12</w:t>
+      </w:r>
+      <w:r>
+        <w:t xml:space="preserve"> представлена </w:t>
       </w:r>
       <w:r>
         <w:t>НС</w:t>
@@ -6372,7 +7108,13 @@
         <w:jc w:val="center"/>
       </w:pPr>
       <w:r>
-        <w:t>Рисунок – Нейронная сеть прогнозирования производительности ПО встраиваемых систем</w:t>
+        <w:t>Рисунок</w:t>
+      </w:r>
+      <w:r>
+        <w:t xml:space="preserve"> 12</w:t>
+      </w:r>
+      <w:r>
+        <w:t xml:space="preserve"> – Нейронная сеть прогнозирования производительности ПО встраиваемых систем</w:t>
       </w:r>
     </w:p>
     <w:p>
@@ -6457,8 +7199,8 @@
           <w:szCs w:val="28"/>
         </w:rPr>
       </w:pPr>
-      <w:bookmarkStart w:id="9" w:name="_Toc165390135"/>
-      <w:bookmarkStart w:id="10" w:name="_Toc70856792"/>
+      <w:bookmarkStart w:id="9" w:name="_Toc70856792"/>
+      <w:bookmarkStart w:id="10" w:name="_Toc165404503"/>
       <w:r>
         <w:rPr>
           <w:rFonts w:cs="Times New Roman"/>
@@ -6502,14 +7244,14 @@
         </w:rPr>
         <w:t>ГОСУДАРСТВЕННЫХ СТАНДАРТОВ</w:t>
       </w:r>
-      <w:bookmarkEnd w:id="9"/>
+      <w:bookmarkEnd w:id="10"/>
     </w:p>
     <w:p>
       <w:pPr>
         <w:pStyle w:val="Heading2"/>
         <w:ind w:firstLine="708"/>
       </w:pPr>
-      <w:bookmarkStart w:id="11" w:name="_Toc165390136"/>
+      <w:bookmarkStart w:id="11" w:name="_Toc165404504"/>
       <w:r>
         <w:t xml:space="preserve">7.1 Изучение </w:t>
       </w:r>
@@ -7078,7 +7820,7 @@
         <w:pStyle w:val="Heading2"/>
         <w:ind w:firstLine="708"/>
       </w:pPr>
-      <w:bookmarkStart w:id="12" w:name="_Toc165390137"/>
+      <w:bookmarkStart w:id="12" w:name="_Toc165404505"/>
       <w:r>
         <w:lastRenderedPageBreak/>
         <w:t xml:space="preserve">7.2 </w:t>
@@ -7096,7 +7838,19 @@
         <w:ind w:firstLine="708"/>
       </w:pPr>
       <w:r>
-        <w:t>ГОСТ Р 58048-2017 "Трансфер технологий. Методические указания по оценке уровня зрелости технологий" (далее – Стандарт) играет важную роль в обеспечении унифицированного и эффективного подхода к оценке уровня зрелости технологий (УЗТ).</w:t>
+        <w:t xml:space="preserve">ГОСТ Р 58048-2017 </w:t>
+      </w:r>
+      <w:r>
+        <w:t>«</w:t>
+      </w:r>
+      <w:r>
+        <w:t>Трансфер технологий. Методические указания по оценке уровня зрелости технологий</w:t>
+      </w:r>
+      <w:r>
+        <w:t>»</w:t>
+      </w:r>
+      <w:r>
+        <w:t xml:space="preserve"> играет важную роль в обеспечении унифицированного и эффективного подхода к оценке уровня зрелости технологий (УЗТ).</w:t>
       </w:r>
       <w:r>
         <w:t xml:space="preserve"> </w:t>
@@ -7697,7 +8451,7 @@
           <w:szCs w:val="28"/>
         </w:rPr>
       </w:pPr>
-      <w:bookmarkStart w:id="13" w:name="_Toc165390138"/>
+      <w:bookmarkStart w:id="13" w:name="_Toc165404506"/>
       <w:r>
         <w:rPr>
           <w:rFonts w:cs="Times New Roman"/>
@@ -7743,10 +8497,24 @@
         <w:t xml:space="preserve"> </w:t>
       </w:r>
       <w:r>
-        <w:t xml:space="preserve">за авторством Кутаева К.С. и Титова А.С. </w:t>
-      </w:r>
-      <w:r>
-        <w:t>На рисунке представлена заглавная страница работы.</w:t>
+        <w:t xml:space="preserve">за авторством </w:t>
+      </w:r>
+      <w:proofErr w:type="spellStart"/>
+      <w:r>
+        <w:t>Кутаева</w:t>
+      </w:r>
+      <w:proofErr w:type="spellEnd"/>
+      <w:r>
+        <w:t xml:space="preserve"> К.С. и Титова А.С. </w:t>
+      </w:r>
+      <w:r>
+        <w:t>На рисунке</w:t>
+      </w:r>
+      <w:r>
+        <w:t xml:space="preserve"> 13</w:t>
+      </w:r>
+      <w:r>
+        <w:t xml:space="preserve"> представлена заглавная страница работы.</w:t>
       </w:r>
     </w:p>
     <w:p>
@@ -7812,7 +8580,13 @@
         <w:jc w:val="center"/>
       </w:pPr>
       <w:r>
-        <w:t>Рисунок – Заглавная страница публикации</w:t>
+        <w:t>Рисунок</w:t>
+      </w:r>
+      <w:r>
+        <w:t xml:space="preserve"> 13</w:t>
+      </w:r>
+      <w:r>
+        <w:t xml:space="preserve"> – Заглавная страница публикации</w:t>
       </w:r>
     </w:p>
     <w:p>
@@ -7856,8 +8630,8 @@
       <w:pPr>
         <w:pStyle w:val="Heading1"/>
       </w:pPr>
-      <w:bookmarkStart w:id="14" w:name="_Toc165390139"/>
-      <w:bookmarkEnd w:id="10"/>
+      <w:bookmarkStart w:id="14" w:name="_Toc165404507"/>
+      <w:bookmarkEnd w:id="9"/>
       <w:r>
         <w:lastRenderedPageBreak/>
         <w:t>9</w:t>
@@ -7890,7 +8664,19 @@
         <w:t xml:space="preserve"> (ИНМЭ РАН)</w:t>
       </w:r>
       <w:r>
-        <w:t xml:space="preserve"> создано постановлением Президиума Российской академии наук и состоит при Президиуме РАН, осуществляющем научно-методическое и научно-организационное руководство Институтом.</w:t>
+        <w:t xml:space="preserve"> создано постановлением Президиума Российской академии наук и состоит при Президиуме РАН, осуществляющем научно-методическое и научно-организационное руководство Институтом</w:t>
+      </w:r>
+      <w:r>
+        <w:rPr>
+          <w:lang w:val="en-US"/>
+        </w:rPr>
+        <w:t> </w:t>
+      </w:r>
+      <w:r>
+        <w:t>[11]</w:t>
+      </w:r>
+      <w:r>
+        <w:t>.</w:t>
       </w:r>
     </w:p>
     <w:p>
@@ -7942,7 +8728,15 @@
         </w:numPr>
       </w:pPr>
       <w:r>
-        <w:t>мониторинг физико-технологических особенностей реализации перспективной наноразмерной элементной базы микроэлектронных устройств;</w:t>
+        <w:t xml:space="preserve">мониторинг физико-технологических особенностей реализации перспективной </w:t>
+      </w:r>
+      <w:proofErr w:type="spellStart"/>
+      <w:r>
+        <w:t>наноразмерной</w:t>
+      </w:r>
+      <w:proofErr w:type="spellEnd"/>
+      <w:r>
+        <w:t xml:space="preserve"> элементной базы микроэлектронных устройств;</w:t>
       </w:r>
     </w:p>
     <w:p>
@@ -7954,7 +8748,15 @@
         </w:numPr>
       </w:pPr>
       <w:r>
-        <w:t>создание современных высокотехнологичных интегрированных комплексов сверхлокальной диагностики и модификации физических свойств наноматериалов и наноструктур;</w:t>
+        <w:t xml:space="preserve">создание современных высокотехнологичных интегрированных комплексов </w:t>
+      </w:r>
+      <w:proofErr w:type="spellStart"/>
+      <w:r>
+        <w:t>сверхлокальной</w:t>
+      </w:r>
+      <w:proofErr w:type="spellEnd"/>
+      <w:r>
+        <w:t xml:space="preserve"> диагностики и модификации физических свойств наноматериалов и наноструктур;</w:t>
       </w:r>
     </w:p>
     <w:p>
@@ -7976,7 +8778,21 @@
       </w:pPr>
       <w:r>
         <w:lastRenderedPageBreak/>
-        <w:t>На посещенном докладе кандидат технических наук, научный сотрудник ИНМЭ РАН Филлипов И.А. презентовал различные направления деятельности ИНМЭ РАН. Начало доклада представлено на рисунке.</w:t>
+        <w:t xml:space="preserve">На посещенном докладе кандидат технических наук, научный сотрудник ИНМЭ РАН </w:t>
+      </w:r>
+      <w:proofErr w:type="spellStart"/>
+      <w:r>
+        <w:t>Филлипов</w:t>
+      </w:r>
+      <w:proofErr w:type="spellEnd"/>
+      <w:r>
+        <w:t xml:space="preserve"> И.А. презентовал различные направления деятельности ИНМЭ РАН. Начало доклада представлено на рисунке</w:t>
+      </w:r>
+      <w:r>
+        <w:t xml:space="preserve"> 14</w:t>
+      </w:r>
+      <w:r>
+        <w:t>.</w:t>
       </w:r>
     </w:p>
     <w:p>
@@ -8047,7 +8863,13 @@
         <w:jc w:val="center"/>
       </w:pPr>
       <w:r>
-        <w:t>Рисунок – Доклад «О</w:t>
+        <w:t>Рисунок</w:t>
+      </w:r>
+      <w:r>
+        <w:t xml:space="preserve"> 14 </w:t>
+      </w:r>
+      <w:r>
+        <w:t>– Доклад «О</w:t>
       </w:r>
       <w:r>
         <w:t>бзор исследований в ИНМЭ РАН</w:t>
@@ -8064,7 +8886,15 @@
         <w:t xml:space="preserve">В рамках доклада были представлены возможности технологической площадки ИНМЭ РАН по производству микро и наноэлектроники. </w:t>
       </w:r>
       <w:r>
-        <w:t>ИНМЭ РАН занимается исследованием и созданием новых материалов с уникальными свойствами, которые могут быть использованы в производстве микро и наноэлектронных устройств.</w:t>
+        <w:t xml:space="preserve">ИНМЭ РАН занимается исследованием и созданием новых материалов с уникальными свойствами, которые могут быть использованы в производстве микро и </w:t>
+      </w:r>
+      <w:proofErr w:type="spellStart"/>
+      <w:r>
+        <w:t>наноэлектронных</w:t>
+      </w:r>
+      <w:proofErr w:type="spellEnd"/>
+      <w:r>
+        <w:t xml:space="preserve"> устройств.</w:t>
       </w:r>
       <w:r>
         <w:t xml:space="preserve"> </w:t>
@@ -8144,7 +8974,13 @@
         <w:jc w:val="center"/>
       </w:pPr>
       <w:r>
-        <w:t>Рисунок – Возможности технологической площадки ИНМЭ РАН</w:t>
+        <w:t>Рисунок</w:t>
+      </w:r>
+      <w:r>
+        <w:t xml:space="preserve"> 15</w:t>
+      </w:r>
+      <w:r>
+        <w:t xml:space="preserve"> – Возможности технологической площадки ИНМЭ РАН</w:t>
       </w:r>
     </w:p>
     <w:p>
@@ -8153,7 +8989,15 @@
       </w:pPr>
       <w:r>
         <w:lastRenderedPageBreak/>
-        <w:t>Технологическая площадка ИНМЭ РАН оснащена современным оборудованием для тестирования и контроля качества микро- и наноэлектронных устройств.</w:t>
+        <w:t xml:space="preserve">Технологическая площадка ИНМЭ РАН оснащена современным оборудованием для тестирования и контроля качества микро- и </w:t>
+      </w:r>
+      <w:proofErr w:type="spellStart"/>
+      <w:r>
+        <w:t>наноэлектронных</w:t>
+      </w:r>
+      <w:proofErr w:type="spellEnd"/>
+      <w:r>
+        <w:t xml:space="preserve"> устройств.</w:t>
       </w:r>
       <w:r>
         <w:t xml:space="preserve"> Она позволяет проводить полный цикл технологического процесса производства изделий микро и наноэлектроники</w:t>
@@ -8230,7 +9074,13 @@
         <w:jc w:val="center"/>
       </w:pPr>
       <w:r>
-        <w:t>Рисунок – Направления исследований ИНМЭ РАН</w:t>
+        <w:t>Рисунок</w:t>
+      </w:r>
+      <w:r>
+        <w:t xml:space="preserve"> 16</w:t>
+      </w:r>
+      <w:r>
+        <w:t xml:space="preserve"> – Направления исследований ИНМЭ РАН</w:t>
       </w:r>
     </w:p>
     <w:p>
@@ -8238,7 +9088,15 @@
         <w:ind w:firstLine="708"/>
       </w:pPr>
       <w:r>
-        <w:t>В соответствии с целями и задачами, поставленными перед институтом Министерством образования и науки и Российской академией наук можно выделить следующие важнейшие направлений научной деятельности, реализуемых в ИНМЭ РАН: кремний-углеродные технологии для создания автоэмиссионных источников электронов, формирование элементов и создание устройств планарной фотоники, разработки технологических методов гетерогенной интеграция, формирование и исследования структур для интегральной биосенсорики. Данные направления исследования в области наноэлектроники и наноматериалов, как хорошо известно, должны быть подкреплены существенными работами в области аналитических и метрологических исследований, что приводит к выделению его в самостоятельное направлени</w:t>
+        <w:t xml:space="preserve">В соответствии с целями и задачами, поставленными перед институтом Министерством образования и науки и Российской академией наук можно выделить следующие важнейшие направлений научной деятельности, реализуемых в ИНМЭ РАН: кремний-углеродные технологии для создания автоэмиссионных источников электронов, формирование элементов и создание устройств планарной фотоники, разработки технологических методов гетерогенной интеграция, формирование и исследования структур для интегральной </w:t>
+      </w:r>
+      <w:proofErr w:type="spellStart"/>
+      <w:r>
+        <w:t>биосенсорики</w:t>
+      </w:r>
+      <w:proofErr w:type="spellEnd"/>
+      <w:r>
+        <w:t>. Данные направления исследования в области наноэлектроники и наноматериалов, как хорошо известно, должны быть подкреплены существенными работами в области аналитических и метрологических исследований, что приводит к выделению его в самостоятельное направлени</w:t>
       </w:r>
       <w:r>
         <w:t>я</w:t>
@@ -8307,7 +9165,7 @@
           <w:szCs w:val="28"/>
         </w:rPr>
       </w:pPr>
-      <w:bookmarkStart w:id="15" w:name="_Toc165390140"/>
+      <w:bookmarkStart w:id="15" w:name="_Toc165404508"/>
       <w:r>
         <w:rPr>
           <w:rFonts w:cs="Times New Roman"/>
@@ -8320,12 +9178,99 @@
     </w:p>
     <w:p>
       <w:pPr>
-        <w:rPr>
-          <w:rFonts w:eastAsiaTheme="majorEastAsia" w:cs="Times New Roman"/>
-          <w:color w:val="000000" w:themeColor="text1"/>
-          <w:szCs w:val="28"/>
-        </w:rPr>
-      </w:pPr>
+        <w:ind w:firstLine="708"/>
+      </w:pPr>
+      <w:r>
+        <w:t xml:space="preserve">При прохождении преддипломной практики было проведено ознакомление с оборудованием и деятельностью НУК ИУ МГТУ им. Н. Э. Баумана. Проведено дополнение материалов по ВКРМ по тестированию разработанного эмулятора ядра </w:t>
+      </w:r>
+      <w:r>
+        <w:rPr>
+          <w:lang w:val="en-US"/>
+        </w:rPr>
+        <w:t>MIPS</w:t>
+      </w:r>
+      <w:r>
+        <w:t xml:space="preserve"> для подтверждения корректности его работы.</w:t>
+      </w:r>
+    </w:p>
+    <w:p>
+      <w:pPr>
+        <w:ind w:firstLine="708"/>
+      </w:pPr>
+      <w:r>
+        <w:t>Также были посещены ряд мероприятий. Первым была защита кандидатской диссертации Тереховым Владимиром Владимировичем. По итогам посещения были получены знания о процессе защиты диссертации на соискание степени кандидата технических наук. Затем было посещение дня открытых дверей НОЦ ФМН, на котором были представлены основные направления работы. Получены знания об исследованиях, которые проводятся в МГТУ им. Баумана в области микро и нано структур. После была посещена выставка «</w:t>
+      </w:r>
+      <w:proofErr w:type="spellStart"/>
+      <w:r>
+        <w:t>Экспоэлектроника</w:t>
+      </w:r>
+      <w:proofErr w:type="spellEnd"/>
+      <w:r>
+        <w:t>», на которой было принято участие в презентации нового отечественного микроконтроллера. Также был посещен доклад «</w:t>
+      </w:r>
+      <w:r>
+        <w:t>О</w:t>
+      </w:r>
+      <w:r>
+        <w:t xml:space="preserve">бзор исследований в </w:t>
+      </w:r>
+      <w:r>
+        <w:t>ИНМЭ РАН</w:t>
+      </w:r>
+      <w:r>
+        <w:t>»</w:t>
+      </w:r>
+      <w:r>
+        <w:t xml:space="preserve">, на котором было подробно рассказано об </w:t>
+      </w:r>
+      <w:r>
+        <w:t>направлениях работы в ИНМЭ РАН и их достижениях в различных областях микро и наноэлектроники.</w:t>
+      </w:r>
+    </w:p>
+    <w:p>
+      <w:r>
+        <w:tab/>
+        <w:t>В рамках изучения специфики работы инженера-конструктора в НУК ИУ было проведен обзор применения нейронных сетей для решения задачи профилирования ПО встраиваемых систем, в рамках которого был проведен обзор литературы по профилированию ПО и по профилированию как непосредственно на самом устройстве, так и в эмуляторе.</w:t>
+      </w:r>
+    </w:p>
+    <w:p>
+      <w:r>
+        <w:tab/>
+        <w:t xml:space="preserve">Также были изучены Государственные Стандарты </w:t>
+      </w:r>
+      <w:r>
+        <w:t>ГОСТ Р 15.101-2021 «Порядок выполнения научно-исследовательских работ»</w:t>
+      </w:r>
+      <w:r>
+        <w:t xml:space="preserve"> и </w:t>
+      </w:r>
+      <w:r>
+        <w:t>ГОСТ Р 58048-2017 «Трансфер технологий. Методические указания по оценке уровня зрелости технологий»</w:t>
+      </w:r>
+      <w:r>
+        <w:t>. Были отражены их основные положения.</w:t>
+      </w:r>
+    </w:p>
+    <w:p>
+      <w:r>
+        <w:tab/>
+        <w:t xml:space="preserve">Описано участие в научно-технической конференции </w:t>
+      </w:r>
+      <w:r>
+        <w:t xml:space="preserve">«ХII Международная научно-техническая конференция «Безопасные </w:t>
+      </w:r>
+      <w:r>
+        <w:lastRenderedPageBreak/>
+        <w:t xml:space="preserve">информационные технологии», посвященная 25-летию кафедры ИУ8 (БИТ 2023)». На конференции была представлена работа «Изменение поведения программы путём внесения модификации в последовательность выполнения процессорных инструкций в эмулируемой среде» за авторством </w:t>
+      </w:r>
+      <w:proofErr w:type="spellStart"/>
+      <w:r>
+        <w:t>Кутаева</w:t>
+      </w:r>
+      <w:proofErr w:type="spellEnd"/>
+      <w:r>
+        <w:t xml:space="preserve"> К.С. и Титова А.С.</w:t>
+      </w:r>
       <w:r>
         <w:rPr>
           <w:rFonts w:cs="Times New Roman"/>
@@ -8343,7 +9288,7 @@
           <w:szCs w:val="28"/>
         </w:rPr>
       </w:pPr>
-      <w:bookmarkStart w:id="16" w:name="_Toc165390141"/>
+      <w:bookmarkStart w:id="16" w:name="_Toc165404509"/>
       <w:r>
         <w:rPr>
           <w:rFonts w:cs="Times New Roman"/>
@@ -8353,6 +9298,371 @@
         <w:t>СПИСОК ИСПОЛЬЗОВАННЫХ ИСТОЧНИКОВ</w:t>
       </w:r>
       <w:bookmarkEnd w:id="16"/>
+    </w:p>
+    <w:p>
+      <w:pPr>
+        <w:pStyle w:val="ListParagraph"/>
+        <w:numPr>
+          <w:ilvl w:val="0"/>
+          <w:numId w:val="37"/>
+        </w:numPr>
+      </w:pPr>
+      <w:r>
+        <w:t>Организация и проведение преддипломной практики: учебно-методическое пособие /</w:t>
+      </w:r>
+      <w:r>
+        <w:t>/</w:t>
+      </w:r>
+      <w:r>
+        <w:t xml:space="preserve"> </w:t>
+      </w:r>
+      <w:proofErr w:type="spellStart"/>
+      <w:r>
+        <w:t>Шахнов</w:t>
+      </w:r>
+      <w:proofErr w:type="spellEnd"/>
+      <w:r>
+        <w:t xml:space="preserve"> В. А. и др. - Москва: МГТУ им. Н. Э. Баумана, 2021. - 21 с.</w:t>
+      </w:r>
+    </w:p>
+    <w:p>
+      <w:pPr>
+        <w:pStyle w:val="ListParagraph"/>
+        <w:numPr>
+          <w:ilvl w:val="0"/>
+          <w:numId w:val="37"/>
+        </w:numPr>
+      </w:pPr>
+      <w:r>
+        <w:t>Научно-учебный комплекс "Информатика и системы управления". — Текст: электронный // МГТУ: [сайт]. — URL: https://bmstu.ru/svedendoc/sveden/document/%D0%BD%D1%83%D0%BA%20%D0%98%D0%A1%D0%A3.pdf (дата обращения: 30.04.2024).</w:t>
+      </w:r>
+    </w:p>
+    <w:p>
+      <w:pPr>
+        <w:pStyle w:val="ListParagraph"/>
+        <w:numPr>
+          <w:ilvl w:val="0"/>
+          <w:numId w:val="37"/>
+        </w:numPr>
+      </w:pPr>
+      <w:r>
+        <w:t>Научные школы ИУ4. — Текст: электронный // ИУ4: [сайт]. — URL: https://iu4.ru/ns/ (дата обращения: 30.04.2024).</w:t>
+      </w:r>
+    </w:p>
+    <w:p>
+      <w:pPr>
+        <w:pStyle w:val="ListParagraph"/>
+        <w:numPr>
+          <w:ilvl w:val="0"/>
+          <w:numId w:val="37"/>
+        </w:numPr>
+      </w:pPr>
+      <w:proofErr w:type="spellStart"/>
+      <w:r>
+        <w:t>Мостипака</w:t>
+      </w:r>
+      <w:proofErr w:type="spellEnd"/>
+      <w:r>
+        <w:t xml:space="preserve"> А</w:t>
+      </w:r>
+      <w:r>
+        <w:t>.</w:t>
+      </w:r>
+      <w:r>
+        <w:t xml:space="preserve"> Е</w:t>
+      </w:r>
+      <w:r>
+        <w:t>.,</w:t>
+      </w:r>
+      <w:r>
+        <w:t xml:space="preserve"> </w:t>
+      </w:r>
+      <w:r>
+        <w:t>Т</w:t>
+      </w:r>
+      <w:r>
+        <w:t>естирование программного обеспечения // Наука и образование сегодня. 2020. №12 (59).</w:t>
+      </w:r>
+    </w:p>
+    <w:p>
+      <w:pPr>
+        <w:pStyle w:val="ListParagraph"/>
+        <w:numPr>
+          <w:ilvl w:val="0"/>
+          <w:numId w:val="37"/>
+        </w:numPr>
+      </w:pPr>
+      <w:r>
+        <w:t>MIPS ISA. — Текст: электронный // CS.CMU: [сайт]. — URL: https://www.cs.cmu.edu/afs/cs/academic/class/15740-f97/public/doc/mips-isa.pdf (дата обращения: 30.04.2024).</w:t>
+      </w:r>
+    </w:p>
+    <w:p>
+      <w:pPr>
+        <w:pStyle w:val="ListParagraph"/>
+        <w:numPr>
+          <w:ilvl w:val="0"/>
+          <w:numId w:val="37"/>
+        </w:numPr>
+        <w:rPr>
+          <w:lang w:val="en-US"/>
+        </w:rPr>
+      </w:pPr>
+      <w:r>
+        <w:rPr>
+          <w:lang w:val="en-US"/>
+        </w:rPr>
+        <w:t xml:space="preserve">Larus, R. James, Larus Assemblers, Linkers, and the SPIM Simulator. — Palo-Alto: Computer Organization &amp; Design: The Hardware/Software Interface, 1993. — 84 c. — </w:t>
+      </w:r>
+      <w:r>
+        <w:t>Текст</w:t>
+      </w:r>
+      <w:r>
+        <w:rPr>
+          <w:lang w:val="en-US"/>
+        </w:rPr>
+        <w:t xml:space="preserve">: </w:t>
+      </w:r>
+      <w:r>
+        <w:t>непосредственный</w:t>
+      </w:r>
+      <w:r>
+        <w:rPr>
+          <w:lang w:val="en-US"/>
+        </w:rPr>
+        <w:t>.</w:t>
+      </w:r>
+    </w:p>
+    <w:p>
+      <w:pPr>
+        <w:pStyle w:val="ListParagraph"/>
+        <w:numPr>
+          <w:ilvl w:val="0"/>
+          <w:numId w:val="37"/>
+        </w:numPr>
+      </w:pPr>
+      <w:r>
+        <w:t xml:space="preserve">Терехов В. В.. — Текст: электронный // Диссертанты МГТУ: [сайт]. — </w:t>
+      </w:r>
+      <w:r>
+        <w:rPr>
+          <w:lang w:val="en-US"/>
+        </w:rPr>
+        <w:t>URL</w:t>
+      </w:r>
+      <w:r>
+        <w:t xml:space="preserve">: </w:t>
+      </w:r>
+      <w:r>
+        <w:rPr>
+          <w:lang w:val="en-US"/>
+        </w:rPr>
+        <w:t>https</w:t>
+      </w:r>
+      <w:r>
+        <w:t>://</w:t>
+      </w:r>
+      <w:proofErr w:type="spellStart"/>
+      <w:r>
+        <w:rPr>
+          <w:lang w:val="en-US"/>
+        </w:rPr>
+        <w:t>bmstu</w:t>
+      </w:r>
+      <w:proofErr w:type="spellEnd"/>
+      <w:r>
+        <w:t>.</w:t>
+      </w:r>
+      <w:proofErr w:type="spellStart"/>
+      <w:r>
+        <w:rPr>
+          <w:lang w:val="en-US"/>
+        </w:rPr>
+        <w:t>ru</w:t>
+      </w:r>
+      <w:proofErr w:type="spellEnd"/>
+      <w:r>
+        <w:t>/</w:t>
+      </w:r>
+      <w:proofErr w:type="spellStart"/>
+      <w:r>
+        <w:rPr>
+          <w:lang w:val="en-US"/>
+        </w:rPr>
+        <w:t>svedendoc</w:t>
+      </w:r>
+      <w:proofErr w:type="spellEnd"/>
+      <w:r>
+        <w:t>/</w:t>
+      </w:r>
+      <w:proofErr w:type="spellStart"/>
+      <w:r>
+        <w:rPr>
+          <w:lang w:val="en-US"/>
+        </w:rPr>
+        <w:t>disser</w:t>
+      </w:r>
+      <w:proofErr w:type="spellEnd"/>
+      <w:r>
+        <w:t>/</w:t>
+      </w:r>
+      <w:r>
+        <w:rPr>
+          <w:lang w:val="en-US"/>
+        </w:rPr>
+        <w:t>index</w:t>
+      </w:r>
+      <w:r>
+        <w:t>.</w:t>
+      </w:r>
+      <w:r>
+        <w:rPr>
+          <w:lang w:val="en-US"/>
+        </w:rPr>
+        <w:t>php</w:t>
+      </w:r>
+      <w:r>
+        <w:t>?</w:t>
+      </w:r>
+      <w:r>
+        <w:rPr>
+          <w:lang w:val="en-US"/>
+        </w:rPr>
+        <w:t>q</w:t>
+      </w:r>
+      <w:r>
+        <w:t>=</w:t>
+      </w:r>
+      <w:r>
+        <w:rPr>
+          <w:lang w:val="en-US"/>
+        </w:rPr>
+        <w:t>dissertation</w:t>
+      </w:r>
+      <w:r>
+        <w:t>&amp;</w:t>
+      </w:r>
+      <w:r>
+        <w:rPr>
+          <w:lang w:val="en-US"/>
+        </w:rPr>
+        <w:t>id</w:t>
+      </w:r>
+      <w:r>
+        <w:t>=897 (дата обращения: 30.04.2024).</w:t>
+      </w:r>
+    </w:p>
+    <w:p>
+      <w:pPr>
+        <w:pStyle w:val="ListParagraph"/>
+        <w:numPr>
+          <w:ilvl w:val="0"/>
+          <w:numId w:val="37"/>
+        </w:numPr>
+      </w:pPr>
+      <w:r>
+        <w:t>О НОЦ ФМН. — Текст: электронный // НОЦ ФМН: [сайт]. — URL: https://fmn.bmstu.ru/about/fmn/ (дата обращения: 30.04.2024).</w:t>
+      </w:r>
+    </w:p>
+    <w:p>
+      <w:pPr>
+        <w:pStyle w:val="ListParagraph"/>
+        <w:numPr>
+          <w:ilvl w:val="0"/>
+          <w:numId w:val="37"/>
+        </w:numPr>
+      </w:pPr>
+      <w:r>
+        <w:t xml:space="preserve">О выставке. — Текст: электронный // </w:t>
+      </w:r>
+      <w:proofErr w:type="spellStart"/>
+      <w:r>
+        <w:t>Экспоэлектроника</w:t>
+      </w:r>
+      <w:proofErr w:type="spellEnd"/>
+      <w:r>
+        <w:t>: [сайт]. — URL: https://expoelectronica.ru/ru/about/ (дата обращения: 30.04.2024).</w:t>
+      </w:r>
+    </w:p>
+    <w:p>
+      <w:pPr>
+        <w:pStyle w:val="ListParagraph"/>
+        <w:numPr>
+          <w:ilvl w:val="0"/>
+          <w:numId w:val="37"/>
+        </w:numPr>
+        <w:rPr>
+          <w:lang w:val="en-US"/>
+        </w:rPr>
+      </w:pPr>
+      <w:r>
+        <w:t xml:space="preserve"> </w:t>
+      </w:r>
+      <w:r>
+        <w:rPr>
+          <w:lang w:val="en-US"/>
+        </w:rPr>
+        <w:t xml:space="preserve">Rajendra, Patel, A Survey of Embedded Software Profiling Methodologies / Patel Rajendra, </w:t>
+      </w:r>
+      <w:proofErr w:type="spellStart"/>
+      <w:r>
+        <w:rPr>
+          <w:lang w:val="en-US"/>
+        </w:rPr>
+        <w:t>Rajwat</w:t>
+      </w:r>
+      <w:proofErr w:type="spellEnd"/>
+      <w:r>
+        <w:rPr>
+          <w:lang w:val="en-US"/>
+        </w:rPr>
+        <w:t xml:space="preserve"> Arvind. — </w:t>
+      </w:r>
+      <w:r>
+        <w:t>Текст</w:t>
+      </w:r>
+      <w:r>
+        <w:rPr>
+          <w:lang w:val="en-US"/>
+        </w:rPr>
+        <w:t xml:space="preserve">: </w:t>
+      </w:r>
+      <w:r>
+        <w:lastRenderedPageBreak/>
+        <w:t>непосредственный</w:t>
+      </w:r>
+      <w:r>
+        <w:rPr>
+          <w:lang w:val="en-US"/>
+        </w:rPr>
+        <w:t xml:space="preserve"> // International Journal of Embedded Systems and Applications. — 2013. — № 1(2). — </w:t>
+      </w:r>
+      <w:r>
+        <w:t>С</w:t>
+      </w:r>
+      <w:r>
+        <w:rPr>
+          <w:lang w:val="en-US"/>
+        </w:rPr>
+        <w:t>. 19-40.</w:t>
+      </w:r>
+    </w:p>
+    <w:p>
+      <w:pPr>
+        <w:pStyle w:val="ListParagraph"/>
+        <w:numPr>
+          <w:ilvl w:val="0"/>
+          <w:numId w:val="37"/>
+        </w:numPr>
+      </w:pPr>
+      <w:r>
+        <w:rPr>
+          <w:lang w:val="en-US"/>
+        </w:rPr>
+        <w:t xml:space="preserve"> </w:t>
+      </w:r>
+      <w:r>
+        <w:t>Об институте. — Текст: электронный // ИНМЭ РАН: [сайт]. — URL: https://inme-ras.ru/rus/about/ (дата обращения: 30.04.2024).</w:t>
+      </w:r>
     </w:p>
     <w:sectPr>
       <w:pgSz w:w="11906" w:h="16838"/>
@@ -12360,6 +13670,95 @@
       <w:rPr>
         <w:rFonts w:ascii="Wingdings" w:hAnsi="Wingdings" w:hint="default"/>
       </w:rPr>
+    </w:lvl>
+  </w:abstractNum>
+  <w:abstractNum w:abstractNumId="36" w15:restartNumberingAfterBreak="0">
+    <w:nsid w:val="73456334"/>
+    <w:multiLevelType w:val="hybridMultilevel"/>
+    <w:tmpl w:val="F3A6D7FE"/>
+    <w:lvl w:ilvl="0" w:tplc="D61C7640">
+      <w:start w:val="1"/>
+      <w:numFmt w:val="decimal"/>
+      <w:lvlText w:val="%1."/>
+      <w:lvlJc w:val="left"/>
+      <w:pPr>
+        <w:ind w:left="1065" w:hanging="360"/>
+      </w:pPr>
+      <w:rPr>
+        <w:rFonts w:hint="default"/>
+      </w:rPr>
+    </w:lvl>
+    <w:lvl w:ilvl="1" w:tplc="04190019" w:tentative="1">
+      <w:start w:val="1"/>
+      <w:numFmt w:val="lowerLetter"/>
+      <w:lvlText w:val="%2."/>
+      <w:lvlJc w:val="left"/>
+      <w:pPr>
+        <w:ind w:left="1785" w:hanging="360"/>
+      </w:pPr>
+    </w:lvl>
+    <w:lvl w:ilvl="2" w:tplc="0419001B" w:tentative="1">
+      <w:start w:val="1"/>
+      <w:numFmt w:val="lowerRoman"/>
+      <w:lvlText w:val="%3."/>
+      <w:lvlJc w:val="right"/>
+      <w:pPr>
+        <w:ind w:left="2505" w:hanging="180"/>
+      </w:pPr>
+    </w:lvl>
+    <w:lvl w:ilvl="3" w:tplc="0419000F" w:tentative="1">
+      <w:start w:val="1"/>
+      <w:numFmt w:val="decimal"/>
+      <w:lvlText w:val="%4."/>
+      <w:lvlJc w:val="left"/>
+      <w:pPr>
+        <w:ind w:left="3225" w:hanging="360"/>
+      </w:pPr>
+    </w:lvl>
+    <w:lvl w:ilvl="4" w:tplc="04190019" w:tentative="1">
+      <w:start w:val="1"/>
+      <w:numFmt w:val="lowerLetter"/>
+      <w:lvlText w:val="%5."/>
+      <w:lvlJc w:val="left"/>
+      <w:pPr>
+        <w:ind w:left="3945" w:hanging="360"/>
+      </w:pPr>
+    </w:lvl>
+    <w:lvl w:ilvl="5" w:tplc="0419001B" w:tentative="1">
+      <w:start w:val="1"/>
+      <w:numFmt w:val="lowerRoman"/>
+      <w:lvlText w:val="%6."/>
+      <w:lvlJc w:val="right"/>
+      <w:pPr>
+        <w:ind w:left="4665" w:hanging="180"/>
+      </w:pPr>
+    </w:lvl>
+    <w:lvl w:ilvl="6" w:tplc="0419000F" w:tentative="1">
+      <w:start w:val="1"/>
+      <w:numFmt w:val="decimal"/>
+      <w:lvlText w:val="%7."/>
+      <w:lvlJc w:val="left"/>
+      <w:pPr>
+        <w:ind w:left="5385" w:hanging="360"/>
+      </w:pPr>
+    </w:lvl>
+    <w:lvl w:ilvl="7" w:tplc="04190019" w:tentative="1">
+      <w:start w:val="1"/>
+      <w:numFmt w:val="lowerLetter"/>
+      <w:lvlText w:val="%8."/>
+      <w:lvlJc w:val="left"/>
+      <w:pPr>
+        <w:ind w:left="6105" w:hanging="360"/>
+      </w:pPr>
+    </w:lvl>
+    <w:lvl w:ilvl="8" w:tplc="0419001B" w:tentative="1">
+      <w:start w:val="1"/>
+      <w:numFmt w:val="lowerRoman"/>
+      <w:lvlText w:val="%9."/>
+      <w:lvlJc w:val="right"/>
+      <w:pPr>
+        <w:ind w:left="6825" w:hanging="180"/>
+      </w:pPr>
     </w:lvl>
   </w:abstractNum>
   <w:num w:numId="1">
@@ -12469,6 +13868,9 @@
   </w:num>
   <w:num w:numId="36">
     <w:abstractNumId w:val="23"/>
+  </w:num>
+  <w:num w:numId="37">
+    <w:abstractNumId w:val="36"/>
   </w:num>
   <w:numIdMacAtCleanup w:val="34"/>
 </w:numbering>

</xml_diff>